<commit_message>
C. Paint the Array
</commit_message>
<xml_diff>
--- a/week06/solution.docx
+++ b/week06/solution.docx
@@ -2453,6 +2453,1903 @@
     <w:p/>
     <w:p/>
     <w:p/>
+    <w:p>
+      <w:pPr>
+        <w:rPr>
+          <w:b/>
+          <w:bCs/>
+        </w:rPr>
+      </w:pPr>
+      <w:r>
+        <w:rPr>
+          <w:b/>
+          <w:bCs/>
+          <w:sz w:val="28"/>
+          <w:szCs w:val="28"/>
+          <w:highlight w:val="green"/>
+        </w:rPr>
+        <w:t>C. Paint the Array</w:t>
+      </w:r>
+      <w:r>
+        <w:rPr>
+          <w:b/>
+          <w:bCs/>
+          <w:sz w:val="28"/>
+          <w:szCs w:val="28"/>
+          <w:highlight w:val="green"/>
+        </w:rPr>
+        <w:t xml:space="preserve"> - </w:t>
+      </w:r>
+      <w:hyperlink r:id="rId6" w:history="1">
+        <w:r>
+          <w:rPr>
+            <w:rStyle w:val="Hyperlink"/>
+            <w:b/>
+            <w:bCs/>
+            <w:sz w:val="28"/>
+            <w:szCs w:val="28"/>
+            <w:highlight w:val="green"/>
+          </w:rPr>
+          <w:t>https://codeforces.com/problemset/problem/1618/C</w:t>
+        </w:r>
+      </w:hyperlink>
+    </w:p>
+    <w:p>
+      <w:r>
+        <w:pict w14:anchorId="1373D29D">
+          <v:rect id="_x0000_i1181" style="width:0;height:1.5pt" o:hralign="center" o:hrstd="t" o:hr="t" fillcolor="#a0a0a0" stroked="f"/>
+        </w:pict>
+      </w:r>
+    </w:p>
+    <w:p>
+      <w:pPr>
+        <w:rPr>
+          <w:b/>
+          <w:bCs/>
+        </w:rPr>
+      </w:pPr>
+      <w:r>
+        <w:rPr>
+          <w:rFonts w:ascii="Segoe UI Emoji" w:hAnsi="Segoe UI Emoji" w:cs="Segoe UI Emoji"/>
+          <w:b/>
+          <w:bCs/>
+        </w:rPr>
+        <w:t>✅</w:t>
+      </w:r>
+      <w:r>
+        <w:rPr>
+          <w:b/>
+          <w:bCs/>
+        </w:rPr>
+        <w:t xml:space="preserve"> Problem Simplified</w:t>
+      </w:r>
+    </w:p>
+    <w:p>
+      <w:r>
+        <w:t xml:space="preserve">You have an array </w:t>
+      </w:r>
+      <w:r>
+        <w:rPr>
+          <w:b/>
+          <w:bCs/>
+        </w:rPr>
+        <w:t>a</w:t>
+      </w:r>
+      <w:r>
+        <w:t xml:space="preserve"> of </w:t>
+      </w:r>
+      <w:r>
+        <w:rPr>
+          <w:b/>
+          <w:bCs/>
+        </w:rPr>
+        <w:t>n</w:t>
+      </w:r>
+      <w:r>
+        <w:t xml:space="preserve"> positive integers.</w:t>
+      </w:r>
+      <w:r>
+        <w:br/>
+        <w:t xml:space="preserve">You choose some </w:t>
+      </w:r>
+      <w:r>
+        <w:rPr>
+          <w:b/>
+          <w:bCs/>
+        </w:rPr>
+        <w:t>positive integer d</w:t>
+      </w:r>
+      <w:r>
+        <w:t>.</w:t>
+      </w:r>
+    </w:p>
+    <w:p>
+      <w:pPr>
+        <w:numPr>
+          <w:ilvl w:val="0"/>
+          <w:numId w:val="7"/>
+        </w:numPr>
+      </w:pPr>
+      <w:r>
+        <w:t>If a[</w:t>
+      </w:r>
+      <w:proofErr w:type="spellStart"/>
+      <w:r>
+        <w:t>i</w:t>
+      </w:r>
+      <w:proofErr w:type="spellEnd"/>
+      <w:r>
+        <w:t xml:space="preserve">] % d == 0 → paint </w:t>
+      </w:r>
+      <w:r>
+        <w:rPr>
+          <w:b/>
+          <w:bCs/>
+        </w:rPr>
+        <w:t>red</w:t>
+      </w:r>
+    </w:p>
+    <w:p>
+      <w:pPr>
+        <w:numPr>
+          <w:ilvl w:val="0"/>
+          <w:numId w:val="7"/>
+        </w:numPr>
+      </w:pPr>
+      <w:r>
+        <w:t xml:space="preserve">Else → paint </w:t>
+      </w:r>
+      <w:r>
+        <w:rPr>
+          <w:b/>
+          <w:bCs/>
+        </w:rPr>
+        <w:t>blue</w:t>
+      </w:r>
+    </w:p>
+    <w:p>
+      <w:r>
+        <w:t xml:space="preserve">The coloring is </w:t>
+      </w:r>
+      <w:r>
+        <w:rPr>
+          <w:b/>
+          <w:bCs/>
+        </w:rPr>
+        <w:t>beautiful</w:t>
+      </w:r>
+      <w:r>
+        <w:t xml:space="preserve"> if:</w:t>
+      </w:r>
+    </w:p>
+    <w:p>
+      <w:r>
+        <w:rPr>
+          <w:rFonts w:ascii="Segoe UI Emoji" w:hAnsi="Segoe UI Emoji" w:cs="Segoe UI Emoji"/>
+        </w:rPr>
+        <w:t>👉</w:t>
+      </w:r>
+      <w:r>
+        <w:t xml:space="preserve"> </w:t>
+      </w:r>
+      <w:r>
+        <w:rPr>
+          <w:b/>
+          <w:bCs/>
+        </w:rPr>
+        <w:t>No two adjacent elements have the same color</w:t>
+      </w:r>
+    </w:p>
+    <w:p>
+      <w:r>
+        <w:t xml:space="preserve">You must output </w:t>
+      </w:r>
+      <w:r>
+        <w:rPr>
+          <w:b/>
+          <w:bCs/>
+        </w:rPr>
+        <w:t>any valid d</w:t>
+      </w:r>
+      <w:r>
+        <w:t>, or 0 if impossible.</w:t>
+      </w:r>
+    </w:p>
+    <w:p>
+      <w:r>
+        <w:pict w14:anchorId="5D639585">
+          <v:rect id="_x0000_i1182" style="width:0;height:1.5pt" o:hralign="center" o:hrstd="t" o:hr="t" fillcolor="#a0a0a0" stroked="f"/>
+        </w:pict>
+      </w:r>
+    </w:p>
+    <w:p>
+      <w:pPr>
+        <w:rPr>
+          <w:b/>
+          <w:bCs/>
+        </w:rPr>
+      </w:pPr>
+      <w:r>
+        <w:rPr>
+          <w:rFonts w:ascii="Segoe UI Emoji" w:hAnsi="Segoe UI Emoji" w:cs="Segoe UI Emoji"/>
+          <w:b/>
+          <w:bCs/>
+        </w:rPr>
+        <w:lastRenderedPageBreak/>
+        <w:t>🧠</w:t>
+      </w:r>
+      <w:r>
+        <w:rPr>
+          <w:b/>
+          <w:bCs/>
+        </w:rPr>
+        <w:t xml:space="preserve"> How to Think About the Problem</w:t>
+      </w:r>
+    </w:p>
+    <w:p>
+      <w:r>
+        <w:t>We want:</w:t>
+      </w:r>
+    </w:p>
+    <w:p>
+      <w:r>
+        <w:t>For every adjacent pair (a[</w:t>
+      </w:r>
+      <w:proofErr w:type="spellStart"/>
+      <w:r>
+        <w:t>i</w:t>
+      </w:r>
+      <w:proofErr w:type="spellEnd"/>
+      <w:r>
+        <w:t>], a[i+1]):</w:t>
+      </w:r>
+    </w:p>
+    <w:p>
+      <w:r>
+        <w:t xml:space="preserve">    one must be divisible by d</w:t>
+      </w:r>
+    </w:p>
+    <w:p>
+      <w:r>
+        <w:t xml:space="preserve">    AND the other must NOT be divisible by d</w:t>
+      </w:r>
+    </w:p>
+    <w:p>
+      <w:r>
+        <w:t>This means:</w:t>
+      </w:r>
+    </w:p>
+    <w:p>
+      <w:r>
+        <w:t>d divides exactly one of a[</w:t>
+      </w:r>
+      <w:proofErr w:type="spellStart"/>
+      <w:r>
+        <w:t>i</w:t>
+      </w:r>
+      <w:proofErr w:type="spellEnd"/>
+      <w:r>
+        <w:t>], a[i+1]</w:t>
+      </w:r>
+    </w:p>
+    <w:p>
+      <w:r>
+        <w:pict w14:anchorId="506BE9E7">
+          <v:rect id="_x0000_i1183" style="width:0;height:1.5pt" o:hralign="center" o:hrstd="t" o:hr="t" fillcolor="#a0a0a0" stroked="f"/>
+        </w:pict>
+      </w:r>
+    </w:p>
+    <w:p>
+      <w:pPr>
+        <w:rPr>
+          <w:b/>
+          <w:bCs/>
+        </w:rPr>
+      </w:pPr>
+      <w:r>
+        <w:rPr>
+          <w:rFonts w:ascii="Segoe UI Emoji" w:hAnsi="Segoe UI Emoji" w:cs="Segoe UI Emoji"/>
+          <w:b/>
+          <w:bCs/>
+        </w:rPr>
+        <w:t>🚀</w:t>
+      </w:r>
+      <w:r>
+        <w:rPr>
+          <w:b/>
+          <w:bCs/>
+        </w:rPr>
+        <w:t xml:space="preserve"> Key Observation</w:t>
+      </w:r>
+    </w:p>
+    <w:p>
+      <w:r>
+        <w:t>Let’s look at the parity (even/odd example):</w:t>
+      </w:r>
+    </w:p>
+    <w:p>
+      <w:pPr>
+        <w:numPr>
+          <w:ilvl w:val="0"/>
+          <w:numId w:val="8"/>
+        </w:numPr>
+      </w:pPr>
+      <w:r>
+        <w:t>If you choose d = 2, then:</w:t>
+      </w:r>
+    </w:p>
+    <w:p>
+      <w:pPr>
+        <w:numPr>
+          <w:ilvl w:val="1"/>
+          <w:numId w:val="8"/>
+        </w:numPr>
+      </w:pPr>
+      <w:r>
+        <w:t xml:space="preserve">Even numbers </w:t>
+      </w:r>
+      <w:r>
+        <w:rPr>
+          <w:rFonts w:ascii="Cambria Math" w:hAnsi="Cambria Math" w:cs="Cambria Math"/>
+        </w:rPr>
+        <w:t>⇒</w:t>
+      </w:r>
+      <w:r>
+        <w:t xml:space="preserve"> divisible</w:t>
+      </w:r>
+    </w:p>
+    <w:p>
+      <w:pPr>
+        <w:numPr>
+          <w:ilvl w:val="1"/>
+          <w:numId w:val="8"/>
+        </w:numPr>
+      </w:pPr>
+      <w:r>
+        <w:t xml:space="preserve">Odd numbers </w:t>
+      </w:r>
+      <w:r>
+        <w:rPr>
+          <w:rFonts w:ascii="Cambria Math" w:hAnsi="Cambria Math" w:cs="Cambria Math"/>
+        </w:rPr>
+        <w:t>⇒</w:t>
+      </w:r>
+      <w:r>
+        <w:t xml:space="preserve"> not divisible</w:t>
+      </w:r>
+    </w:p>
+    <w:p>
+      <w:pPr>
+        <w:numPr>
+          <w:ilvl w:val="1"/>
+          <w:numId w:val="8"/>
+        </w:numPr>
+      </w:pPr>
+      <w:r>
+        <w:t>Coloring alternates as long as array alternates even/odd</w:t>
+      </w:r>
+    </w:p>
+    <w:p>
+      <w:r>
+        <w:t>Generalizing:</w:t>
+      </w:r>
+    </w:p>
+    <w:p>
+      <w:r>
+        <w:rPr>
+          <w:rFonts w:ascii="Segoe UI Emoji" w:hAnsi="Segoe UI Emoji" w:cs="Segoe UI Emoji"/>
+        </w:rPr>
+        <w:t>👉</w:t>
+      </w:r>
+      <w:r>
+        <w:t xml:space="preserve"> </w:t>
+      </w:r>
+      <w:r>
+        <w:rPr>
+          <w:b/>
+          <w:bCs/>
+        </w:rPr>
+        <w:t xml:space="preserve">All numbers with the same </w:t>
+      </w:r>
+      <w:proofErr w:type="spellStart"/>
+      <w:r>
+        <w:rPr>
+          <w:b/>
+          <w:bCs/>
+        </w:rPr>
+        <w:t>gcd</w:t>
+      </w:r>
+      <w:proofErr w:type="spellEnd"/>
+      <w:r>
+        <w:rPr>
+          <w:b/>
+          <w:bCs/>
+        </w:rPr>
+        <w:t xml:space="preserve"> value will have the same divisibility behavior.</w:t>
+      </w:r>
+    </w:p>
+    <w:p>
+      <w:proofErr w:type="gramStart"/>
+      <w:r>
+        <w:t>So</w:t>
+      </w:r>
+      <w:proofErr w:type="gramEnd"/>
+      <w:r>
+        <w:t xml:space="preserve"> </w:t>
+      </w:r>
+      <w:r>
+        <w:rPr>
+          <w:b/>
+          <w:bCs/>
+        </w:rPr>
+        <w:t>a beautiful painting exists if and only if</w:t>
+      </w:r>
+      <w:r>
+        <w:t>:</w:t>
+      </w:r>
+    </w:p>
+    <w:p>
+      <w:r>
+        <w:t>There exists some d such that:</w:t>
+      </w:r>
+    </w:p>
+    <w:p>
+      <w:r>
+        <w:t xml:space="preserve">    a[</w:t>
+      </w:r>
+      <w:proofErr w:type="spellStart"/>
+      <w:r>
+        <w:t>i</w:t>
+      </w:r>
+      <w:proofErr w:type="spellEnd"/>
+      <w:r>
+        <w:t>] % d == 0</w:t>
+      </w:r>
+    </w:p>
+    <w:p>
+      <w:r>
+        <w:t xml:space="preserve">and a[i+1] % </w:t>
+      </w:r>
+      <w:proofErr w:type="gramStart"/>
+      <w:r>
+        <w:t>d !</w:t>
+      </w:r>
+      <w:proofErr w:type="gramEnd"/>
+      <w:r>
+        <w:t>= 0</w:t>
+      </w:r>
+    </w:p>
+    <w:p>
+      <w:r>
+        <w:t>Meaning:</w:t>
+      </w:r>
+      <w:r>
+        <w:br/>
+      </w:r>
+      <w:r>
+        <w:rPr>
+          <w:b/>
+          <w:bCs/>
+        </w:rPr>
+        <w:t>d must divide one element fully but not the adjacent one.</w:t>
+      </w:r>
+    </w:p>
+    <w:p>
+      <w:r>
+        <w:pict w14:anchorId="56F933E9">
+          <v:rect id="_x0000_i1184" style="width:0;height:1.5pt" o:hralign="center" o:hrstd="t" o:hr="t" fillcolor="#a0a0a0" stroked="f"/>
+        </w:pict>
+      </w:r>
+    </w:p>
+    <w:p>
+      <w:pPr>
+        <w:rPr>
+          <w:b/>
+          <w:bCs/>
+        </w:rPr>
+      </w:pPr>
+      <w:r>
+        <w:rPr>
+          <w:rFonts w:ascii="Segoe UI Emoji" w:hAnsi="Segoe UI Emoji" w:cs="Segoe UI Emoji"/>
+          <w:b/>
+          <w:bCs/>
+        </w:rPr>
+        <w:t>🔍</w:t>
+      </w:r>
+      <w:r>
+        <w:rPr>
+          <w:b/>
+          <w:bCs/>
+        </w:rPr>
+        <w:t xml:space="preserve"> Key Insight (from editorial)</w:t>
+      </w:r>
+    </w:p>
+    <w:p>
+      <w:r>
+        <w:t>Try picking:</w:t>
+      </w:r>
+    </w:p>
+    <w:p>
+      <w:pPr>
+        <w:numPr>
+          <w:ilvl w:val="0"/>
+          <w:numId w:val="9"/>
+        </w:numPr>
+      </w:pPr>
+      <w:r>
+        <w:rPr>
+          <w:b/>
+          <w:bCs/>
+        </w:rPr>
+        <w:t xml:space="preserve">d = </w:t>
+      </w:r>
+      <w:proofErr w:type="spellStart"/>
+      <w:r>
+        <w:rPr>
+          <w:b/>
+          <w:bCs/>
+        </w:rPr>
+        <w:t>gcd</w:t>
+      </w:r>
+      <w:proofErr w:type="spellEnd"/>
+      <w:r>
+        <w:rPr>
+          <w:b/>
+          <w:bCs/>
+        </w:rPr>
+        <w:t xml:space="preserve"> of all elements on even positions</w:t>
+      </w:r>
+    </w:p>
+    <w:p>
+      <w:pPr>
+        <w:numPr>
+          <w:ilvl w:val="0"/>
+          <w:numId w:val="9"/>
+        </w:numPr>
+      </w:pPr>
+      <w:r>
+        <w:rPr>
+          <w:b/>
+          <w:bCs/>
+        </w:rPr>
+        <w:lastRenderedPageBreak/>
+        <w:t xml:space="preserve">d = </w:t>
+      </w:r>
+      <w:proofErr w:type="spellStart"/>
+      <w:r>
+        <w:rPr>
+          <w:b/>
+          <w:bCs/>
+        </w:rPr>
+        <w:t>gcd</w:t>
+      </w:r>
+      <w:proofErr w:type="spellEnd"/>
+      <w:r>
+        <w:rPr>
+          <w:b/>
+          <w:bCs/>
+        </w:rPr>
+        <w:t xml:space="preserve"> of all elements on odd positions</w:t>
+      </w:r>
+    </w:p>
+    <w:p>
+      <w:r>
+        <w:t>Why?</w:t>
+      </w:r>
+    </w:p>
+    <w:p>
+      <w:r>
+        <w:t>Because:</w:t>
+      </w:r>
+    </w:p>
+    <w:p>
+      <w:pPr>
+        <w:numPr>
+          <w:ilvl w:val="0"/>
+          <w:numId w:val="10"/>
+        </w:numPr>
+      </w:pPr>
+      <w:r>
+        <w:t xml:space="preserve">If we choose </w:t>
+      </w:r>
+      <w:r>
+        <w:rPr>
+          <w:b/>
+          <w:bCs/>
+        </w:rPr>
+        <w:t xml:space="preserve">d = </w:t>
+      </w:r>
+      <w:proofErr w:type="spellStart"/>
+      <w:proofErr w:type="gramStart"/>
+      <w:r>
+        <w:rPr>
+          <w:b/>
+          <w:bCs/>
+        </w:rPr>
+        <w:t>gcd</w:t>
+      </w:r>
+      <w:proofErr w:type="spellEnd"/>
+      <w:r>
+        <w:rPr>
+          <w:b/>
+          <w:bCs/>
+        </w:rPr>
+        <w:t>(</w:t>
+      </w:r>
+      <w:proofErr w:type="gramEnd"/>
+      <w:r>
+        <w:rPr>
+          <w:b/>
+          <w:bCs/>
+        </w:rPr>
+        <w:t>even positions)</w:t>
+      </w:r>
+      <w:r>
+        <w:br/>
+        <w:t>→ all even indices will be divisible</w:t>
+      </w:r>
+      <w:r>
+        <w:br/>
+        <w:t xml:space="preserve">→ odd indices </w:t>
+      </w:r>
+      <w:r>
+        <w:rPr>
+          <w:i/>
+          <w:iCs/>
+        </w:rPr>
+        <w:t>likely</w:t>
+      </w:r>
+      <w:r>
+        <w:t xml:space="preserve"> not divisible</w:t>
+      </w:r>
+      <w:r>
+        <w:br/>
+        <w:t xml:space="preserve">→ If any odd index </w:t>
+      </w:r>
+      <w:r>
+        <w:rPr>
+          <w:i/>
+          <w:iCs/>
+        </w:rPr>
+        <w:t>is divisible</w:t>
+      </w:r>
+      <w:r>
+        <w:t>, conflict → try other option</w:t>
+      </w:r>
+    </w:p>
+    <w:p>
+      <w:pPr>
+        <w:numPr>
+          <w:ilvl w:val="0"/>
+          <w:numId w:val="10"/>
+        </w:numPr>
+      </w:pPr>
+      <w:r>
+        <w:t xml:space="preserve">If we choose </w:t>
+      </w:r>
+      <w:r>
+        <w:rPr>
+          <w:b/>
+          <w:bCs/>
+        </w:rPr>
+        <w:t xml:space="preserve">d = </w:t>
+      </w:r>
+      <w:proofErr w:type="spellStart"/>
+      <w:proofErr w:type="gramStart"/>
+      <w:r>
+        <w:rPr>
+          <w:b/>
+          <w:bCs/>
+        </w:rPr>
+        <w:t>gcd</w:t>
+      </w:r>
+      <w:proofErr w:type="spellEnd"/>
+      <w:r>
+        <w:rPr>
+          <w:b/>
+          <w:bCs/>
+        </w:rPr>
+        <w:t>(</w:t>
+      </w:r>
+      <w:proofErr w:type="gramEnd"/>
+      <w:r>
+        <w:rPr>
+          <w:b/>
+          <w:bCs/>
+        </w:rPr>
+        <w:t>odd positions)</w:t>
+      </w:r>
+      <w:r>
+        <w:br/>
+        <w:t>→ similar logic for the other side</w:t>
+      </w:r>
+    </w:p>
+    <w:p>
+      <w:r>
+        <w:t>This works because the entire group (even positions or odd positions) will have uniform behavior.</w:t>
+      </w:r>
+    </w:p>
+    <w:p>
+      <w:r>
+        <w:pict w14:anchorId="31494830">
+          <v:rect id="_x0000_i1185" style="width:0;height:1.5pt" o:hralign="center" o:hrstd="t" o:hr="t" fillcolor="#a0a0a0" stroked="f"/>
+        </w:pict>
+      </w:r>
+    </w:p>
+    <w:p>
+      <w:pPr>
+        <w:rPr>
+          <w:b/>
+          <w:bCs/>
+        </w:rPr>
+      </w:pPr>
+      <w:r>
+        <w:rPr>
+          <w:rFonts w:ascii="Segoe UI Emoji" w:hAnsi="Segoe UI Emoji" w:cs="Segoe UI Emoji"/>
+          <w:b/>
+          <w:bCs/>
+        </w:rPr>
+        <w:t>📝</w:t>
+      </w:r>
+      <w:r>
+        <w:rPr>
+          <w:b/>
+          <w:bCs/>
+        </w:rPr>
+        <w:t xml:space="preserve"> Algorithm</w:t>
+      </w:r>
+    </w:p>
+    <w:p>
+      <w:r>
+        <w:t>For each test case:</w:t>
+      </w:r>
+    </w:p>
+    <w:p>
+      <w:pPr>
+        <w:numPr>
+          <w:ilvl w:val="0"/>
+          <w:numId w:val="11"/>
+        </w:numPr>
+      </w:pPr>
+      <w:r>
+        <w:t>Separate numbers into:</w:t>
+      </w:r>
+    </w:p>
+    <w:p>
+      <w:pPr>
+        <w:numPr>
+          <w:ilvl w:val="1"/>
+          <w:numId w:val="11"/>
+        </w:numPr>
+      </w:pPr>
+      <w:r>
+        <w:t xml:space="preserve">evens: </w:t>
+      </w:r>
+      <w:proofErr w:type="gramStart"/>
+      <w:r>
+        <w:t>a[</w:t>
+      </w:r>
+      <w:proofErr w:type="gramEnd"/>
+      <w:r>
+        <w:t>0], a[2], a[4], ...</w:t>
+      </w:r>
+    </w:p>
+    <w:p>
+      <w:pPr>
+        <w:numPr>
+          <w:ilvl w:val="1"/>
+          <w:numId w:val="11"/>
+        </w:numPr>
+      </w:pPr>
+      <w:r>
+        <w:t xml:space="preserve">odds: </w:t>
+      </w:r>
+      <w:proofErr w:type="gramStart"/>
+      <w:r>
+        <w:t>a[</w:t>
+      </w:r>
+      <w:proofErr w:type="gramEnd"/>
+      <w:r>
+        <w:t>1], a[3], a[5], ...</w:t>
+      </w:r>
+    </w:p>
+    <w:p>
+      <w:pPr>
+        <w:numPr>
+          <w:ilvl w:val="0"/>
+          <w:numId w:val="11"/>
+        </w:numPr>
+      </w:pPr>
+      <w:r>
+        <w:t>Compute:</w:t>
+      </w:r>
+    </w:p>
+    <w:p>
+      <w:pPr>
+        <w:numPr>
+          <w:ilvl w:val="0"/>
+          <w:numId w:val="11"/>
+        </w:numPr>
+        <w:tabs>
+          <w:tab w:val="clear" w:pos="720"/>
+        </w:tabs>
+      </w:pPr>
+      <w:r>
+        <w:t xml:space="preserve">g1 = </w:t>
+      </w:r>
+      <w:proofErr w:type="spellStart"/>
+      <w:r>
+        <w:t>gcd</w:t>
+      </w:r>
+      <w:proofErr w:type="spellEnd"/>
+      <w:r>
+        <w:t xml:space="preserve"> of evens</w:t>
+      </w:r>
+    </w:p>
+    <w:p>
+      <w:pPr>
+        <w:numPr>
+          <w:ilvl w:val="0"/>
+          <w:numId w:val="11"/>
+        </w:numPr>
+        <w:tabs>
+          <w:tab w:val="clear" w:pos="720"/>
+        </w:tabs>
+      </w:pPr>
+      <w:r>
+        <w:t xml:space="preserve">g2 = </w:t>
+      </w:r>
+      <w:proofErr w:type="spellStart"/>
+      <w:r>
+        <w:t>gcd</w:t>
+      </w:r>
+      <w:proofErr w:type="spellEnd"/>
+      <w:r>
+        <w:t xml:space="preserve"> of odds</w:t>
+      </w:r>
+    </w:p>
+    <w:p>
+      <w:pPr>
+        <w:numPr>
+          <w:ilvl w:val="0"/>
+          <w:numId w:val="11"/>
+        </w:numPr>
+      </w:pPr>
+      <w:r>
+        <w:t>Check if g1 is valid:</w:t>
+      </w:r>
+    </w:p>
+    <w:p>
+      <w:pPr>
+        <w:numPr>
+          <w:ilvl w:val="1"/>
+          <w:numId w:val="11"/>
+        </w:numPr>
+      </w:pPr>
+      <w:r>
+        <w:t>For every odd-indexed element, check a[</w:t>
+      </w:r>
+      <w:proofErr w:type="spellStart"/>
+      <w:r>
+        <w:t>i</w:t>
+      </w:r>
+      <w:proofErr w:type="spellEnd"/>
+      <w:r>
+        <w:t>] % g</w:t>
+      </w:r>
+      <w:proofErr w:type="gramStart"/>
+      <w:r>
+        <w:t>1 !</w:t>
+      </w:r>
+      <w:proofErr w:type="gramEnd"/>
+      <w:r>
+        <w:t>= 0</w:t>
+      </w:r>
+    </w:p>
+    <w:p>
+      <w:pPr>
+        <w:numPr>
+          <w:ilvl w:val="1"/>
+          <w:numId w:val="11"/>
+        </w:numPr>
+      </w:pPr>
+      <w:r>
+        <w:t>If true → print g1</w:t>
+      </w:r>
+    </w:p>
+    <w:p>
+      <w:pPr>
+        <w:numPr>
+          <w:ilvl w:val="0"/>
+          <w:numId w:val="11"/>
+        </w:numPr>
+      </w:pPr>
+      <w:r>
+        <w:t>Else check if g2 is valid:</w:t>
+      </w:r>
+    </w:p>
+    <w:p>
+      <w:pPr>
+        <w:numPr>
+          <w:ilvl w:val="1"/>
+          <w:numId w:val="11"/>
+        </w:numPr>
+      </w:pPr>
+      <w:r>
+        <w:t>For every even-indexed element, check a[</w:t>
+      </w:r>
+      <w:proofErr w:type="spellStart"/>
+      <w:r>
+        <w:t>i</w:t>
+      </w:r>
+      <w:proofErr w:type="spellEnd"/>
+      <w:r>
+        <w:t>] % g</w:t>
+      </w:r>
+      <w:proofErr w:type="gramStart"/>
+      <w:r>
+        <w:t>2 !</w:t>
+      </w:r>
+      <w:proofErr w:type="gramEnd"/>
+      <w:r>
+        <w:t>= 0</w:t>
+      </w:r>
+    </w:p>
+    <w:p>
+      <w:pPr>
+        <w:numPr>
+          <w:ilvl w:val="1"/>
+          <w:numId w:val="11"/>
+        </w:numPr>
+      </w:pPr>
+      <w:r>
+        <w:t>If true → print g2</w:t>
+      </w:r>
+    </w:p>
+    <w:p>
+      <w:pPr>
+        <w:numPr>
+          <w:ilvl w:val="0"/>
+          <w:numId w:val="11"/>
+        </w:numPr>
+      </w:pPr>
+      <w:r>
+        <w:t>Else:</w:t>
+      </w:r>
+    </w:p>
+    <w:p>
+      <w:pPr>
+        <w:numPr>
+          <w:ilvl w:val="1"/>
+          <w:numId w:val="11"/>
+        </w:numPr>
+      </w:pPr>
+      <w:r>
+        <w:lastRenderedPageBreak/>
+        <w:t>Print 0 (no valid d)</w:t>
+      </w:r>
+    </w:p>
+    <w:p>
+      <w:r>
+        <w:pict w14:anchorId="63632B68">
+          <v:rect id="_x0000_i1186" style="width:0;height:1.5pt" o:hralign="center" o:hrstd="t" o:hr="t" fillcolor="#a0a0a0" stroked="f"/>
+        </w:pict>
+      </w:r>
+    </w:p>
+    <w:p>
+      <w:pPr>
+        <w:rPr>
+          <w:b/>
+          <w:bCs/>
+        </w:rPr>
+      </w:pPr>
+      <w:r>
+        <w:rPr>
+          <w:rFonts w:ascii="Segoe UI Emoji" w:hAnsi="Segoe UI Emoji" w:cs="Segoe UI Emoji"/>
+          <w:b/>
+          <w:bCs/>
+        </w:rPr>
+        <w:t>🧮</w:t>
+      </w:r>
+      <w:r>
+        <w:rPr>
+          <w:b/>
+          <w:bCs/>
+        </w:rPr>
+        <w:t xml:space="preserve"> Example</w:t>
+      </w:r>
+    </w:p>
+    <w:p>
+      <w:r>
+        <w:t>Input:</w:t>
+      </w:r>
+    </w:p>
+    <w:p>
+      <w:r>
+        <w:t>3</w:t>
+      </w:r>
+    </w:p>
+    <w:p>
+      <w:r>
+        <w:t>100 10 200</w:t>
+      </w:r>
+    </w:p>
+    <w:p>
+      <w:r>
+        <w:t xml:space="preserve">evens = [100, 200] → </w:t>
+      </w:r>
+      <w:proofErr w:type="spellStart"/>
+      <w:r>
+        <w:t>gcd</w:t>
+      </w:r>
+      <w:proofErr w:type="spellEnd"/>
+      <w:r>
+        <w:t xml:space="preserve"> = 100</w:t>
+      </w:r>
+      <w:r>
+        <w:br/>
+        <w:t xml:space="preserve">odds = [10] → </w:t>
+      </w:r>
+      <w:proofErr w:type="spellStart"/>
+      <w:r>
+        <w:t>gcd</w:t>
+      </w:r>
+      <w:proofErr w:type="spellEnd"/>
+      <w:r>
+        <w:t xml:space="preserve"> = 10</w:t>
+      </w:r>
+    </w:p>
+    <w:p>
+      <w:r>
+        <w:t>Check g1 = 100:</w:t>
+      </w:r>
+    </w:p>
+    <w:p>
+      <w:pPr>
+        <w:numPr>
+          <w:ilvl w:val="0"/>
+          <w:numId w:val="12"/>
+        </w:numPr>
+      </w:pPr>
+      <w:r>
+        <w:t>odd index: 10 % 100 ≠ 0 → valid</w:t>
+      </w:r>
+    </w:p>
+    <w:p>
+      <w:r>
+        <w:t xml:space="preserve">Output: </w:t>
+      </w:r>
+      <w:r>
+        <w:rPr>
+          <w:b/>
+          <w:bCs/>
+        </w:rPr>
+        <w:t>100</w:t>
+      </w:r>
+    </w:p>
+    <w:p>
+      <w:r>
+        <w:pict w14:anchorId="6E852A0B">
+          <v:rect id="_x0000_i1187" style="width:0;height:1.5pt" o:hralign="center" o:hrstd="t" o:hr="t" fillcolor="#a0a0a0" stroked="f"/>
+        </w:pict>
+      </w:r>
+    </w:p>
+    <w:p>
+      <w:pPr>
+        <w:rPr>
+          <w:b/>
+          <w:bCs/>
+        </w:rPr>
+      </w:pPr>
+      <w:r>
+        <w:rPr>
+          <w:rFonts w:ascii="Segoe UI Emoji" w:hAnsi="Segoe UI Emoji" w:cs="Segoe UI Emoji"/>
+          <w:b/>
+          <w:bCs/>
+        </w:rPr>
+        <w:t>🧾</w:t>
+      </w:r>
+      <w:r>
+        <w:rPr>
+          <w:b/>
+          <w:bCs/>
+        </w:rPr>
+        <w:t xml:space="preserve"> C++ Implementation</w:t>
+      </w:r>
+    </w:p>
+    <w:p>
+      <w:r>
+        <w:t>#include &lt;bits/</w:t>
+      </w:r>
+      <w:proofErr w:type="spellStart"/>
+      <w:r>
+        <w:t>stdc</w:t>
+      </w:r>
+      <w:proofErr w:type="spellEnd"/>
+      <w:r>
+        <w:t>++.h&gt;</w:t>
+      </w:r>
+    </w:p>
+    <w:p>
+      <w:r>
+        <w:t>using namespace std;</w:t>
+      </w:r>
+    </w:p>
+    <w:p/>
+    <w:p>
+      <w:r>
+        <w:t xml:space="preserve">long </w:t>
+      </w:r>
+      <w:proofErr w:type="spellStart"/>
+      <w:r>
+        <w:t>long</w:t>
+      </w:r>
+      <w:proofErr w:type="spellEnd"/>
+      <w:r>
+        <w:t xml:space="preserve"> </w:t>
+      </w:r>
+      <w:proofErr w:type="spellStart"/>
+      <w:proofErr w:type="gramStart"/>
+      <w:r>
+        <w:t>gcdll</w:t>
+      </w:r>
+      <w:proofErr w:type="spellEnd"/>
+      <w:r>
+        <w:t>(</w:t>
+      </w:r>
+      <w:proofErr w:type="gramEnd"/>
+      <w:r>
+        <w:t xml:space="preserve">long long a, long </w:t>
+      </w:r>
+      <w:proofErr w:type="spellStart"/>
+      <w:r>
+        <w:t>long</w:t>
+      </w:r>
+      <w:proofErr w:type="spellEnd"/>
+      <w:r>
+        <w:t xml:space="preserve"> b) {</w:t>
+      </w:r>
+    </w:p>
+    <w:p>
+      <w:r>
+        <w:t xml:space="preserve">    return b == </w:t>
+      </w:r>
+      <w:proofErr w:type="gramStart"/>
+      <w:r>
+        <w:t>0 ?</w:t>
+      </w:r>
+      <w:proofErr w:type="gramEnd"/>
+      <w:r>
+        <w:t xml:space="preserve"> a : </w:t>
+      </w:r>
+      <w:proofErr w:type="spellStart"/>
+      <w:r>
+        <w:t>gcdll</w:t>
+      </w:r>
+      <w:proofErr w:type="spellEnd"/>
+      <w:r>
+        <w:t>(b, a % b);</w:t>
+      </w:r>
+    </w:p>
+    <w:p>
+      <w:r>
+        <w:t>}</w:t>
+      </w:r>
+    </w:p>
+    <w:p/>
+    <w:p>
+      <w:r>
+        <w:t xml:space="preserve">int </w:t>
+      </w:r>
+      <w:proofErr w:type="gramStart"/>
+      <w:r>
+        <w:t>main(</w:t>
+      </w:r>
+      <w:proofErr w:type="gramEnd"/>
+      <w:r>
+        <w:t>) {</w:t>
+      </w:r>
+    </w:p>
+    <w:p>
+      <w:r>
+        <w:t xml:space="preserve">    </w:t>
+      </w:r>
+      <w:proofErr w:type="spellStart"/>
+      <w:proofErr w:type="gramStart"/>
+      <w:r>
+        <w:t>ios</w:t>
+      </w:r>
+      <w:proofErr w:type="spellEnd"/>
+      <w:r>
+        <w:t>::</w:t>
+      </w:r>
+      <w:proofErr w:type="spellStart"/>
+      <w:proofErr w:type="gramEnd"/>
+      <w:r>
+        <w:t>sync_with_stdio</w:t>
+      </w:r>
+      <w:proofErr w:type="spellEnd"/>
+      <w:r>
+        <w:t>(false);</w:t>
+      </w:r>
+    </w:p>
+    <w:p>
+      <w:r>
+        <w:t xml:space="preserve">    </w:t>
+      </w:r>
+      <w:proofErr w:type="spellStart"/>
+      <w:r>
+        <w:t>cin.tie</w:t>
+      </w:r>
+      <w:proofErr w:type="spellEnd"/>
+      <w:r>
+        <w:t>(</w:t>
+      </w:r>
+      <w:proofErr w:type="spellStart"/>
+      <w:r>
+        <w:t>nullptr</w:t>
+      </w:r>
+      <w:proofErr w:type="spellEnd"/>
+      <w:r>
+        <w:t>);</w:t>
+      </w:r>
+    </w:p>
+    <w:p/>
+    <w:p>
+      <w:r>
+        <w:t xml:space="preserve">    int t;</w:t>
+      </w:r>
+    </w:p>
+    <w:p>
+      <w:r>
+        <w:t xml:space="preserve">    </w:t>
+      </w:r>
+      <w:proofErr w:type="spellStart"/>
+      <w:r>
+        <w:t>cin</w:t>
+      </w:r>
+      <w:proofErr w:type="spellEnd"/>
+      <w:r>
+        <w:t xml:space="preserve"> &gt;&gt; t;</w:t>
+      </w:r>
+    </w:p>
+    <w:p/>
+    <w:p>
+      <w:r>
+        <w:t xml:space="preserve">    while (t--) {</w:t>
+      </w:r>
+    </w:p>
+    <w:p>
+      <w:r>
+        <w:t xml:space="preserve">        int n;</w:t>
+      </w:r>
+    </w:p>
+    <w:p>
+      <w:r>
+        <w:t xml:space="preserve">        </w:t>
+      </w:r>
+      <w:proofErr w:type="spellStart"/>
+      <w:r>
+        <w:t>cin</w:t>
+      </w:r>
+      <w:proofErr w:type="spellEnd"/>
+      <w:r>
+        <w:t xml:space="preserve"> &gt;&gt; n;</w:t>
+      </w:r>
+    </w:p>
+    <w:p>
+      <w:r>
+        <w:t xml:space="preserve">        vector&lt;long long&gt; a(n);</w:t>
+      </w:r>
+    </w:p>
+    <w:p/>
+    <w:p>
+      <w:r>
+        <w:t xml:space="preserve">        for (int </w:t>
+      </w:r>
+      <w:proofErr w:type="spellStart"/>
+      <w:r>
+        <w:t>i</w:t>
+      </w:r>
+      <w:proofErr w:type="spellEnd"/>
+      <w:r>
+        <w:t xml:space="preserve"> = 0; </w:t>
+      </w:r>
+      <w:proofErr w:type="spellStart"/>
+      <w:r>
+        <w:t>i</w:t>
+      </w:r>
+      <w:proofErr w:type="spellEnd"/>
+      <w:r>
+        <w:t xml:space="preserve"> &lt; n; </w:t>
+      </w:r>
+      <w:proofErr w:type="spellStart"/>
+      <w:r>
+        <w:t>i</w:t>
+      </w:r>
+      <w:proofErr w:type="spellEnd"/>
+      <w:r>
+        <w:t>++)</w:t>
+      </w:r>
+    </w:p>
+    <w:p>
+      <w:r>
+        <w:t xml:space="preserve">            </w:t>
+      </w:r>
+      <w:proofErr w:type="spellStart"/>
+      <w:r>
+        <w:t>cin</w:t>
+      </w:r>
+      <w:proofErr w:type="spellEnd"/>
+      <w:r>
+        <w:t xml:space="preserve"> &gt;&gt; a[</w:t>
+      </w:r>
+      <w:proofErr w:type="spellStart"/>
+      <w:r>
+        <w:t>i</w:t>
+      </w:r>
+      <w:proofErr w:type="spellEnd"/>
+      <w:r>
+        <w:t>];</w:t>
+      </w:r>
+    </w:p>
+    <w:p/>
+    <w:p>
+      <w:r>
+        <w:t xml:space="preserve">        long </w:t>
+      </w:r>
+      <w:proofErr w:type="spellStart"/>
+      <w:r>
+        <w:t>long</w:t>
+      </w:r>
+      <w:proofErr w:type="spellEnd"/>
+      <w:r>
+        <w:t xml:space="preserve"> g1 = 0, g2 = 0;</w:t>
+      </w:r>
+    </w:p>
+    <w:p/>
+    <w:p>
+      <w:r>
+        <w:t xml:space="preserve">        // </w:t>
+      </w:r>
+      <w:proofErr w:type="spellStart"/>
+      <w:r>
+        <w:t>gcd</w:t>
+      </w:r>
+      <w:proofErr w:type="spellEnd"/>
+      <w:r>
+        <w:t xml:space="preserve"> of even indices and odd indices</w:t>
+      </w:r>
+    </w:p>
+    <w:p>
+      <w:r>
+        <w:t xml:space="preserve">        for (int </w:t>
+      </w:r>
+      <w:proofErr w:type="spellStart"/>
+      <w:r>
+        <w:t>i</w:t>
+      </w:r>
+      <w:proofErr w:type="spellEnd"/>
+      <w:r>
+        <w:t xml:space="preserve"> = 0; </w:t>
+      </w:r>
+      <w:proofErr w:type="spellStart"/>
+      <w:r>
+        <w:t>i</w:t>
+      </w:r>
+      <w:proofErr w:type="spellEnd"/>
+      <w:r>
+        <w:t xml:space="preserve"> &lt; n; </w:t>
+      </w:r>
+      <w:proofErr w:type="spellStart"/>
+      <w:r>
+        <w:t>i</w:t>
+      </w:r>
+      <w:proofErr w:type="spellEnd"/>
+      <w:r>
+        <w:t>++) {</w:t>
+      </w:r>
+    </w:p>
+    <w:p>
+      <w:r>
+        <w:t xml:space="preserve">            if (</w:t>
+      </w:r>
+      <w:proofErr w:type="spellStart"/>
+      <w:r>
+        <w:t>i</w:t>
+      </w:r>
+      <w:proofErr w:type="spellEnd"/>
+      <w:r>
+        <w:t xml:space="preserve"> % 2 == 0) g1 = </w:t>
+      </w:r>
+      <w:proofErr w:type="spellStart"/>
+      <w:proofErr w:type="gramStart"/>
+      <w:r>
+        <w:t>gcdll</w:t>
+      </w:r>
+      <w:proofErr w:type="spellEnd"/>
+      <w:r>
+        <w:t>(</w:t>
+      </w:r>
+      <w:proofErr w:type="gramEnd"/>
+      <w:r>
+        <w:t>g1, a[</w:t>
+      </w:r>
+      <w:proofErr w:type="spellStart"/>
+      <w:r>
+        <w:t>i</w:t>
+      </w:r>
+      <w:proofErr w:type="spellEnd"/>
+      <w:r>
+        <w:t>]);</w:t>
+      </w:r>
+    </w:p>
+    <w:p>
+      <w:r>
+        <w:t xml:space="preserve">            else g2 = </w:t>
+      </w:r>
+      <w:proofErr w:type="spellStart"/>
+      <w:proofErr w:type="gramStart"/>
+      <w:r>
+        <w:t>gcdll</w:t>
+      </w:r>
+      <w:proofErr w:type="spellEnd"/>
+      <w:r>
+        <w:t>(</w:t>
+      </w:r>
+      <w:proofErr w:type="gramEnd"/>
+      <w:r>
+        <w:t>g2, a[</w:t>
+      </w:r>
+      <w:proofErr w:type="spellStart"/>
+      <w:r>
+        <w:t>i</w:t>
+      </w:r>
+      <w:proofErr w:type="spellEnd"/>
+      <w:r>
+        <w:t>]);</w:t>
+      </w:r>
+    </w:p>
+    <w:p>
+      <w:r>
+        <w:t xml:space="preserve">        }</w:t>
+      </w:r>
+    </w:p>
+    <w:p/>
+    <w:p>
+      <w:r>
+        <w:t xml:space="preserve">        // check g1</w:t>
+      </w:r>
+    </w:p>
+    <w:p>
+      <w:r>
+        <w:t xml:space="preserve">        bool ok1 = true;</w:t>
+      </w:r>
+    </w:p>
+    <w:p>
+      <w:r>
+        <w:t xml:space="preserve">        for (int </w:t>
+      </w:r>
+      <w:proofErr w:type="spellStart"/>
+      <w:r>
+        <w:t>i</w:t>
+      </w:r>
+      <w:proofErr w:type="spellEnd"/>
+      <w:r>
+        <w:t xml:space="preserve"> = 1; </w:t>
+      </w:r>
+      <w:proofErr w:type="spellStart"/>
+      <w:r>
+        <w:t>i</w:t>
+      </w:r>
+      <w:proofErr w:type="spellEnd"/>
+      <w:r>
+        <w:t xml:space="preserve"> &lt; n; </w:t>
+      </w:r>
+      <w:proofErr w:type="spellStart"/>
+      <w:r>
+        <w:t>i</w:t>
+      </w:r>
+      <w:proofErr w:type="spellEnd"/>
+      <w:r>
+        <w:t xml:space="preserve"> += 2)</w:t>
+      </w:r>
+    </w:p>
+    <w:p>
+      <w:r>
+        <w:t xml:space="preserve">            if (a[</w:t>
+      </w:r>
+      <w:proofErr w:type="spellStart"/>
+      <w:r>
+        <w:t>i</w:t>
+      </w:r>
+      <w:proofErr w:type="spellEnd"/>
+      <w:r>
+        <w:t>] % g1 == 0) ok1 = false;</w:t>
+      </w:r>
+    </w:p>
+    <w:p/>
+    <w:p>
+      <w:r>
+        <w:t xml:space="preserve">        if (ok1) {</w:t>
+      </w:r>
+    </w:p>
+    <w:p>
+      <w:r>
+        <w:t xml:space="preserve">            </w:t>
+      </w:r>
+      <w:proofErr w:type="spellStart"/>
+      <w:r>
+        <w:t>cout</w:t>
+      </w:r>
+      <w:proofErr w:type="spellEnd"/>
+      <w:r>
+        <w:t xml:space="preserve"> &lt;&lt; g1 &lt;&lt; "\n";</w:t>
+      </w:r>
+    </w:p>
+    <w:p>
+      <w:r>
+        <w:t xml:space="preserve">            continue;</w:t>
+      </w:r>
+    </w:p>
+    <w:p>
+      <w:r>
+        <w:t xml:space="preserve">        }</w:t>
+      </w:r>
+    </w:p>
+    <w:p/>
+    <w:p>
+      <w:r>
+        <w:t xml:space="preserve">        // check g2</w:t>
+      </w:r>
+    </w:p>
+    <w:p>
+      <w:r>
+        <w:t xml:space="preserve">        bool ok2 = true;</w:t>
+      </w:r>
+    </w:p>
+    <w:p>
+      <w:r>
+        <w:t xml:space="preserve">        for (int </w:t>
+      </w:r>
+      <w:proofErr w:type="spellStart"/>
+      <w:r>
+        <w:t>i</w:t>
+      </w:r>
+      <w:proofErr w:type="spellEnd"/>
+      <w:r>
+        <w:t xml:space="preserve"> = 0; </w:t>
+      </w:r>
+      <w:proofErr w:type="spellStart"/>
+      <w:r>
+        <w:t>i</w:t>
+      </w:r>
+      <w:proofErr w:type="spellEnd"/>
+      <w:r>
+        <w:t xml:space="preserve"> &lt; n; </w:t>
+      </w:r>
+      <w:proofErr w:type="spellStart"/>
+      <w:r>
+        <w:t>i</w:t>
+      </w:r>
+      <w:proofErr w:type="spellEnd"/>
+      <w:r>
+        <w:t xml:space="preserve"> += 2)</w:t>
+      </w:r>
+    </w:p>
+    <w:p>
+      <w:r>
+        <w:t xml:space="preserve">            if (a[</w:t>
+      </w:r>
+      <w:proofErr w:type="spellStart"/>
+      <w:r>
+        <w:t>i</w:t>
+      </w:r>
+      <w:proofErr w:type="spellEnd"/>
+      <w:r>
+        <w:t>] % g2 == 0) ok2 = false;</w:t>
+      </w:r>
+    </w:p>
+    <w:p/>
+    <w:p>
+      <w:r>
+        <w:t xml:space="preserve">        if (ok2) </w:t>
+      </w:r>
+      <w:proofErr w:type="spellStart"/>
+      <w:r>
+        <w:t>cout</w:t>
+      </w:r>
+      <w:proofErr w:type="spellEnd"/>
+      <w:r>
+        <w:t xml:space="preserve"> &lt;&lt; g2 &lt;&lt; "\n";</w:t>
+      </w:r>
+    </w:p>
+    <w:p>
+      <w:r>
+        <w:t xml:space="preserve">        else </w:t>
+      </w:r>
+      <w:proofErr w:type="spellStart"/>
+      <w:r>
+        <w:t>cout</w:t>
+      </w:r>
+      <w:proofErr w:type="spellEnd"/>
+      <w:r>
+        <w:t xml:space="preserve"> &lt;&lt; 0 &lt;&lt; "\n";</w:t>
+      </w:r>
+    </w:p>
+    <w:p>
+      <w:r>
+        <w:t xml:space="preserve">    }</w:t>
+      </w:r>
+    </w:p>
+    <w:p/>
+    <w:p>
+      <w:r>
+        <w:t xml:space="preserve">    return 0;</w:t>
+      </w:r>
+    </w:p>
+    <w:p>
+      <w:r>
+        <w:t>}</w:t>
+      </w:r>
+    </w:p>
+    <w:p>
+      <w:r>
+        <w:pict w14:anchorId="05AACC1B">
+          <v:rect id="_x0000_i1188" style="width:0;height:1.5pt" o:hralign="center" o:hrstd="t" o:hr="t" fillcolor="#a0a0a0" stroked="f"/>
+        </w:pict>
+      </w:r>
+    </w:p>
+    <w:p>
+      <w:pPr>
+        <w:rPr>
+          <w:b/>
+          <w:bCs/>
+        </w:rPr>
+      </w:pPr>
+      <w:r>
+        <w:rPr>
+          <w:rFonts w:ascii="Segoe UI Emoji" w:hAnsi="Segoe UI Emoji" w:cs="Segoe UI Emoji"/>
+          <w:b/>
+          <w:bCs/>
+        </w:rPr>
+        <w:t>📊</w:t>
+      </w:r>
+      <w:r>
+        <w:rPr>
+          <w:b/>
+          <w:bCs/>
+        </w:rPr>
+        <w:t xml:space="preserve"> Complexity Analysis</w:t>
+      </w:r>
+    </w:p>
+    <w:p>
+      <w:r>
+        <w:t>For each test case:</w:t>
+      </w:r>
+    </w:p>
+    <w:p>
+      <w:pPr>
+        <w:numPr>
+          <w:ilvl w:val="0"/>
+          <w:numId w:val="13"/>
+        </w:numPr>
+      </w:pPr>
+      <w:r>
+        <w:t xml:space="preserve">Computing GCD for n/2 elements: </w:t>
+      </w:r>
+      <w:proofErr w:type="gramStart"/>
+      <w:r>
+        <w:rPr>
+          <w:b/>
+          <w:bCs/>
+        </w:rPr>
+        <w:t>O(</w:t>
+      </w:r>
+      <w:proofErr w:type="gramEnd"/>
+      <w:r>
+        <w:rPr>
+          <w:b/>
+          <w:bCs/>
+        </w:rPr>
+        <w:t>n log A)</w:t>
+      </w:r>
+    </w:p>
+    <w:p>
+      <w:pPr>
+        <w:numPr>
+          <w:ilvl w:val="0"/>
+          <w:numId w:val="13"/>
+        </w:numPr>
+      </w:pPr>
+      <w:r>
+        <w:t xml:space="preserve">Checking divisibility for n/2 elements: </w:t>
+      </w:r>
+      <w:r>
+        <w:rPr>
+          <w:b/>
+          <w:bCs/>
+        </w:rPr>
+        <w:t>O(n)</w:t>
+      </w:r>
+    </w:p>
+    <w:p>
+      <w:r>
+        <w:t>Total:</w:t>
+      </w:r>
+    </w:p>
+    <w:p>
+      <w:pPr>
+        <w:rPr>
+          <w:b/>
+          <w:bCs/>
+        </w:rPr>
+      </w:pPr>
+      <w:r>
+        <w:rPr>
+          <w:b/>
+          <w:bCs/>
+        </w:rPr>
+        <w:t xml:space="preserve">Time: </w:t>
+      </w:r>
+      <w:proofErr w:type="gramStart"/>
+      <w:r>
+        <w:rPr>
+          <w:b/>
+          <w:bCs/>
+        </w:rPr>
+        <w:t>O(</w:t>
+      </w:r>
+      <w:proofErr w:type="gramEnd"/>
+      <w:r>
+        <w:rPr>
+          <w:b/>
+          <w:bCs/>
+        </w:rPr>
+        <w:t>t × n log A)</w:t>
+      </w:r>
+    </w:p>
+    <w:p>
+      <w:r>
+        <w:t>(At most 1000 × 100 × log(1e18) → fast enough)</w:t>
+      </w:r>
+    </w:p>
+    <w:p>
+      <w:pPr>
+        <w:rPr>
+          <w:b/>
+          <w:bCs/>
+        </w:rPr>
+      </w:pPr>
+      <w:r>
+        <w:rPr>
+          <w:b/>
+          <w:bCs/>
+        </w:rPr>
+        <w:t>Memory: O(n)</w:t>
+      </w:r>
+    </w:p>
+    <w:p>
+      <w:r>
+        <w:pict w14:anchorId="0464CEB3">
+          <v:rect id="_x0000_i1189" style="width:0;height:1.5pt" o:hralign="center" o:hrstd="t" o:hr="t" fillcolor="#a0a0a0" stroked="f"/>
+        </w:pict>
+      </w:r>
+    </w:p>
+    <w:p>
+      <w:pPr>
+        <w:rPr>
+          <w:b/>
+          <w:bCs/>
+        </w:rPr>
+      </w:pPr>
+      <w:r>
+        <w:rPr>
+          <w:rFonts w:ascii="Segoe UI Emoji" w:hAnsi="Segoe UI Emoji" w:cs="Segoe UI Emoji"/>
+          <w:b/>
+          <w:bCs/>
+        </w:rPr>
+        <w:t>🎯</w:t>
+      </w:r>
+      <w:r>
+        <w:rPr>
+          <w:b/>
+          <w:bCs/>
+        </w:rPr>
+        <w:t xml:space="preserve"> Final Summary</w:t>
+      </w:r>
+    </w:p>
+    <w:p>
+      <w:pPr>
+        <w:numPr>
+          <w:ilvl w:val="0"/>
+          <w:numId w:val="14"/>
+        </w:numPr>
+      </w:pPr>
+      <w:r>
+        <w:t>Split array into even/odd index groups</w:t>
+      </w:r>
+    </w:p>
+    <w:p>
+      <w:pPr>
+        <w:numPr>
+          <w:ilvl w:val="0"/>
+          <w:numId w:val="14"/>
+        </w:numPr>
+      </w:pPr>
+      <w:r>
+        <w:t xml:space="preserve">Compute </w:t>
+      </w:r>
+      <w:proofErr w:type="spellStart"/>
+      <w:r>
+        <w:t>gcd</w:t>
+      </w:r>
+      <w:proofErr w:type="spellEnd"/>
+      <w:r>
+        <w:t xml:space="preserve"> of each group</w:t>
+      </w:r>
+    </w:p>
+    <w:p>
+      <w:pPr>
+        <w:numPr>
+          <w:ilvl w:val="0"/>
+          <w:numId w:val="14"/>
+        </w:numPr>
+      </w:pPr>
+      <w:r>
+        <w:t xml:space="preserve">Check if one </w:t>
+      </w:r>
+      <w:proofErr w:type="spellStart"/>
+      <w:r>
+        <w:t>gcd</w:t>
+      </w:r>
+      <w:proofErr w:type="spellEnd"/>
+      <w:r>
+        <w:t xml:space="preserve"> divides only its group and not the other</w:t>
+      </w:r>
+    </w:p>
+    <w:p>
+      <w:pPr>
+        <w:numPr>
+          <w:ilvl w:val="0"/>
+          <w:numId w:val="14"/>
+        </w:numPr>
+      </w:pPr>
+      <w:r>
+        <w:lastRenderedPageBreak/>
+        <w:t xml:space="preserve">Return such </w:t>
+      </w:r>
+      <w:proofErr w:type="spellStart"/>
+      <w:r>
+        <w:t>gcd</w:t>
+      </w:r>
+      <w:proofErr w:type="spellEnd"/>
+      <w:r>
+        <w:t xml:space="preserve"> or 0</w:t>
+      </w:r>
+    </w:p>
+    <w:p>
+      <w:r>
+        <w:t>This is the correct, optimal solution.</w:t>
+      </w:r>
+    </w:p>
+    <w:p>
+      <w:r>
+        <w:pict w14:anchorId="2A5A66EB">
+          <v:rect id="_x0000_i1190" style="width:0;height:1.5pt" o:hralign="center" o:hrstd="t" o:hr="t" fillcolor="#a0a0a0" stroked="f"/>
+        </w:pict>
+      </w:r>
+    </w:p>
+    <w:p/>
+    <w:p>
+      <w:r>
+        <w:br/>
+      </w:r>
+    </w:p>
+    <w:p/>
+    <w:p/>
+    <w:p/>
+    <w:p/>
     <w:p/>
     <w:p/>
     <w:p/>
@@ -2618,6 +4515,155 @@
     </w:lvl>
   </w:abstractNum>
   <w:abstractNum w:abstractNumId="1" w15:restartNumberingAfterBreak="0">
+    <w:nsid w:val="089D0FD1"/>
+    <w:multiLevelType w:val="multilevel"/>
+    <w:tmpl w:val="F3E8AD78"/>
+    <w:lvl w:ilvl="0">
+      <w:start w:val="1"/>
+      <w:numFmt w:val="bullet"/>
+      <w:lvlText w:val=""/>
+      <w:lvlJc w:val="left"/>
+      <w:pPr>
+        <w:tabs>
+          <w:tab w:val="num" w:pos="720"/>
+        </w:tabs>
+        <w:ind w:left="720" w:hanging="360"/>
+      </w:pPr>
+      <w:rPr>
+        <w:rFonts w:ascii="Symbol" w:hAnsi="Symbol" w:hint="default"/>
+        <w:sz w:val="20"/>
+      </w:rPr>
+    </w:lvl>
+    <w:lvl w:ilvl="1" w:tentative="1">
+      <w:start w:val="1"/>
+      <w:numFmt w:val="bullet"/>
+      <w:lvlText w:val="o"/>
+      <w:lvlJc w:val="left"/>
+      <w:pPr>
+        <w:tabs>
+          <w:tab w:val="num" w:pos="1440"/>
+        </w:tabs>
+        <w:ind w:left="1440" w:hanging="360"/>
+      </w:pPr>
+      <w:rPr>
+        <w:rFonts w:ascii="Courier New" w:hAnsi="Courier New" w:hint="default"/>
+        <w:sz w:val="20"/>
+      </w:rPr>
+    </w:lvl>
+    <w:lvl w:ilvl="2" w:tentative="1">
+      <w:start w:val="1"/>
+      <w:numFmt w:val="bullet"/>
+      <w:lvlText w:val=""/>
+      <w:lvlJc w:val="left"/>
+      <w:pPr>
+        <w:tabs>
+          <w:tab w:val="num" w:pos="2160"/>
+        </w:tabs>
+        <w:ind w:left="2160" w:hanging="360"/>
+      </w:pPr>
+      <w:rPr>
+        <w:rFonts w:ascii="Wingdings" w:hAnsi="Wingdings" w:hint="default"/>
+        <w:sz w:val="20"/>
+      </w:rPr>
+    </w:lvl>
+    <w:lvl w:ilvl="3" w:tentative="1">
+      <w:start w:val="1"/>
+      <w:numFmt w:val="bullet"/>
+      <w:lvlText w:val=""/>
+      <w:lvlJc w:val="left"/>
+      <w:pPr>
+        <w:tabs>
+          <w:tab w:val="num" w:pos="2880"/>
+        </w:tabs>
+        <w:ind w:left="2880" w:hanging="360"/>
+      </w:pPr>
+      <w:rPr>
+        <w:rFonts w:ascii="Wingdings" w:hAnsi="Wingdings" w:hint="default"/>
+        <w:sz w:val="20"/>
+      </w:rPr>
+    </w:lvl>
+    <w:lvl w:ilvl="4" w:tentative="1">
+      <w:start w:val="1"/>
+      <w:numFmt w:val="bullet"/>
+      <w:lvlText w:val=""/>
+      <w:lvlJc w:val="left"/>
+      <w:pPr>
+        <w:tabs>
+          <w:tab w:val="num" w:pos="3600"/>
+        </w:tabs>
+        <w:ind w:left="3600" w:hanging="360"/>
+      </w:pPr>
+      <w:rPr>
+        <w:rFonts w:ascii="Wingdings" w:hAnsi="Wingdings" w:hint="default"/>
+        <w:sz w:val="20"/>
+      </w:rPr>
+    </w:lvl>
+    <w:lvl w:ilvl="5" w:tentative="1">
+      <w:start w:val="1"/>
+      <w:numFmt w:val="bullet"/>
+      <w:lvlText w:val=""/>
+      <w:lvlJc w:val="left"/>
+      <w:pPr>
+        <w:tabs>
+          <w:tab w:val="num" w:pos="4320"/>
+        </w:tabs>
+        <w:ind w:left="4320" w:hanging="360"/>
+      </w:pPr>
+      <w:rPr>
+        <w:rFonts w:ascii="Wingdings" w:hAnsi="Wingdings" w:hint="default"/>
+        <w:sz w:val="20"/>
+      </w:rPr>
+    </w:lvl>
+    <w:lvl w:ilvl="6" w:tentative="1">
+      <w:start w:val="1"/>
+      <w:numFmt w:val="bullet"/>
+      <w:lvlText w:val=""/>
+      <w:lvlJc w:val="left"/>
+      <w:pPr>
+        <w:tabs>
+          <w:tab w:val="num" w:pos="5040"/>
+        </w:tabs>
+        <w:ind w:left="5040" w:hanging="360"/>
+      </w:pPr>
+      <w:rPr>
+        <w:rFonts w:ascii="Wingdings" w:hAnsi="Wingdings" w:hint="default"/>
+        <w:sz w:val="20"/>
+      </w:rPr>
+    </w:lvl>
+    <w:lvl w:ilvl="7" w:tentative="1">
+      <w:start w:val="1"/>
+      <w:numFmt w:val="bullet"/>
+      <w:lvlText w:val=""/>
+      <w:lvlJc w:val="left"/>
+      <w:pPr>
+        <w:tabs>
+          <w:tab w:val="num" w:pos="5760"/>
+        </w:tabs>
+        <w:ind w:left="5760" w:hanging="360"/>
+      </w:pPr>
+      <w:rPr>
+        <w:rFonts w:ascii="Wingdings" w:hAnsi="Wingdings" w:hint="default"/>
+        <w:sz w:val="20"/>
+      </w:rPr>
+    </w:lvl>
+    <w:lvl w:ilvl="8" w:tentative="1">
+      <w:start w:val="1"/>
+      <w:numFmt w:val="bullet"/>
+      <w:lvlText w:val=""/>
+      <w:lvlJc w:val="left"/>
+      <w:pPr>
+        <w:tabs>
+          <w:tab w:val="num" w:pos="6480"/>
+        </w:tabs>
+        <w:ind w:left="6480" w:hanging="360"/>
+      </w:pPr>
+      <w:rPr>
+        <w:rFonts w:ascii="Wingdings" w:hAnsi="Wingdings" w:hint="default"/>
+        <w:sz w:val="20"/>
+      </w:rPr>
+    </w:lvl>
+  </w:abstractNum>
+  <w:abstractNum w:abstractNumId="2" w15:restartNumberingAfterBreak="0">
     <w:nsid w:val="08C87FFC"/>
     <w:multiLevelType w:val="multilevel"/>
     <w:tmpl w:val="79681652"/>
@@ -2766,7 +4812,7 @@
       </w:rPr>
     </w:lvl>
   </w:abstractNum>
-  <w:abstractNum w:abstractNumId="2" w15:restartNumberingAfterBreak="0">
+  <w:abstractNum w:abstractNumId="3" w15:restartNumberingAfterBreak="0">
     <w:nsid w:val="143D0E59"/>
     <w:multiLevelType w:val="multilevel"/>
     <w:tmpl w:val="1F345B6C"/>
@@ -2915,7 +4961,454 @@
       </w:rPr>
     </w:lvl>
   </w:abstractNum>
-  <w:abstractNum w:abstractNumId="3" w15:restartNumberingAfterBreak="0">
+  <w:abstractNum w:abstractNumId="4" w15:restartNumberingAfterBreak="0">
+    <w:nsid w:val="1F3A3374"/>
+    <w:multiLevelType w:val="multilevel"/>
+    <w:tmpl w:val="4EAA3998"/>
+    <w:lvl w:ilvl="0">
+      <w:start w:val="1"/>
+      <w:numFmt w:val="bullet"/>
+      <w:lvlText w:val=""/>
+      <w:lvlJc w:val="left"/>
+      <w:pPr>
+        <w:tabs>
+          <w:tab w:val="num" w:pos="720"/>
+        </w:tabs>
+        <w:ind w:left="720" w:hanging="360"/>
+      </w:pPr>
+      <w:rPr>
+        <w:rFonts w:ascii="Symbol" w:hAnsi="Symbol" w:hint="default"/>
+        <w:sz w:val="20"/>
+      </w:rPr>
+    </w:lvl>
+    <w:lvl w:ilvl="1" w:tentative="1">
+      <w:start w:val="1"/>
+      <w:numFmt w:val="bullet"/>
+      <w:lvlText w:val="o"/>
+      <w:lvlJc w:val="left"/>
+      <w:pPr>
+        <w:tabs>
+          <w:tab w:val="num" w:pos="1440"/>
+        </w:tabs>
+        <w:ind w:left="1440" w:hanging="360"/>
+      </w:pPr>
+      <w:rPr>
+        <w:rFonts w:ascii="Courier New" w:hAnsi="Courier New" w:hint="default"/>
+        <w:sz w:val="20"/>
+      </w:rPr>
+    </w:lvl>
+    <w:lvl w:ilvl="2" w:tentative="1">
+      <w:start w:val="1"/>
+      <w:numFmt w:val="bullet"/>
+      <w:lvlText w:val=""/>
+      <w:lvlJc w:val="left"/>
+      <w:pPr>
+        <w:tabs>
+          <w:tab w:val="num" w:pos="2160"/>
+        </w:tabs>
+        <w:ind w:left="2160" w:hanging="360"/>
+      </w:pPr>
+      <w:rPr>
+        <w:rFonts w:ascii="Wingdings" w:hAnsi="Wingdings" w:hint="default"/>
+        <w:sz w:val="20"/>
+      </w:rPr>
+    </w:lvl>
+    <w:lvl w:ilvl="3" w:tentative="1">
+      <w:start w:val="1"/>
+      <w:numFmt w:val="bullet"/>
+      <w:lvlText w:val=""/>
+      <w:lvlJc w:val="left"/>
+      <w:pPr>
+        <w:tabs>
+          <w:tab w:val="num" w:pos="2880"/>
+        </w:tabs>
+        <w:ind w:left="2880" w:hanging="360"/>
+      </w:pPr>
+      <w:rPr>
+        <w:rFonts w:ascii="Wingdings" w:hAnsi="Wingdings" w:hint="default"/>
+        <w:sz w:val="20"/>
+      </w:rPr>
+    </w:lvl>
+    <w:lvl w:ilvl="4" w:tentative="1">
+      <w:start w:val="1"/>
+      <w:numFmt w:val="bullet"/>
+      <w:lvlText w:val=""/>
+      <w:lvlJc w:val="left"/>
+      <w:pPr>
+        <w:tabs>
+          <w:tab w:val="num" w:pos="3600"/>
+        </w:tabs>
+        <w:ind w:left="3600" w:hanging="360"/>
+      </w:pPr>
+      <w:rPr>
+        <w:rFonts w:ascii="Wingdings" w:hAnsi="Wingdings" w:hint="default"/>
+        <w:sz w:val="20"/>
+      </w:rPr>
+    </w:lvl>
+    <w:lvl w:ilvl="5" w:tentative="1">
+      <w:start w:val="1"/>
+      <w:numFmt w:val="bullet"/>
+      <w:lvlText w:val=""/>
+      <w:lvlJc w:val="left"/>
+      <w:pPr>
+        <w:tabs>
+          <w:tab w:val="num" w:pos="4320"/>
+        </w:tabs>
+        <w:ind w:left="4320" w:hanging="360"/>
+      </w:pPr>
+      <w:rPr>
+        <w:rFonts w:ascii="Wingdings" w:hAnsi="Wingdings" w:hint="default"/>
+        <w:sz w:val="20"/>
+      </w:rPr>
+    </w:lvl>
+    <w:lvl w:ilvl="6" w:tentative="1">
+      <w:start w:val="1"/>
+      <w:numFmt w:val="bullet"/>
+      <w:lvlText w:val=""/>
+      <w:lvlJc w:val="left"/>
+      <w:pPr>
+        <w:tabs>
+          <w:tab w:val="num" w:pos="5040"/>
+        </w:tabs>
+        <w:ind w:left="5040" w:hanging="360"/>
+      </w:pPr>
+      <w:rPr>
+        <w:rFonts w:ascii="Wingdings" w:hAnsi="Wingdings" w:hint="default"/>
+        <w:sz w:val="20"/>
+      </w:rPr>
+    </w:lvl>
+    <w:lvl w:ilvl="7" w:tentative="1">
+      <w:start w:val="1"/>
+      <w:numFmt w:val="bullet"/>
+      <w:lvlText w:val=""/>
+      <w:lvlJc w:val="left"/>
+      <w:pPr>
+        <w:tabs>
+          <w:tab w:val="num" w:pos="5760"/>
+        </w:tabs>
+        <w:ind w:left="5760" w:hanging="360"/>
+      </w:pPr>
+      <w:rPr>
+        <w:rFonts w:ascii="Wingdings" w:hAnsi="Wingdings" w:hint="default"/>
+        <w:sz w:val="20"/>
+      </w:rPr>
+    </w:lvl>
+    <w:lvl w:ilvl="8" w:tentative="1">
+      <w:start w:val="1"/>
+      <w:numFmt w:val="bullet"/>
+      <w:lvlText w:val=""/>
+      <w:lvlJc w:val="left"/>
+      <w:pPr>
+        <w:tabs>
+          <w:tab w:val="num" w:pos="6480"/>
+        </w:tabs>
+        <w:ind w:left="6480" w:hanging="360"/>
+      </w:pPr>
+      <w:rPr>
+        <w:rFonts w:ascii="Wingdings" w:hAnsi="Wingdings" w:hint="default"/>
+        <w:sz w:val="20"/>
+      </w:rPr>
+    </w:lvl>
+  </w:abstractNum>
+  <w:abstractNum w:abstractNumId="5" w15:restartNumberingAfterBreak="0">
+    <w:nsid w:val="1F511014"/>
+    <w:multiLevelType w:val="multilevel"/>
+    <w:tmpl w:val="27B0E564"/>
+    <w:lvl w:ilvl="0">
+      <w:start w:val="1"/>
+      <w:numFmt w:val="bullet"/>
+      <w:lvlText w:val=""/>
+      <w:lvlJc w:val="left"/>
+      <w:pPr>
+        <w:tabs>
+          <w:tab w:val="num" w:pos="720"/>
+        </w:tabs>
+        <w:ind w:left="720" w:hanging="360"/>
+      </w:pPr>
+      <w:rPr>
+        <w:rFonts w:ascii="Symbol" w:hAnsi="Symbol" w:hint="default"/>
+        <w:sz w:val="20"/>
+      </w:rPr>
+    </w:lvl>
+    <w:lvl w:ilvl="1">
+      <w:start w:val="1"/>
+      <w:numFmt w:val="bullet"/>
+      <w:lvlText w:val="o"/>
+      <w:lvlJc w:val="left"/>
+      <w:pPr>
+        <w:tabs>
+          <w:tab w:val="num" w:pos="1440"/>
+        </w:tabs>
+        <w:ind w:left="1440" w:hanging="360"/>
+      </w:pPr>
+      <w:rPr>
+        <w:rFonts w:ascii="Courier New" w:hAnsi="Courier New" w:hint="default"/>
+        <w:sz w:val="20"/>
+      </w:rPr>
+    </w:lvl>
+    <w:lvl w:ilvl="2" w:tentative="1">
+      <w:start w:val="1"/>
+      <w:numFmt w:val="bullet"/>
+      <w:lvlText w:val=""/>
+      <w:lvlJc w:val="left"/>
+      <w:pPr>
+        <w:tabs>
+          <w:tab w:val="num" w:pos="2160"/>
+        </w:tabs>
+        <w:ind w:left="2160" w:hanging="360"/>
+      </w:pPr>
+      <w:rPr>
+        <w:rFonts w:ascii="Wingdings" w:hAnsi="Wingdings" w:hint="default"/>
+        <w:sz w:val="20"/>
+      </w:rPr>
+    </w:lvl>
+    <w:lvl w:ilvl="3" w:tentative="1">
+      <w:start w:val="1"/>
+      <w:numFmt w:val="bullet"/>
+      <w:lvlText w:val=""/>
+      <w:lvlJc w:val="left"/>
+      <w:pPr>
+        <w:tabs>
+          <w:tab w:val="num" w:pos="2880"/>
+        </w:tabs>
+        <w:ind w:left="2880" w:hanging="360"/>
+      </w:pPr>
+      <w:rPr>
+        <w:rFonts w:ascii="Wingdings" w:hAnsi="Wingdings" w:hint="default"/>
+        <w:sz w:val="20"/>
+      </w:rPr>
+    </w:lvl>
+    <w:lvl w:ilvl="4" w:tentative="1">
+      <w:start w:val="1"/>
+      <w:numFmt w:val="bullet"/>
+      <w:lvlText w:val=""/>
+      <w:lvlJc w:val="left"/>
+      <w:pPr>
+        <w:tabs>
+          <w:tab w:val="num" w:pos="3600"/>
+        </w:tabs>
+        <w:ind w:left="3600" w:hanging="360"/>
+      </w:pPr>
+      <w:rPr>
+        <w:rFonts w:ascii="Wingdings" w:hAnsi="Wingdings" w:hint="default"/>
+        <w:sz w:val="20"/>
+      </w:rPr>
+    </w:lvl>
+    <w:lvl w:ilvl="5" w:tentative="1">
+      <w:start w:val="1"/>
+      <w:numFmt w:val="bullet"/>
+      <w:lvlText w:val=""/>
+      <w:lvlJc w:val="left"/>
+      <w:pPr>
+        <w:tabs>
+          <w:tab w:val="num" w:pos="4320"/>
+        </w:tabs>
+        <w:ind w:left="4320" w:hanging="360"/>
+      </w:pPr>
+      <w:rPr>
+        <w:rFonts w:ascii="Wingdings" w:hAnsi="Wingdings" w:hint="default"/>
+        <w:sz w:val="20"/>
+      </w:rPr>
+    </w:lvl>
+    <w:lvl w:ilvl="6" w:tentative="1">
+      <w:start w:val="1"/>
+      <w:numFmt w:val="bullet"/>
+      <w:lvlText w:val=""/>
+      <w:lvlJc w:val="left"/>
+      <w:pPr>
+        <w:tabs>
+          <w:tab w:val="num" w:pos="5040"/>
+        </w:tabs>
+        <w:ind w:left="5040" w:hanging="360"/>
+      </w:pPr>
+      <w:rPr>
+        <w:rFonts w:ascii="Wingdings" w:hAnsi="Wingdings" w:hint="default"/>
+        <w:sz w:val="20"/>
+      </w:rPr>
+    </w:lvl>
+    <w:lvl w:ilvl="7" w:tentative="1">
+      <w:start w:val="1"/>
+      <w:numFmt w:val="bullet"/>
+      <w:lvlText w:val=""/>
+      <w:lvlJc w:val="left"/>
+      <w:pPr>
+        <w:tabs>
+          <w:tab w:val="num" w:pos="5760"/>
+        </w:tabs>
+        <w:ind w:left="5760" w:hanging="360"/>
+      </w:pPr>
+      <w:rPr>
+        <w:rFonts w:ascii="Wingdings" w:hAnsi="Wingdings" w:hint="default"/>
+        <w:sz w:val="20"/>
+      </w:rPr>
+    </w:lvl>
+    <w:lvl w:ilvl="8" w:tentative="1">
+      <w:start w:val="1"/>
+      <w:numFmt w:val="bullet"/>
+      <w:lvlText w:val=""/>
+      <w:lvlJc w:val="left"/>
+      <w:pPr>
+        <w:tabs>
+          <w:tab w:val="num" w:pos="6480"/>
+        </w:tabs>
+        <w:ind w:left="6480" w:hanging="360"/>
+      </w:pPr>
+      <w:rPr>
+        <w:rFonts w:ascii="Wingdings" w:hAnsi="Wingdings" w:hint="default"/>
+        <w:sz w:val="20"/>
+      </w:rPr>
+    </w:lvl>
+  </w:abstractNum>
+  <w:abstractNum w:abstractNumId="6" w15:restartNumberingAfterBreak="0">
+    <w:nsid w:val="27286A0F"/>
+    <w:multiLevelType w:val="multilevel"/>
+    <w:tmpl w:val="19B213A8"/>
+    <w:lvl w:ilvl="0">
+      <w:start w:val="1"/>
+      <w:numFmt w:val="bullet"/>
+      <w:lvlText w:val=""/>
+      <w:lvlJc w:val="left"/>
+      <w:pPr>
+        <w:tabs>
+          <w:tab w:val="num" w:pos="720"/>
+        </w:tabs>
+        <w:ind w:left="720" w:hanging="360"/>
+      </w:pPr>
+      <w:rPr>
+        <w:rFonts w:ascii="Symbol" w:hAnsi="Symbol" w:hint="default"/>
+        <w:sz w:val="20"/>
+      </w:rPr>
+    </w:lvl>
+    <w:lvl w:ilvl="1" w:tentative="1">
+      <w:start w:val="1"/>
+      <w:numFmt w:val="bullet"/>
+      <w:lvlText w:val="o"/>
+      <w:lvlJc w:val="left"/>
+      <w:pPr>
+        <w:tabs>
+          <w:tab w:val="num" w:pos="1440"/>
+        </w:tabs>
+        <w:ind w:left="1440" w:hanging="360"/>
+      </w:pPr>
+      <w:rPr>
+        <w:rFonts w:ascii="Courier New" w:hAnsi="Courier New" w:hint="default"/>
+        <w:sz w:val="20"/>
+      </w:rPr>
+    </w:lvl>
+    <w:lvl w:ilvl="2" w:tentative="1">
+      <w:start w:val="1"/>
+      <w:numFmt w:val="bullet"/>
+      <w:lvlText w:val=""/>
+      <w:lvlJc w:val="left"/>
+      <w:pPr>
+        <w:tabs>
+          <w:tab w:val="num" w:pos="2160"/>
+        </w:tabs>
+        <w:ind w:left="2160" w:hanging="360"/>
+      </w:pPr>
+      <w:rPr>
+        <w:rFonts w:ascii="Wingdings" w:hAnsi="Wingdings" w:hint="default"/>
+        <w:sz w:val="20"/>
+      </w:rPr>
+    </w:lvl>
+    <w:lvl w:ilvl="3" w:tentative="1">
+      <w:start w:val="1"/>
+      <w:numFmt w:val="bullet"/>
+      <w:lvlText w:val=""/>
+      <w:lvlJc w:val="left"/>
+      <w:pPr>
+        <w:tabs>
+          <w:tab w:val="num" w:pos="2880"/>
+        </w:tabs>
+        <w:ind w:left="2880" w:hanging="360"/>
+      </w:pPr>
+      <w:rPr>
+        <w:rFonts w:ascii="Wingdings" w:hAnsi="Wingdings" w:hint="default"/>
+        <w:sz w:val="20"/>
+      </w:rPr>
+    </w:lvl>
+    <w:lvl w:ilvl="4" w:tentative="1">
+      <w:start w:val="1"/>
+      <w:numFmt w:val="bullet"/>
+      <w:lvlText w:val=""/>
+      <w:lvlJc w:val="left"/>
+      <w:pPr>
+        <w:tabs>
+          <w:tab w:val="num" w:pos="3600"/>
+        </w:tabs>
+        <w:ind w:left="3600" w:hanging="360"/>
+      </w:pPr>
+      <w:rPr>
+        <w:rFonts w:ascii="Wingdings" w:hAnsi="Wingdings" w:hint="default"/>
+        <w:sz w:val="20"/>
+      </w:rPr>
+    </w:lvl>
+    <w:lvl w:ilvl="5" w:tentative="1">
+      <w:start w:val="1"/>
+      <w:numFmt w:val="bullet"/>
+      <w:lvlText w:val=""/>
+      <w:lvlJc w:val="left"/>
+      <w:pPr>
+        <w:tabs>
+          <w:tab w:val="num" w:pos="4320"/>
+        </w:tabs>
+        <w:ind w:left="4320" w:hanging="360"/>
+      </w:pPr>
+      <w:rPr>
+        <w:rFonts w:ascii="Wingdings" w:hAnsi="Wingdings" w:hint="default"/>
+        <w:sz w:val="20"/>
+      </w:rPr>
+    </w:lvl>
+    <w:lvl w:ilvl="6" w:tentative="1">
+      <w:start w:val="1"/>
+      <w:numFmt w:val="bullet"/>
+      <w:lvlText w:val=""/>
+      <w:lvlJc w:val="left"/>
+      <w:pPr>
+        <w:tabs>
+          <w:tab w:val="num" w:pos="5040"/>
+        </w:tabs>
+        <w:ind w:left="5040" w:hanging="360"/>
+      </w:pPr>
+      <w:rPr>
+        <w:rFonts w:ascii="Wingdings" w:hAnsi="Wingdings" w:hint="default"/>
+        <w:sz w:val="20"/>
+      </w:rPr>
+    </w:lvl>
+    <w:lvl w:ilvl="7" w:tentative="1">
+      <w:start w:val="1"/>
+      <w:numFmt w:val="bullet"/>
+      <w:lvlText w:val=""/>
+      <w:lvlJc w:val="left"/>
+      <w:pPr>
+        <w:tabs>
+          <w:tab w:val="num" w:pos="5760"/>
+        </w:tabs>
+        <w:ind w:left="5760" w:hanging="360"/>
+      </w:pPr>
+      <w:rPr>
+        <w:rFonts w:ascii="Wingdings" w:hAnsi="Wingdings" w:hint="default"/>
+        <w:sz w:val="20"/>
+      </w:rPr>
+    </w:lvl>
+    <w:lvl w:ilvl="8" w:tentative="1">
+      <w:start w:val="1"/>
+      <w:numFmt w:val="bullet"/>
+      <w:lvlText w:val=""/>
+      <w:lvlJc w:val="left"/>
+      <w:pPr>
+        <w:tabs>
+          <w:tab w:val="num" w:pos="6480"/>
+        </w:tabs>
+        <w:ind w:left="6480" w:hanging="360"/>
+      </w:pPr>
+      <w:rPr>
+        <w:rFonts w:ascii="Wingdings" w:hAnsi="Wingdings" w:hint="default"/>
+        <w:sz w:val="20"/>
+      </w:rPr>
+    </w:lvl>
+  </w:abstractNum>
+  <w:abstractNum w:abstractNumId="7" w15:restartNumberingAfterBreak="0">
     <w:nsid w:val="2D6C41FE"/>
     <w:multiLevelType w:val="multilevel"/>
     <w:tmpl w:val="E6526512"/>
@@ -3064,7 +5557,571 @@
       </w:rPr>
     </w:lvl>
   </w:abstractNum>
-  <w:abstractNum w:abstractNumId="4" w15:restartNumberingAfterBreak="0">
+  <w:abstractNum w:abstractNumId="8" w15:restartNumberingAfterBreak="0">
+    <w:nsid w:val="2E99592C"/>
+    <w:multiLevelType w:val="multilevel"/>
+    <w:tmpl w:val="6CF8C176"/>
+    <w:lvl w:ilvl="0">
+      <w:start w:val="1"/>
+      <w:numFmt w:val="decimal"/>
+      <w:lvlText w:val="%1."/>
+      <w:lvlJc w:val="left"/>
+      <w:pPr>
+        <w:tabs>
+          <w:tab w:val="num" w:pos="720"/>
+        </w:tabs>
+        <w:ind w:left="720" w:hanging="360"/>
+      </w:pPr>
+    </w:lvl>
+    <w:lvl w:ilvl="1">
+      <w:start w:val="1"/>
+      <w:numFmt w:val="bullet"/>
+      <w:lvlText w:val="o"/>
+      <w:lvlJc w:val="left"/>
+      <w:pPr>
+        <w:tabs>
+          <w:tab w:val="num" w:pos="1440"/>
+        </w:tabs>
+        <w:ind w:left="1440" w:hanging="360"/>
+      </w:pPr>
+      <w:rPr>
+        <w:rFonts w:ascii="Courier New" w:hAnsi="Courier New" w:hint="default"/>
+        <w:sz w:val="20"/>
+      </w:rPr>
+    </w:lvl>
+    <w:lvl w:ilvl="2" w:tentative="1">
+      <w:start w:val="1"/>
+      <w:numFmt w:val="decimal"/>
+      <w:lvlText w:val="%3."/>
+      <w:lvlJc w:val="left"/>
+      <w:pPr>
+        <w:tabs>
+          <w:tab w:val="num" w:pos="2160"/>
+        </w:tabs>
+        <w:ind w:left="2160" w:hanging="360"/>
+      </w:pPr>
+    </w:lvl>
+    <w:lvl w:ilvl="3" w:tentative="1">
+      <w:start w:val="1"/>
+      <w:numFmt w:val="decimal"/>
+      <w:lvlText w:val="%4."/>
+      <w:lvlJc w:val="left"/>
+      <w:pPr>
+        <w:tabs>
+          <w:tab w:val="num" w:pos="2880"/>
+        </w:tabs>
+        <w:ind w:left="2880" w:hanging="360"/>
+      </w:pPr>
+    </w:lvl>
+    <w:lvl w:ilvl="4" w:tentative="1">
+      <w:start w:val="1"/>
+      <w:numFmt w:val="decimal"/>
+      <w:lvlText w:val="%5."/>
+      <w:lvlJc w:val="left"/>
+      <w:pPr>
+        <w:tabs>
+          <w:tab w:val="num" w:pos="3600"/>
+        </w:tabs>
+        <w:ind w:left="3600" w:hanging="360"/>
+      </w:pPr>
+    </w:lvl>
+    <w:lvl w:ilvl="5" w:tentative="1">
+      <w:start w:val="1"/>
+      <w:numFmt w:val="decimal"/>
+      <w:lvlText w:val="%6."/>
+      <w:lvlJc w:val="left"/>
+      <w:pPr>
+        <w:tabs>
+          <w:tab w:val="num" w:pos="4320"/>
+        </w:tabs>
+        <w:ind w:left="4320" w:hanging="360"/>
+      </w:pPr>
+    </w:lvl>
+    <w:lvl w:ilvl="6" w:tentative="1">
+      <w:start w:val="1"/>
+      <w:numFmt w:val="decimal"/>
+      <w:lvlText w:val="%7."/>
+      <w:lvlJc w:val="left"/>
+      <w:pPr>
+        <w:tabs>
+          <w:tab w:val="num" w:pos="5040"/>
+        </w:tabs>
+        <w:ind w:left="5040" w:hanging="360"/>
+      </w:pPr>
+    </w:lvl>
+    <w:lvl w:ilvl="7" w:tentative="1">
+      <w:start w:val="1"/>
+      <w:numFmt w:val="decimal"/>
+      <w:lvlText w:val="%8."/>
+      <w:lvlJc w:val="left"/>
+      <w:pPr>
+        <w:tabs>
+          <w:tab w:val="num" w:pos="5760"/>
+        </w:tabs>
+        <w:ind w:left="5760" w:hanging="360"/>
+      </w:pPr>
+    </w:lvl>
+    <w:lvl w:ilvl="8" w:tentative="1">
+      <w:start w:val="1"/>
+      <w:numFmt w:val="decimal"/>
+      <w:lvlText w:val="%9."/>
+      <w:lvlJc w:val="left"/>
+      <w:pPr>
+        <w:tabs>
+          <w:tab w:val="num" w:pos="6480"/>
+        </w:tabs>
+        <w:ind w:left="6480" w:hanging="360"/>
+      </w:pPr>
+    </w:lvl>
+  </w:abstractNum>
+  <w:abstractNum w:abstractNumId="9" w15:restartNumberingAfterBreak="0">
+    <w:nsid w:val="2EF82559"/>
+    <w:multiLevelType w:val="multilevel"/>
+    <w:tmpl w:val="E6F85312"/>
+    <w:lvl w:ilvl="0">
+      <w:start w:val="1"/>
+      <w:numFmt w:val="bullet"/>
+      <w:lvlText w:val=""/>
+      <w:lvlJc w:val="left"/>
+      <w:pPr>
+        <w:tabs>
+          <w:tab w:val="num" w:pos="720"/>
+        </w:tabs>
+        <w:ind w:left="720" w:hanging="360"/>
+      </w:pPr>
+      <w:rPr>
+        <w:rFonts w:ascii="Symbol" w:hAnsi="Symbol" w:hint="default"/>
+        <w:sz w:val="20"/>
+      </w:rPr>
+    </w:lvl>
+    <w:lvl w:ilvl="1" w:tentative="1">
+      <w:start w:val="1"/>
+      <w:numFmt w:val="bullet"/>
+      <w:lvlText w:val="o"/>
+      <w:lvlJc w:val="left"/>
+      <w:pPr>
+        <w:tabs>
+          <w:tab w:val="num" w:pos="1440"/>
+        </w:tabs>
+        <w:ind w:left="1440" w:hanging="360"/>
+      </w:pPr>
+      <w:rPr>
+        <w:rFonts w:ascii="Courier New" w:hAnsi="Courier New" w:hint="default"/>
+        <w:sz w:val="20"/>
+      </w:rPr>
+    </w:lvl>
+    <w:lvl w:ilvl="2" w:tentative="1">
+      <w:start w:val="1"/>
+      <w:numFmt w:val="bullet"/>
+      <w:lvlText w:val=""/>
+      <w:lvlJc w:val="left"/>
+      <w:pPr>
+        <w:tabs>
+          <w:tab w:val="num" w:pos="2160"/>
+        </w:tabs>
+        <w:ind w:left="2160" w:hanging="360"/>
+      </w:pPr>
+      <w:rPr>
+        <w:rFonts w:ascii="Wingdings" w:hAnsi="Wingdings" w:hint="default"/>
+        <w:sz w:val="20"/>
+      </w:rPr>
+    </w:lvl>
+    <w:lvl w:ilvl="3" w:tentative="1">
+      <w:start w:val="1"/>
+      <w:numFmt w:val="bullet"/>
+      <w:lvlText w:val=""/>
+      <w:lvlJc w:val="left"/>
+      <w:pPr>
+        <w:tabs>
+          <w:tab w:val="num" w:pos="2880"/>
+        </w:tabs>
+        <w:ind w:left="2880" w:hanging="360"/>
+      </w:pPr>
+      <w:rPr>
+        <w:rFonts w:ascii="Wingdings" w:hAnsi="Wingdings" w:hint="default"/>
+        <w:sz w:val="20"/>
+      </w:rPr>
+    </w:lvl>
+    <w:lvl w:ilvl="4" w:tentative="1">
+      <w:start w:val="1"/>
+      <w:numFmt w:val="bullet"/>
+      <w:lvlText w:val=""/>
+      <w:lvlJc w:val="left"/>
+      <w:pPr>
+        <w:tabs>
+          <w:tab w:val="num" w:pos="3600"/>
+        </w:tabs>
+        <w:ind w:left="3600" w:hanging="360"/>
+      </w:pPr>
+      <w:rPr>
+        <w:rFonts w:ascii="Wingdings" w:hAnsi="Wingdings" w:hint="default"/>
+        <w:sz w:val="20"/>
+      </w:rPr>
+    </w:lvl>
+    <w:lvl w:ilvl="5" w:tentative="1">
+      <w:start w:val="1"/>
+      <w:numFmt w:val="bullet"/>
+      <w:lvlText w:val=""/>
+      <w:lvlJc w:val="left"/>
+      <w:pPr>
+        <w:tabs>
+          <w:tab w:val="num" w:pos="4320"/>
+        </w:tabs>
+        <w:ind w:left="4320" w:hanging="360"/>
+      </w:pPr>
+      <w:rPr>
+        <w:rFonts w:ascii="Wingdings" w:hAnsi="Wingdings" w:hint="default"/>
+        <w:sz w:val="20"/>
+      </w:rPr>
+    </w:lvl>
+    <w:lvl w:ilvl="6" w:tentative="1">
+      <w:start w:val="1"/>
+      <w:numFmt w:val="bullet"/>
+      <w:lvlText w:val=""/>
+      <w:lvlJc w:val="left"/>
+      <w:pPr>
+        <w:tabs>
+          <w:tab w:val="num" w:pos="5040"/>
+        </w:tabs>
+        <w:ind w:left="5040" w:hanging="360"/>
+      </w:pPr>
+      <w:rPr>
+        <w:rFonts w:ascii="Wingdings" w:hAnsi="Wingdings" w:hint="default"/>
+        <w:sz w:val="20"/>
+      </w:rPr>
+    </w:lvl>
+    <w:lvl w:ilvl="7" w:tentative="1">
+      <w:start w:val="1"/>
+      <w:numFmt w:val="bullet"/>
+      <w:lvlText w:val=""/>
+      <w:lvlJc w:val="left"/>
+      <w:pPr>
+        <w:tabs>
+          <w:tab w:val="num" w:pos="5760"/>
+        </w:tabs>
+        <w:ind w:left="5760" w:hanging="360"/>
+      </w:pPr>
+      <w:rPr>
+        <w:rFonts w:ascii="Wingdings" w:hAnsi="Wingdings" w:hint="default"/>
+        <w:sz w:val="20"/>
+      </w:rPr>
+    </w:lvl>
+    <w:lvl w:ilvl="8" w:tentative="1">
+      <w:start w:val="1"/>
+      <w:numFmt w:val="bullet"/>
+      <w:lvlText w:val=""/>
+      <w:lvlJc w:val="left"/>
+      <w:pPr>
+        <w:tabs>
+          <w:tab w:val="num" w:pos="6480"/>
+        </w:tabs>
+        <w:ind w:left="6480" w:hanging="360"/>
+      </w:pPr>
+      <w:rPr>
+        <w:rFonts w:ascii="Wingdings" w:hAnsi="Wingdings" w:hint="default"/>
+        <w:sz w:val="20"/>
+      </w:rPr>
+    </w:lvl>
+  </w:abstractNum>
+  <w:abstractNum w:abstractNumId="10" w15:restartNumberingAfterBreak="0">
+    <w:nsid w:val="41D26211"/>
+    <w:multiLevelType w:val="multilevel"/>
+    <w:tmpl w:val="043CC66C"/>
+    <w:lvl w:ilvl="0">
+      <w:start w:val="1"/>
+      <w:numFmt w:val="bullet"/>
+      <w:lvlText w:val=""/>
+      <w:lvlJc w:val="left"/>
+      <w:pPr>
+        <w:tabs>
+          <w:tab w:val="num" w:pos="720"/>
+        </w:tabs>
+        <w:ind w:left="720" w:hanging="360"/>
+      </w:pPr>
+      <w:rPr>
+        <w:rFonts w:ascii="Symbol" w:hAnsi="Symbol" w:hint="default"/>
+        <w:sz w:val="20"/>
+      </w:rPr>
+    </w:lvl>
+    <w:lvl w:ilvl="1" w:tentative="1">
+      <w:start w:val="1"/>
+      <w:numFmt w:val="bullet"/>
+      <w:lvlText w:val="o"/>
+      <w:lvlJc w:val="left"/>
+      <w:pPr>
+        <w:tabs>
+          <w:tab w:val="num" w:pos="1440"/>
+        </w:tabs>
+        <w:ind w:left="1440" w:hanging="360"/>
+      </w:pPr>
+      <w:rPr>
+        <w:rFonts w:ascii="Courier New" w:hAnsi="Courier New" w:hint="default"/>
+        <w:sz w:val="20"/>
+      </w:rPr>
+    </w:lvl>
+    <w:lvl w:ilvl="2" w:tentative="1">
+      <w:start w:val="1"/>
+      <w:numFmt w:val="bullet"/>
+      <w:lvlText w:val=""/>
+      <w:lvlJc w:val="left"/>
+      <w:pPr>
+        <w:tabs>
+          <w:tab w:val="num" w:pos="2160"/>
+        </w:tabs>
+        <w:ind w:left="2160" w:hanging="360"/>
+      </w:pPr>
+      <w:rPr>
+        <w:rFonts w:ascii="Wingdings" w:hAnsi="Wingdings" w:hint="default"/>
+        <w:sz w:val="20"/>
+      </w:rPr>
+    </w:lvl>
+    <w:lvl w:ilvl="3" w:tentative="1">
+      <w:start w:val="1"/>
+      <w:numFmt w:val="bullet"/>
+      <w:lvlText w:val=""/>
+      <w:lvlJc w:val="left"/>
+      <w:pPr>
+        <w:tabs>
+          <w:tab w:val="num" w:pos="2880"/>
+        </w:tabs>
+        <w:ind w:left="2880" w:hanging="360"/>
+      </w:pPr>
+      <w:rPr>
+        <w:rFonts w:ascii="Wingdings" w:hAnsi="Wingdings" w:hint="default"/>
+        <w:sz w:val="20"/>
+      </w:rPr>
+    </w:lvl>
+    <w:lvl w:ilvl="4" w:tentative="1">
+      <w:start w:val="1"/>
+      <w:numFmt w:val="bullet"/>
+      <w:lvlText w:val=""/>
+      <w:lvlJc w:val="left"/>
+      <w:pPr>
+        <w:tabs>
+          <w:tab w:val="num" w:pos="3600"/>
+        </w:tabs>
+        <w:ind w:left="3600" w:hanging="360"/>
+      </w:pPr>
+      <w:rPr>
+        <w:rFonts w:ascii="Wingdings" w:hAnsi="Wingdings" w:hint="default"/>
+        <w:sz w:val="20"/>
+      </w:rPr>
+    </w:lvl>
+    <w:lvl w:ilvl="5" w:tentative="1">
+      <w:start w:val="1"/>
+      <w:numFmt w:val="bullet"/>
+      <w:lvlText w:val=""/>
+      <w:lvlJc w:val="left"/>
+      <w:pPr>
+        <w:tabs>
+          <w:tab w:val="num" w:pos="4320"/>
+        </w:tabs>
+        <w:ind w:left="4320" w:hanging="360"/>
+      </w:pPr>
+      <w:rPr>
+        <w:rFonts w:ascii="Wingdings" w:hAnsi="Wingdings" w:hint="default"/>
+        <w:sz w:val="20"/>
+      </w:rPr>
+    </w:lvl>
+    <w:lvl w:ilvl="6" w:tentative="1">
+      <w:start w:val="1"/>
+      <w:numFmt w:val="bullet"/>
+      <w:lvlText w:val=""/>
+      <w:lvlJc w:val="left"/>
+      <w:pPr>
+        <w:tabs>
+          <w:tab w:val="num" w:pos="5040"/>
+        </w:tabs>
+        <w:ind w:left="5040" w:hanging="360"/>
+      </w:pPr>
+      <w:rPr>
+        <w:rFonts w:ascii="Wingdings" w:hAnsi="Wingdings" w:hint="default"/>
+        <w:sz w:val="20"/>
+      </w:rPr>
+    </w:lvl>
+    <w:lvl w:ilvl="7" w:tentative="1">
+      <w:start w:val="1"/>
+      <w:numFmt w:val="bullet"/>
+      <w:lvlText w:val=""/>
+      <w:lvlJc w:val="left"/>
+      <w:pPr>
+        <w:tabs>
+          <w:tab w:val="num" w:pos="5760"/>
+        </w:tabs>
+        <w:ind w:left="5760" w:hanging="360"/>
+      </w:pPr>
+      <w:rPr>
+        <w:rFonts w:ascii="Wingdings" w:hAnsi="Wingdings" w:hint="default"/>
+        <w:sz w:val="20"/>
+      </w:rPr>
+    </w:lvl>
+    <w:lvl w:ilvl="8" w:tentative="1">
+      <w:start w:val="1"/>
+      <w:numFmt w:val="bullet"/>
+      <w:lvlText w:val=""/>
+      <w:lvlJc w:val="left"/>
+      <w:pPr>
+        <w:tabs>
+          <w:tab w:val="num" w:pos="6480"/>
+        </w:tabs>
+        <w:ind w:left="6480" w:hanging="360"/>
+      </w:pPr>
+      <w:rPr>
+        <w:rFonts w:ascii="Wingdings" w:hAnsi="Wingdings" w:hint="default"/>
+        <w:sz w:val="20"/>
+      </w:rPr>
+    </w:lvl>
+  </w:abstractNum>
+  <w:abstractNum w:abstractNumId="11" w15:restartNumberingAfterBreak="0">
+    <w:nsid w:val="45D12B56"/>
+    <w:multiLevelType w:val="multilevel"/>
+    <w:tmpl w:val="6B2A9AD8"/>
+    <w:lvl w:ilvl="0">
+      <w:start w:val="1"/>
+      <w:numFmt w:val="bullet"/>
+      <w:lvlText w:val=""/>
+      <w:lvlJc w:val="left"/>
+      <w:pPr>
+        <w:tabs>
+          <w:tab w:val="num" w:pos="720"/>
+        </w:tabs>
+        <w:ind w:left="720" w:hanging="360"/>
+      </w:pPr>
+      <w:rPr>
+        <w:rFonts w:ascii="Symbol" w:hAnsi="Symbol" w:hint="default"/>
+        <w:sz w:val="20"/>
+      </w:rPr>
+    </w:lvl>
+    <w:lvl w:ilvl="1" w:tentative="1">
+      <w:start w:val="1"/>
+      <w:numFmt w:val="bullet"/>
+      <w:lvlText w:val="o"/>
+      <w:lvlJc w:val="left"/>
+      <w:pPr>
+        <w:tabs>
+          <w:tab w:val="num" w:pos="1440"/>
+        </w:tabs>
+        <w:ind w:left="1440" w:hanging="360"/>
+      </w:pPr>
+      <w:rPr>
+        <w:rFonts w:ascii="Courier New" w:hAnsi="Courier New" w:hint="default"/>
+        <w:sz w:val="20"/>
+      </w:rPr>
+    </w:lvl>
+    <w:lvl w:ilvl="2" w:tentative="1">
+      <w:start w:val="1"/>
+      <w:numFmt w:val="bullet"/>
+      <w:lvlText w:val=""/>
+      <w:lvlJc w:val="left"/>
+      <w:pPr>
+        <w:tabs>
+          <w:tab w:val="num" w:pos="2160"/>
+        </w:tabs>
+        <w:ind w:left="2160" w:hanging="360"/>
+      </w:pPr>
+      <w:rPr>
+        <w:rFonts w:ascii="Wingdings" w:hAnsi="Wingdings" w:hint="default"/>
+        <w:sz w:val="20"/>
+      </w:rPr>
+    </w:lvl>
+    <w:lvl w:ilvl="3" w:tentative="1">
+      <w:start w:val="1"/>
+      <w:numFmt w:val="bullet"/>
+      <w:lvlText w:val=""/>
+      <w:lvlJc w:val="left"/>
+      <w:pPr>
+        <w:tabs>
+          <w:tab w:val="num" w:pos="2880"/>
+        </w:tabs>
+        <w:ind w:left="2880" w:hanging="360"/>
+      </w:pPr>
+      <w:rPr>
+        <w:rFonts w:ascii="Wingdings" w:hAnsi="Wingdings" w:hint="default"/>
+        <w:sz w:val="20"/>
+      </w:rPr>
+    </w:lvl>
+    <w:lvl w:ilvl="4" w:tentative="1">
+      <w:start w:val="1"/>
+      <w:numFmt w:val="bullet"/>
+      <w:lvlText w:val=""/>
+      <w:lvlJc w:val="left"/>
+      <w:pPr>
+        <w:tabs>
+          <w:tab w:val="num" w:pos="3600"/>
+        </w:tabs>
+        <w:ind w:left="3600" w:hanging="360"/>
+      </w:pPr>
+      <w:rPr>
+        <w:rFonts w:ascii="Wingdings" w:hAnsi="Wingdings" w:hint="default"/>
+        <w:sz w:val="20"/>
+      </w:rPr>
+    </w:lvl>
+    <w:lvl w:ilvl="5" w:tentative="1">
+      <w:start w:val="1"/>
+      <w:numFmt w:val="bullet"/>
+      <w:lvlText w:val=""/>
+      <w:lvlJc w:val="left"/>
+      <w:pPr>
+        <w:tabs>
+          <w:tab w:val="num" w:pos="4320"/>
+        </w:tabs>
+        <w:ind w:left="4320" w:hanging="360"/>
+      </w:pPr>
+      <w:rPr>
+        <w:rFonts w:ascii="Wingdings" w:hAnsi="Wingdings" w:hint="default"/>
+        <w:sz w:val="20"/>
+      </w:rPr>
+    </w:lvl>
+    <w:lvl w:ilvl="6" w:tentative="1">
+      <w:start w:val="1"/>
+      <w:numFmt w:val="bullet"/>
+      <w:lvlText w:val=""/>
+      <w:lvlJc w:val="left"/>
+      <w:pPr>
+        <w:tabs>
+          <w:tab w:val="num" w:pos="5040"/>
+        </w:tabs>
+        <w:ind w:left="5040" w:hanging="360"/>
+      </w:pPr>
+      <w:rPr>
+        <w:rFonts w:ascii="Wingdings" w:hAnsi="Wingdings" w:hint="default"/>
+        <w:sz w:val="20"/>
+      </w:rPr>
+    </w:lvl>
+    <w:lvl w:ilvl="7" w:tentative="1">
+      <w:start w:val="1"/>
+      <w:numFmt w:val="bullet"/>
+      <w:lvlText w:val=""/>
+      <w:lvlJc w:val="left"/>
+      <w:pPr>
+        <w:tabs>
+          <w:tab w:val="num" w:pos="5760"/>
+        </w:tabs>
+        <w:ind w:left="5760" w:hanging="360"/>
+      </w:pPr>
+      <w:rPr>
+        <w:rFonts w:ascii="Wingdings" w:hAnsi="Wingdings" w:hint="default"/>
+        <w:sz w:val="20"/>
+      </w:rPr>
+    </w:lvl>
+    <w:lvl w:ilvl="8" w:tentative="1">
+      <w:start w:val="1"/>
+      <w:numFmt w:val="bullet"/>
+      <w:lvlText w:val=""/>
+      <w:lvlJc w:val="left"/>
+      <w:pPr>
+        <w:tabs>
+          <w:tab w:val="num" w:pos="6480"/>
+        </w:tabs>
+        <w:ind w:left="6480" w:hanging="360"/>
+      </w:pPr>
+      <w:rPr>
+        <w:rFonts w:ascii="Wingdings" w:hAnsi="Wingdings" w:hint="default"/>
+        <w:sz w:val="20"/>
+      </w:rPr>
+    </w:lvl>
+  </w:abstractNum>
+  <w:abstractNum w:abstractNumId="12" w15:restartNumberingAfterBreak="0">
     <w:nsid w:val="60E87315"/>
     <w:multiLevelType w:val="multilevel"/>
     <w:tmpl w:val="88163994"/>
@@ -3213,7 +6270,7 @@
       </w:rPr>
     </w:lvl>
   </w:abstractNum>
-  <w:abstractNum w:abstractNumId="5" w15:restartNumberingAfterBreak="0">
+  <w:abstractNum w:abstractNumId="13" w15:restartNumberingAfterBreak="0">
     <w:nsid w:val="6A2C66AE"/>
     <w:multiLevelType w:val="multilevel"/>
     <w:tmpl w:val="EA02E584"/>
@@ -3335,22 +6392,46 @@
     </w:lvl>
   </w:abstractNum>
   <w:num w:numId="1" w16cid:durableId="1356613549">
-    <w:abstractNumId w:val="2"/>
+    <w:abstractNumId w:val="3"/>
   </w:num>
   <w:num w:numId="2" w16cid:durableId="1639069475">
-    <w:abstractNumId w:val="1"/>
+    <w:abstractNumId w:val="2"/>
   </w:num>
   <w:num w:numId="3" w16cid:durableId="360134230">
     <w:abstractNumId w:val="0"/>
   </w:num>
   <w:num w:numId="4" w16cid:durableId="1618297048">
-    <w:abstractNumId w:val="3"/>
+    <w:abstractNumId w:val="7"/>
   </w:num>
   <w:num w:numId="5" w16cid:durableId="382023284">
+    <w:abstractNumId w:val="12"/>
+  </w:num>
+  <w:num w:numId="6" w16cid:durableId="1443500678">
+    <w:abstractNumId w:val="13"/>
+  </w:num>
+  <w:num w:numId="7" w16cid:durableId="693071299">
+    <w:abstractNumId w:val="1"/>
+  </w:num>
+  <w:num w:numId="8" w16cid:durableId="2033457137">
+    <w:abstractNumId w:val="5"/>
+  </w:num>
+  <w:num w:numId="9" w16cid:durableId="1910967373">
     <w:abstractNumId w:val="4"/>
   </w:num>
-  <w:num w:numId="6" w16cid:durableId="1443500678">
-    <w:abstractNumId w:val="5"/>
+  <w:num w:numId="10" w16cid:durableId="1002465604">
+    <w:abstractNumId w:val="6"/>
+  </w:num>
+  <w:num w:numId="11" w16cid:durableId="958728714">
+    <w:abstractNumId w:val="8"/>
+  </w:num>
+  <w:num w:numId="12" w16cid:durableId="1627003289">
+    <w:abstractNumId w:val="10"/>
+  </w:num>
+  <w:num w:numId="13" w16cid:durableId="1890334887">
+    <w:abstractNumId w:val="11"/>
+  </w:num>
+  <w:num w:numId="14" w16cid:durableId="894439018">
+    <w:abstractNumId w:val="9"/>
   </w:num>
 </w:numbering>
 </file>

</xml_diff>

<commit_message>
D. Coprime - https://codeforces.com/problemset/problem/1742/D
</commit_message>
<xml_diff>
--- a/week06/solution.docx
+++ b/week06/solution.docx
@@ -18,7 +18,29 @@
           <w:szCs w:val="28"/>
           <w:highlight w:val="green"/>
         </w:rPr>
-        <w:t xml:space="preserve">A. k-th divisor - </w:t>
+        <w:t>A. k-</w:t>
+      </w:r>
+      <w:proofErr w:type="spellStart"/>
+      <w:r>
+        <w:rPr>
+          <w:b/>
+          <w:bCs/>
+          <w:sz w:val="28"/>
+          <w:szCs w:val="28"/>
+          <w:highlight w:val="green"/>
+        </w:rPr>
+        <w:t>th</w:t>
+      </w:r>
+      <w:proofErr w:type="spellEnd"/>
+      <w:r>
+        <w:rPr>
+          <w:b/>
+          <w:bCs/>
+          <w:sz w:val="28"/>
+          <w:szCs w:val="28"/>
+          <w:highlight w:val="green"/>
+        </w:rPr>
+        <w:t xml:space="preserve"> divisor - </w:t>
       </w:r>
       <w:hyperlink r:id="rId5" w:history="1">
         <w:r>
@@ -61,7 +83,23 @@
           <w:b/>
           <w:bCs/>
         </w:rPr>
-        <w:t xml:space="preserve"> Problem Explanation — k-th Divisor</w:t>
+        <w:t xml:space="preserve"> Problem Explanation — k-</w:t>
+      </w:r>
+      <w:proofErr w:type="spellStart"/>
+      <w:r>
+        <w:rPr>
+          <w:b/>
+          <w:bCs/>
+        </w:rPr>
+        <w:t>th</w:t>
+      </w:r>
+      <w:proofErr w:type="spellEnd"/>
+      <w:r>
+        <w:rPr>
+          <w:b/>
+          <w:bCs/>
+        </w:rPr>
+        <w:t xml:space="preserve"> Divisor</w:t>
       </w:r>
     </w:p>
     <w:p>
@@ -97,7 +135,23 @@
           <w:b/>
           <w:bCs/>
         </w:rPr>
-        <w:t>k-th smallest divisor</w:t>
+        <w:t>k-</w:t>
+      </w:r>
+      <w:proofErr w:type="spellStart"/>
+      <w:r>
+        <w:rPr>
+          <w:b/>
+          <w:bCs/>
+        </w:rPr>
+        <w:t>th</w:t>
+      </w:r>
+      <w:proofErr w:type="spellEnd"/>
+      <w:r>
+        <w:rPr>
+          <w:b/>
+          <w:bCs/>
+        </w:rPr>
+        <w:t xml:space="preserve"> smallest divisor</w:t>
       </w:r>
       <w:r>
         <w:t xml:space="preserve"> of </w:t>
@@ -248,7 +302,23 @@
     </w:p>
     <w:p>
       <w:r>
-        <w:t>If i divides n, then n / i is also a divisor.</w:t>
+        <w:t xml:space="preserve">If </w:t>
+      </w:r>
+      <w:proofErr w:type="spellStart"/>
+      <w:r>
+        <w:t>i</w:t>
+      </w:r>
+      <w:proofErr w:type="spellEnd"/>
+      <w:r>
+        <w:t xml:space="preserve"> divides n, then n / </w:t>
+      </w:r>
+      <w:proofErr w:type="spellStart"/>
+      <w:r>
+        <w:t>i</w:t>
+      </w:r>
+      <w:proofErr w:type="spellEnd"/>
+      <w:r>
+        <w:t xml:space="preserve"> is also a divisor.</w:t>
       </w:r>
     </w:p>
     <w:p>
@@ -336,7 +406,23 @@
           <w:b/>
           <w:bCs/>
         </w:rPr>
-        <w:t>1. Loop i from 1 to sqrt(n):</w:t>
+        <w:t xml:space="preserve">1. Loop </w:t>
+      </w:r>
+      <w:proofErr w:type="spellStart"/>
+      <w:r>
+        <w:rPr>
+          <w:b/>
+          <w:bCs/>
+        </w:rPr>
+        <w:t>i</w:t>
+      </w:r>
+      <w:proofErr w:type="spellEnd"/>
+      <w:r>
+        <w:rPr>
+          <w:b/>
+          <w:bCs/>
+        </w:rPr>
+        <w:t xml:space="preserve"> from 1 to sqrt(n):</w:t>
       </w:r>
     </w:p>
     <w:p>
@@ -347,7 +433,15 @@
         </w:numPr>
       </w:pPr>
       <w:r>
-        <w:t>If i divides n:</w:t>
+        <w:t xml:space="preserve">If </w:t>
+      </w:r>
+      <w:proofErr w:type="spellStart"/>
+      <w:r>
+        <w:t>i</w:t>
+      </w:r>
+      <w:proofErr w:type="spellEnd"/>
+      <w:r>
+        <w:t xml:space="preserve"> divides n:</w:t>
       </w:r>
     </w:p>
     <w:p>
@@ -358,8 +452,13 @@
         </w:numPr>
       </w:pPr>
       <w:r>
-        <w:t>store i</w:t>
-      </w:r>
+        <w:t xml:space="preserve">store </w:t>
+      </w:r>
+      <w:proofErr w:type="spellStart"/>
+      <w:r>
+        <w:t>i</w:t>
+      </w:r>
+      <w:proofErr w:type="spellEnd"/>
     </w:p>
     <w:p>
       <w:pPr>
@@ -370,7 +469,31 @@
       </w:pPr>
       <w:r>
         <w:lastRenderedPageBreak/>
-        <w:t>store n / i (but avoid duplicates when i*i == n)</w:t>
+        <w:t xml:space="preserve">store n / </w:t>
+      </w:r>
+      <w:proofErr w:type="spellStart"/>
+      <w:r>
+        <w:t>i</w:t>
+      </w:r>
+      <w:proofErr w:type="spellEnd"/>
+      <w:r>
+        <w:t xml:space="preserve"> (but avoid duplicates when </w:t>
+      </w:r>
+      <w:proofErr w:type="spellStart"/>
+      <w:r>
+        <w:t>i</w:t>
+      </w:r>
+      <w:proofErr w:type="spellEnd"/>
+      <w:r>
+        <w:t>*</w:t>
+      </w:r>
+      <w:proofErr w:type="spellStart"/>
+      <w:r>
+        <w:t>i</w:t>
+      </w:r>
+      <w:proofErr w:type="spellEnd"/>
+      <w:r>
+        <w:t xml:space="preserve"> == n)</w:t>
       </w:r>
     </w:p>
     <w:p>
@@ -405,7 +528,23 @@
           <w:b/>
           <w:bCs/>
         </w:rPr>
-        <w:t>3. Print the k-th smallest divisor</w:t>
+        <w:t>3. Print the k-</w:t>
+      </w:r>
+      <w:proofErr w:type="spellStart"/>
+      <w:r>
+        <w:rPr>
+          <w:b/>
+          <w:bCs/>
+        </w:rPr>
+        <w:t>th</w:t>
+      </w:r>
+      <w:proofErr w:type="spellEnd"/>
+      <w:r>
+        <w:rPr>
+          <w:b/>
+          <w:bCs/>
+        </w:rPr>
+        <w:t xml:space="preserve"> smallest divisor</w:t>
       </w:r>
     </w:p>
     <w:p>
@@ -584,7 +723,15 @@
     </w:p>
     <w:p>
       <w:r>
-        <w:t>#include &lt;bits/stdc++.h&gt;</w:t>
+        <w:t>#include &lt;bits/</w:t>
+      </w:r>
+      <w:proofErr w:type="spellStart"/>
+      <w:r>
+        <w:t>stdc</w:t>
+      </w:r>
+      <w:proofErr w:type="spellEnd"/>
+      <w:r>
+        <w:t>++.h&gt;</w:t>
       </w:r>
     </w:p>
     <w:p>
@@ -600,23 +747,71 @@
     </w:p>
     <w:p>
       <w:r>
-        <w:t xml:space="preserve">    ios::sync_with_stdio(false);</w:t>
-      </w:r>
-    </w:p>
-    <w:p>
-      <w:r>
-        <w:t xml:space="preserve">    cin.tie(nullptr);</w:t>
+        <w:t xml:space="preserve">    </w:t>
+      </w:r>
+      <w:proofErr w:type="spellStart"/>
+      <w:r>
+        <w:t>ios</w:t>
+      </w:r>
+      <w:proofErr w:type="spellEnd"/>
+      <w:r>
+        <w:t>::</w:t>
+      </w:r>
+      <w:proofErr w:type="spellStart"/>
+      <w:r>
+        <w:t>sync_with_stdio</w:t>
+      </w:r>
+      <w:proofErr w:type="spellEnd"/>
+      <w:r>
+        <w:t>(false);</w:t>
+      </w:r>
+    </w:p>
+    <w:p>
+      <w:r>
+        <w:t xml:space="preserve">    </w:t>
+      </w:r>
+      <w:proofErr w:type="spellStart"/>
+      <w:r>
+        <w:t>cin.tie</w:t>
+      </w:r>
+      <w:proofErr w:type="spellEnd"/>
+      <w:r>
+        <w:t>(</w:t>
+      </w:r>
+      <w:proofErr w:type="spellStart"/>
+      <w:r>
+        <w:t>nullptr</w:t>
+      </w:r>
+      <w:proofErr w:type="spellEnd"/>
+      <w:r>
+        <w:t>);</w:t>
       </w:r>
     </w:p>
     <w:p/>
     <w:p>
       <w:r>
-        <w:t xml:space="preserve">    long long n, k;</w:t>
-      </w:r>
-    </w:p>
-    <w:p>
-      <w:r>
-        <w:t xml:space="preserve">    cin &gt;&gt; n &gt;&gt; k;</w:t>
+        <w:t xml:space="preserve">    long </w:t>
+      </w:r>
+      <w:proofErr w:type="spellStart"/>
+      <w:r>
+        <w:t>long</w:t>
+      </w:r>
+      <w:proofErr w:type="spellEnd"/>
+      <w:r>
+        <w:t xml:space="preserve"> n, k;</w:t>
+      </w:r>
+    </w:p>
+    <w:p>
+      <w:r>
+        <w:t xml:space="preserve">    </w:t>
+      </w:r>
+      <w:proofErr w:type="spellStart"/>
+      <w:r>
+        <w:t>cin</w:t>
+      </w:r>
+      <w:proofErr w:type="spellEnd"/>
+      <w:r>
+        <w:t xml:space="preserve"> &gt;&gt; n &gt;&gt; k;</w:t>
       </w:r>
     </w:p>
     <w:p/>
@@ -629,27 +824,123 @@
     <w:p/>
     <w:p>
       <w:r>
-        <w:t xml:space="preserve">    for (long long i = 1; i * i &lt;= n; i++) {</w:t>
-      </w:r>
-    </w:p>
-    <w:p>
-      <w:r>
-        <w:t xml:space="preserve">        if (n % i == 0) {</w:t>
-      </w:r>
-    </w:p>
-    <w:p>
-      <w:r>
-        <w:t xml:space="preserve">            divisors.push_back(i);</w:t>
-      </w:r>
-    </w:p>
-    <w:p>
-      <w:r>
-        <w:t xml:space="preserve">            if (i != n / i) {</w:t>
-      </w:r>
-    </w:p>
-    <w:p>
-      <w:r>
-        <w:t xml:space="preserve">                divisors.push_back(n / i);</w:t>
+        <w:t xml:space="preserve">    for (long </w:t>
+      </w:r>
+      <w:proofErr w:type="spellStart"/>
+      <w:r>
+        <w:t>long</w:t>
+      </w:r>
+      <w:proofErr w:type="spellEnd"/>
+      <w:r>
+        <w:t xml:space="preserve"> </w:t>
+      </w:r>
+      <w:proofErr w:type="spellStart"/>
+      <w:r>
+        <w:t>i</w:t>
+      </w:r>
+      <w:proofErr w:type="spellEnd"/>
+      <w:r>
+        <w:t xml:space="preserve"> = 1; </w:t>
+      </w:r>
+      <w:proofErr w:type="spellStart"/>
+      <w:r>
+        <w:t>i</w:t>
+      </w:r>
+      <w:proofErr w:type="spellEnd"/>
+      <w:r>
+        <w:t xml:space="preserve"> * </w:t>
+      </w:r>
+      <w:proofErr w:type="spellStart"/>
+      <w:r>
+        <w:t>i</w:t>
+      </w:r>
+      <w:proofErr w:type="spellEnd"/>
+      <w:r>
+        <w:t xml:space="preserve"> &lt;= n; </w:t>
+      </w:r>
+      <w:proofErr w:type="spellStart"/>
+      <w:r>
+        <w:t>i</w:t>
+      </w:r>
+      <w:proofErr w:type="spellEnd"/>
+      <w:r>
+        <w:t>++) {</w:t>
+      </w:r>
+    </w:p>
+    <w:p>
+      <w:r>
+        <w:t xml:space="preserve">        if (n % </w:t>
+      </w:r>
+      <w:proofErr w:type="spellStart"/>
+      <w:r>
+        <w:t>i</w:t>
+      </w:r>
+      <w:proofErr w:type="spellEnd"/>
+      <w:r>
+        <w:t xml:space="preserve"> == 0) {</w:t>
+      </w:r>
+    </w:p>
+    <w:p>
+      <w:r>
+        <w:t xml:space="preserve">            </w:t>
+      </w:r>
+      <w:proofErr w:type="spellStart"/>
+      <w:r>
+        <w:t>divisors.push_back</w:t>
+      </w:r>
+      <w:proofErr w:type="spellEnd"/>
+      <w:r>
+        <w:t>(</w:t>
+      </w:r>
+      <w:proofErr w:type="spellStart"/>
+      <w:r>
+        <w:t>i</w:t>
+      </w:r>
+      <w:proofErr w:type="spellEnd"/>
+      <w:r>
+        <w:t>);</w:t>
+      </w:r>
+    </w:p>
+    <w:p>
+      <w:r>
+        <w:t xml:space="preserve">            if (</w:t>
+      </w:r>
+      <w:proofErr w:type="spellStart"/>
+      <w:r>
+        <w:t>i</w:t>
+      </w:r>
+      <w:proofErr w:type="spellEnd"/>
+      <w:r>
+        <w:t xml:space="preserve"> != n / </w:t>
+      </w:r>
+      <w:proofErr w:type="spellStart"/>
+      <w:r>
+        <w:t>i</w:t>
+      </w:r>
+      <w:proofErr w:type="spellEnd"/>
+      <w:r>
+        <w:t>) {</w:t>
+      </w:r>
+    </w:p>
+    <w:p>
+      <w:r>
+        <w:t xml:space="preserve">                </w:t>
+      </w:r>
+      <w:proofErr w:type="spellStart"/>
+      <w:r>
+        <w:t>divisors.push_back</w:t>
+      </w:r>
+      <w:proofErr w:type="spellEnd"/>
+      <w:r>
+        <w:t xml:space="preserve">(n / </w:t>
+      </w:r>
+      <w:proofErr w:type="spellStart"/>
+      <w:r>
+        <w:t>i</w:t>
+      </w:r>
+      <w:proofErr w:type="spellEnd"/>
+      <w:r>
+        <w:t>);</w:t>
       </w:r>
     </w:p>
     <w:p>
@@ -670,18 +961,50 @@
     <w:p/>
     <w:p>
       <w:r>
-        <w:t xml:space="preserve">    sort(divisors.begin(), divisors.end());</w:t>
+        <w:t xml:space="preserve">    sort(</w:t>
+      </w:r>
+      <w:proofErr w:type="spellStart"/>
+      <w:r>
+        <w:t>divisors.begin</w:t>
+      </w:r>
+      <w:proofErr w:type="spellEnd"/>
+      <w:r>
+        <w:t xml:space="preserve">(), </w:t>
+      </w:r>
+      <w:proofErr w:type="spellStart"/>
+      <w:r>
+        <w:t>divisors.end</w:t>
+      </w:r>
+      <w:proofErr w:type="spellEnd"/>
+      <w:r>
+        <w:t>());</w:t>
       </w:r>
     </w:p>
     <w:p/>
     <w:p>
       <w:r>
-        <w:t xml:space="preserve">    if (k &lt;= divisors.size()) {</w:t>
-      </w:r>
-    </w:p>
-    <w:p>
-      <w:r>
-        <w:t xml:space="preserve">        cout &lt;&lt; divisors[k - 1] &lt;&lt; "\n";</w:t>
+        <w:t xml:space="preserve">    if (k &lt;= </w:t>
+      </w:r>
+      <w:proofErr w:type="spellStart"/>
+      <w:r>
+        <w:t>divisors.size</w:t>
+      </w:r>
+      <w:proofErr w:type="spellEnd"/>
+      <w:r>
+        <w:t>()) {</w:t>
+      </w:r>
+    </w:p>
+    <w:p>
+      <w:r>
+        <w:t xml:space="preserve">        </w:t>
+      </w:r>
+      <w:proofErr w:type="spellStart"/>
+      <w:r>
+        <w:t>cout</w:t>
+      </w:r>
+      <w:proofErr w:type="spellEnd"/>
+      <w:r>
+        <w:t xml:space="preserve"> &lt;&lt; divisors[k - 1] &lt;&lt; "\n";</w:t>
       </w:r>
     </w:p>
     <w:p>
@@ -691,7 +1014,15 @@
     </w:p>
     <w:p>
       <w:r>
-        <w:t xml:space="preserve">        cout &lt;&lt; -1 &lt;&lt; "\n";</w:t>
+        <w:t xml:space="preserve">        </w:t>
+      </w:r>
+      <w:proofErr w:type="spellStart"/>
+      <w:r>
+        <w:t>cout</w:t>
+      </w:r>
+      <w:proofErr w:type="spellEnd"/>
+      <w:r>
+        <w:t xml:space="preserve"> &lt;&lt; -1 &lt;&lt; "\n";</w:t>
       </w:r>
     </w:p>
     <w:p>
@@ -965,7 +1296,15 @@
     </w:p>
     <w:p>
       <w:r>
-        <w:t>→ divisors found while iterating i from 1 to √n</w:t>
+        <w:t xml:space="preserve">→ divisors found while iterating </w:t>
+      </w:r>
+      <w:proofErr w:type="spellStart"/>
+      <w:r>
+        <w:t>i</w:t>
+      </w:r>
+      <w:proofErr w:type="spellEnd"/>
+      <w:r>
+        <w:t xml:space="preserve"> from 1 to √n</w:t>
       </w:r>
     </w:p>
     <w:p>
@@ -993,7 +1332,15 @@
     </w:p>
     <w:p>
       <w:r>
-        <w:t>→ divisors of form n / i, stored in reverse order</w:t>
+        <w:t xml:space="preserve">→ divisors of form n / </w:t>
+      </w:r>
+      <w:proofErr w:type="spellStart"/>
+      <w:r>
+        <w:t>i</w:t>
+      </w:r>
+      <w:proofErr w:type="spellEnd"/>
+      <w:r>
+        <w:t>, stored in reverse order</w:t>
       </w:r>
     </w:p>
     <w:p>
@@ -1007,32 +1354,65 @@
       </w:r>
       <w:r>
         <w:br/>
-        <w:t>While i increases:</w:t>
-      </w:r>
-    </w:p>
-    <w:p>
-      <w:r>
-        <w:t>i = 1 → (1, 36)</w:t>
-      </w:r>
-    </w:p>
-    <w:p>
-      <w:r>
-        <w:t>i = 2 → (2, 18)</w:t>
-      </w:r>
-    </w:p>
-    <w:p>
-      <w:r>
-        <w:t>i = 3 → (3, 12)</w:t>
-      </w:r>
-    </w:p>
-    <w:p>
-      <w:r>
-        <w:t>i = 4 → (4, 9)</w:t>
-      </w:r>
-    </w:p>
-    <w:p>
-      <w:r>
-        <w:t>i = 6 → (6, 6)</w:t>
+        <w:t xml:space="preserve">While </w:t>
+      </w:r>
+      <w:proofErr w:type="spellStart"/>
+      <w:r>
+        <w:t>i</w:t>
+      </w:r>
+      <w:proofErr w:type="spellEnd"/>
+      <w:r>
+        <w:t xml:space="preserve"> increases:</w:t>
+      </w:r>
+    </w:p>
+    <w:p>
+      <w:proofErr w:type="spellStart"/>
+      <w:r>
+        <w:t>i</w:t>
+      </w:r>
+      <w:proofErr w:type="spellEnd"/>
+      <w:r>
+        <w:t xml:space="preserve"> = 1 → (1, 36)</w:t>
+      </w:r>
+    </w:p>
+    <w:p>
+      <w:proofErr w:type="spellStart"/>
+      <w:r>
+        <w:t>i</w:t>
+      </w:r>
+      <w:proofErr w:type="spellEnd"/>
+      <w:r>
+        <w:t xml:space="preserve"> = 2 → (2, 18)</w:t>
+      </w:r>
+    </w:p>
+    <w:p>
+      <w:proofErr w:type="spellStart"/>
+      <w:r>
+        <w:t>i</w:t>
+      </w:r>
+      <w:proofErr w:type="spellEnd"/>
+      <w:r>
+        <w:t xml:space="preserve"> = 3 → (3, 12)</w:t>
+      </w:r>
+    </w:p>
+    <w:p>
+      <w:proofErr w:type="spellStart"/>
+      <w:r>
+        <w:t>i</w:t>
+      </w:r>
+      <w:proofErr w:type="spellEnd"/>
+      <w:r>
+        <w:t xml:space="preserve"> = 4 → (4, 9)</w:t>
+      </w:r>
+    </w:p>
+    <w:p>
+      <w:proofErr w:type="spellStart"/>
+      <w:r>
+        <w:t>i</w:t>
+      </w:r>
+      <w:proofErr w:type="spellEnd"/>
+      <w:r>
+        <w:t xml:space="preserve"> = 6 → (6, 6)</w:t>
       </w:r>
     </w:p>
     <w:p>
@@ -1098,7 +1478,15 @@
         </w:numPr>
       </w:pPr>
       <w:r>
-        <w:t>Loop i from 1 to √n</w:t>
+        <w:t xml:space="preserve">Loop </w:t>
+      </w:r>
+      <w:proofErr w:type="spellStart"/>
+      <w:r>
+        <w:t>i</w:t>
+      </w:r>
+      <w:proofErr w:type="spellEnd"/>
+      <w:r>
+        <w:t xml:space="preserve"> from 1 to √n</w:t>
       </w:r>
     </w:p>
     <w:p>
@@ -1120,7 +1508,15 @@
         </w:numPr>
       </w:pPr>
       <w:r>
-        <w:t>push i into small</w:t>
+        <w:t xml:space="preserve">push </w:t>
+      </w:r>
+      <w:proofErr w:type="spellStart"/>
+      <w:r>
+        <w:t>i</w:t>
+      </w:r>
+      <w:proofErr w:type="spellEnd"/>
+      <w:r>
+        <w:t xml:space="preserve"> into small</w:t>
       </w:r>
     </w:p>
     <w:p>
@@ -1131,7 +1527,31 @@
         </w:numPr>
       </w:pPr>
       <w:r>
-        <w:t>if i != n/i → push n/i into large</w:t>
+        <w:t xml:space="preserve">if </w:t>
+      </w:r>
+      <w:proofErr w:type="spellStart"/>
+      <w:r>
+        <w:t>i</w:t>
+      </w:r>
+      <w:proofErr w:type="spellEnd"/>
+      <w:r>
+        <w:t xml:space="preserve"> != n/</w:t>
+      </w:r>
+      <w:proofErr w:type="spellStart"/>
+      <w:r>
+        <w:t>i</w:t>
+      </w:r>
+      <w:proofErr w:type="spellEnd"/>
+      <w:r>
+        <w:t xml:space="preserve"> → push n/</w:t>
+      </w:r>
+      <w:proofErr w:type="spellStart"/>
+      <w:r>
+        <w:t>i</w:t>
+      </w:r>
+      <w:proofErr w:type="spellEnd"/>
+      <w:r>
+        <w:t xml:space="preserve"> into large</w:t>
       </w:r>
     </w:p>
     <w:p>
@@ -1153,7 +1573,15 @@
         </w:numPr>
       </w:pPr>
       <w:r>
-        <w:t>if k ≤ small.size() → answer is small[k-1]</w:t>
+        <w:t xml:space="preserve">if k ≤ </w:t>
+      </w:r>
+      <w:proofErr w:type="spellStart"/>
+      <w:r>
+        <w:t>small.size</w:t>
+      </w:r>
+      <w:proofErr w:type="spellEnd"/>
+      <w:r>
+        <w:t>() → answer is small[k-1]</w:t>
       </w:r>
     </w:p>
     <w:p>
@@ -1186,7 +1614,23 @@
         </w:numPr>
       </w:pPr>
       <w:r>
-        <w:t>answer is large[large.size() - (k - small.size())]</w:t>
+        <w:t>answer is large[</w:t>
+      </w:r>
+      <w:proofErr w:type="spellStart"/>
+      <w:r>
+        <w:t>large.size</w:t>
+      </w:r>
+      <w:proofErr w:type="spellEnd"/>
+      <w:r>
+        <w:t xml:space="preserve">() - (k - </w:t>
+      </w:r>
+      <w:proofErr w:type="spellStart"/>
+      <w:r>
+        <w:t>small.size</w:t>
+      </w:r>
+      <w:proofErr w:type="spellEnd"/>
+      <w:r>
+        <w:t>())]</w:t>
       </w:r>
     </w:p>
     <w:p>
@@ -1233,7 +1677,15 @@
     </w:p>
     <w:p>
       <w:r>
-        <w:t>#include &lt;bits/stdc++.h&gt;</w:t>
+        <w:t>#include &lt;bits/</w:t>
+      </w:r>
+      <w:proofErr w:type="spellStart"/>
+      <w:r>
+        <w:t>stdc</w:t>
+      </w:r>
+      <w:proofErr w:type="spellEnd"/>
+      <w:r>
+        <w:t>++.h&gt;</w:t>
       </w:r>
     </w:p>
     <w:p>
@@ -1249,23 +1701,71 @@
     </w:p>
     <w:p>
       <w:r>
-        <w:t xml:space="preserve">    ios::sync_with_stdio(false);</w:t>
-      </w:r>
-    </w:p>
-    <w:p>
-      <w:r>
-        <w:t xml:space="preserve">    cin.tie(nullptr);</w:t>
+        <w:t xml:space="preserve">    </w:t>
+      </w:r>
+      <w:proofErr w:type="spellStart"/>
+      <w:r>
+        <w:t>ios</w:t>
+      </w:r>
+      <w:proofErr w:type="spellEnd"/>
+      <w:r>
+        <w:t>::</w:t>
+      </w:r>
+      <w:proofErr w:type="spellStart"/>
+      <w:r>
+        <w:t>sync_with_stdio</w:t>
+      </w:r>
+      <w:proofErr w:type="spellEnd"/>
+      <w:r>
+        <w:t>(false);</w:t>
+      </w:r>
+    </w:p>
+    <w:p>
+      <w:r>
+        <w:t xml:space="preserve">    </w:t>
+      </w:r>
+      <w:proofErr w:type="spellStart"/>
+      <w:r>
+        <w:t>cin.tie</w:t>
+      </w:r>
+      <w:proofErr w:type="spellEnd"/>
+      <w:r>
+        <w:t>(</w:t>
+      </w:r>
+      <w:proofErr w:type="spellStart"/>
+      <w:r>
+        <w:t>nullptr</w:t>
+      </w:r>
+      <w:proofErr w:type="spellEnd"/>
+      <w:r>
+        <w:t>);</w:t>
       </w:r>
     </w:p>
     <w:p/>
     <w:p>
       <w:r>
-        <w:t xml:space="preserve">    long long n, k;</w:t>
-      </w:r>
-    </w:p>
-    <w:p>
-      <w:r>
-        <w:t xml:space="preserve">    cin &gt;&gt; n &gt;&gt; k;</w:t>
+        <w:t xml:space="preserve">    long </w:t>
+      </w:r>
+      <w:proofErr w:type="spellStart"/>
+      <w:r>
+        <w:t>long</w:t>
+      </w:r>
+      <w:proofErr w:type="spellEnd"/>
+      <w:r>
+        <w:t xml:space="preserve"> n, k;</w:t>
+      </w:r>
+    </w:p>
+    <w:p>
+      <w:r>
+        <w:t xml:space="preserve">    </w:t>
+      </w:r>
+      <w:proofErr w:type="spellStart"/>
+      <w:r>
+        <w:t>cin</w:t>
+      </w:r>
+      <w:proofErr w:type="spellEnd"/>
+      <w:r>
+        <w:t xml:space="preserve"> &gt;&gt; n &gt;&gt; k;</w:t>
       </w:r>
     </w:p>
     <w:p/>
@@ -1278,27 +1778,115 @@
     <w:p/>
     <w:p>
       <w:r>
-        <w:t xml:space="preserve">    for (long long i = 1; i * i &lt;= n; i++) {</w:t>
-      </w:r>
-    </w:p>
-    <w:p>
-      <w:r>
-        <w:t xml:space="preserve">        if (n % i == 0) {</w:t>
-      </w:r>
-    </w:p>
-    <w:p>
-      <w:r>
-        <w:t xml:space="preserve">            small.push_back(i);</w:t>
-      </w:r>
-    </w:p>
-    <w:p>
-      <w:r>
-        <w:t xml:space="preserve">            if (i != n / i) {</w:t>
-      </w:r>
-    </w:p>
-    <w:p>
-      <w:r>
-        <w:t xml:space="preserve">                large.push_back(n / i);</w:t>
+        <w:t xml:space="preserve">    for (long </w:t>
+      </w:r>
+      <w:proofErr w:type="spellStart"/>
+      <w:r>
+        <w:t>long</w:t>
+      </w:r>
+      <w:proofErr w:type="spellEnd"/>
+      <w:r>
+        <w:t xml:space="preserve"> </w:t>
+      </w:r>
+      <w:proofErr w:type="spellStart"/>
+      <w:r>
+        <w:t>i</w:t>
+      </w:r>
+      <w:proofErr w:type="spellEnd"/>
+      <w:r>
+        <w:t xml:space="preserve"> = 1; </w:t>
+      </w:r>
+      <w:proofErr w:type="spellStart"/>
+      <w:r>
+        <w:t>i</w:t>
+      </w:r>
+      <w:proofErr w:type="spellEnd"/>
+      <w:r>
+        <w:t xml:space="preserve"> * </w:t>
+      </w:r>
+      <w:proofErr w:type="spellStart"/>
+      <w:r>
+        <w:t>i</w:t>
+      </w:r>
+      <w:proofErr w:type="spellEnd"/>
+      <w:r>
+        <w:t xml:space="preserve"> &lt;= n; </w:t>
+      </w:r>
+      <w:proofErr w:type="spellStart"/>
+      <w:r>
+        <w:t>i</w:t>
+      </w:r>
+      <w:proofErr w:type="spellEnd"/>
+      <w:r>
+        <w:t>++) {</w:t>
+      </w:r>
+    </w:p>
+    <w:p>
+      <w:r>
+        <w:t xml:space="preserve">        if (n % </w:t>
+      </w:r>
+      <w:proofErr w:type="spellStart"/>
+      <w:r>
+        <w:t>i</w:t>
+      </w:r>
+      <w:proofErr w:type="spellEnd"/>
+      <w:r>
+        <w:t xml:space="preserve"> == 0) {</w:t>
+      </w:r>
+    </w:p>
+    <w:p>
+      <w:r>
+        <w:t xml:space="preserve">            </w:t>
+      </w:r>
+      <w:proofErr w:type="spellStart"/>
+      <w:r>
+        <w:t>small.push_back</w:t>
+      </w:r>
+      <w:proofErr w:type="spellEnd"/>
+      <w:r>
+        <w:t>(</w:t>
+      </w:r>
+      <w:proofErr w:type="spellStart"/>
+      <w:r>
+        <w:t>i</w:t>
+      </w:r>
+      <w:proofErr w:type="spellEnd"/>
+      <w:r>
+        <w:t>);</w:t>
+      </w:r>
+    </w:p>
+    <w:p>
+      <w:r>
+        <w:t xml:space="preserve">            if (</w:t>
+      </w:r>
+      <w:proofErr w:type="spellStart"/>
+      <w:r>
+        <w:t>i</w:t>
+      </w:r>
+      <w:proofErr w:type="spellEnd"/>
+      <w:r>
+        <w:t xml:space="preserve"> != n / </w:t>
+      </w:r>
+      <w:proofErr w:type="spellStart"/>
+      <w:r>
+        <w:t>i</w:t>
+      </w:r>
+      <w:proofErr w:type="spellEnd"/>
+      <w:r>
+        <w:t>) {</w:t>
+      </w:r>
+    </w:p>
+    <w:p>
+      <w:r>
+        <w:t xml:space="preserve">                </w:t>
+      </w:r>
+      <w:proofErr w:type="spellStart"/>
+      <w:r>
+        <w:t>large.push_back</w:t>
+      </w:r>
+      <w:proofErr w:type="spellEnd"/>
+      <w:r>
+        <w:t>(n / i);</w:t>
       </w:r>
     </w:p>
     <w:p>
@@ -1324,12 +1912,28 @@
     </w:p>
     <w:p>
       <w:r>
-        <w:t xml:space="preserve">    if (k &lt;= small.size()) {</w:t>
-      </w:r>
-    </w:p>
-    <w:p>
-      <w:r>
-        <w:t xml:space="preserve">        cout &lt;&lt; small[k - 1] &lt;&lt; "\n";</w:t>
+        <w:t xml:space="preserve">    if (k &lt;= </w:t>
+      </w:r>
+      <w:proofErr w:type="spellStart"/>
+      <w:r>
+        <w:t>small.size</w:t>
+      </w:r>
+      <w:proofErr w:type="spellEnd"/>
+      <w:r>
+        <w:t>()) {</w:t>
+      </w:r>
+    </w:p>
+    <w:p>
+      <w:r>
+        <w:t xml:space="preserve">        </w:t>
+      </w:r>
+      <w:proofErr w:type="spellStart"/>
+      <w:r>
+        <w:t>cout</w:t>
+      </w:r>
+      <w:proofErr w:type="spellEnd"/>
+      <w:r>
+        <w:t xml:space="preserve"> &lt;&lt; small[k - 1] &lt;&lt; "\n";</w:t>
       </w:r>
     </w:p>
     <w:p>
@@ -1350,13 +1954,29 @@
     </w:p>
     <w:p>
       <w:r>
-        <w:t xml:space="preserve">    k -= small.size(); // adjust for second half</w:t>
+        <w:t xml:space="preserve">    k -= </w:t>
+      </w:r>
+      <w:proofErr w:type="spellStart"/>
+      <w:r>
+        <w:t>small.size</w:t>
+      </w:r>
+      <w:proofErr w:type="spellEnd"/>
+      <w:r>
+        <w:t>(); // adjust for second half</w:t>
       </w:r>
     </w:p>
     <w:p/>
     <w:p>
       <w:r>
-        <w:t xml:space="preserve">    if (k &lt;= large.size()) {</w:t>
+        <w:t xml:space="preserve">    if (k &lt;= </w:t>
+      </w:r>
+      <w:proofErr w:type="spellStart"/>
+      <w:r>
+        <w:t>large.size</w:t>
+      </w:r>
+      <w:proofErr w:type="spellEnd"/>
+      <w:r>
+        <w:t>()) {</w:t>
       </w:r>
     </w:p>
     <w:p>
@@ -1366,7 +1986,23 @@
     </w:p>
     <w:p>
       <w:r>
-        <w:t xml:space="preserve">        cout &lt;&lt; large[large.size() - k] &lt;&lt; "\n";</w:t>
+        <w:t xml:space="preserve">        </w:t>
+      </w:r>
+      <w:proofErr w:type="spellStart"/>
+      <w:r>
+        <w:t>cout</w:t>
+      </w:r>
+      <w:proofErr w:type="spellEnd"/>
+      <w:r>
+        <w:t xml:space="preserve"> &lt;&lt; large[</w:t>
+      </w:r>
+      <w:proofErr w:type="spellStart"/>
+      <w:r>
+        <w:t>large.size</w:t>
+      </w:r>
+      <w:proofErr w:type="spellEnd"/>
+      <w:r>
+        <w:t>() - k] &lt;&lt; "\n";</w:t>
       </w:r>
     </w:p>
     <w:p>
@@ -1376,7 +2012,15 @@
     </w:p>
     <w:p>
       <w:r>
-        <w:t xml:space="preserve">        cout &lt;&lt; -1 &lt;&lt; "\n";</w:t>
+        <w:t xml:space="preserve">        </w:t>
+      </w:r>
+      <w:proofErr w:type="spellStart"/>
+      <w:r>
+        <w:t>cout</w:t>
+      </w:r>
+      <w:proofErr w:type="spellEnd"/>
+      <w:r>
+        <w:t xml:space="preserve"> &lt;&lt; -1 &lt;&lt; "\n";</w:t>
       </w:r>
     </w:p>
     <w:p>
@@ -1780,7 +2424,15 @@
         </w:numPr>
       </w:pPr>
       <w:r>
-        <w:t xml:space="preserve">If a[i] % d == 0 → paint </w:t>
+        <w:t>If a[</w:t>
+      </w:r>
+      <w:proofErr w:type="spellStart"/>
+      <w:r>
+        <w:t>i</w:t>
+      </w:r>
+      <w:proofErr w:type="spellEnd"/>
+      <w:r>
+        <w:t xml:space="preserve">] % d == 0 → paint </w:t>
       </w:r>
       <w:r>
         <w:rPr>
@@ -1894,7 +2546,15 @@
     </w:p>
     <w:p>
       <w:r>
-        <w:t>For every adjacent pair (a[i], a[i+1]):</w:t>
+        <w:t>For every adjacent pair (a[</w:t>
+      </w:r>
+      <w:proofErr w:type="spellStart"/>
+      <w:r>
+        <w:t>i</w:t>
+      </w:r>
+      <w:proofErr w:type="spellEnd"/>
+      <w:r>
+        <w:t>], a[i+1]):</w:t>
       </w:r>
     </w:p>
     <w:p>
@@ -1914,7 +2574,15 @@
     </w:p>
     <w:p>
       <w:r>
-        <w:t>d divides exactly one of a[i], a[i+1]</w:t>
+        <w:t>d divides exactly one of a[</w:t>
+      </w:r>
+      <w:proofErr w:type="spellStart"/>
+      <w:r>
+        <w:t>i</w:t>
+      </w:r>
+      <w:proofErr w:type="spellEnd"/>
+      <w:r>
+        <w:t>], a[i+1]</w:t>
       </w:r>
     </w:p>
     <w:p>
@@ -2034,7 +2702,23 @@
           <w:b/>
           <w:bCs/>
         </w:rPr>
-        <w:t>All numbers with the same gcd value will have the same divisibility behavior.</w:t>
+        <w:t xml:space="preserve">All numbers with the same </w:t>
+      </w:r>
+      <w:proofErr w:type="spellStart"/>
+      <w:r>
+        <w:rPr>
+          <w:b/>
+          <w:bCs/>
+        </w:rPr>
+        <w:t>gcd</w:t>
+      </w:r>
+      <w:proofErr w:type="spellEnd"/>
+      <w:r>
+        <w:rPr>
+          <w:b/>
+          <w:bCs/>
+        </w:rPr>
+        <w:t xml:space="preserve"> value will have the same divisibility behavior.</w:t>
       </w:r>
     </w:p>
     <w:p>
@@ -2059,7 +2743,15 @@
     </w:p>
     <w:p>
       <w:r>
-        <w:t xml:space="preserve">    a[i] % d == 0</w:t>
+        <w:t xml:space="preserve">    a[</w:t>
+      </w:r>
+      <w:proofErr w:type="spellStart"/>
+      <w:r>
+        <w:t>i</w:t>
+      </w:r>
+      <w:proofErr w:type="spellEnd"/>
+      <w:r>
+        <w:t>] % d == 0</w:t>
       </w:r>
     </w:p>
     <w:p>
@@ -2129,7 +2821,23 @@
           <w:b/>
           <w:bCs/>
         </w:rPr>
-        <w:t>d = gcd of all elements on even positions</w:t>
+        <w:t xml:space="preserve">d = </w:t>
+      </w:r>
+      <w:proofErr w:type="spellStart"/>
+      <w:r>
+        <w:rPr>
+          <w:b/>
+          <w:bCs/>
+        </w:rPr>
+        <w:t>gcd</w:t>
+      </w:r>
+      <w:proofErr w:type="spellEnd"/>
+      <w:r>
+        <w:rPr>
+          <w:b/>
+          <w:bCs/>
+        </w:rPr>
+        <w:t xml:space="preserve"> of all elements on even positions</w:t>
       </w:r>
     </w:p>
     <w:p>
@@ -2145,7 +2853,23 @@
           <w:bCs/>
         </w:rPr>
         <w:lastRenderedPageBreak/>
-        <w:t>d = gcd of all elements on odd positions</w:t>
+        <w:t xml:space="preserve">d = </w:t>
+      </w:r>
+      <w:proofErr w:type="spellStart"/>
+      <w:r>
+        <w:rPr>
+          <w:b/>
+          <w:bCs/>
+        </w:rPr>
+        <w:t>gcd</w:t>
+      </w:r>
+      <w:proofErr w:type="spellEnd"/>
+      <w:r>
+        <w:rPr>
+          <w:b/>
+          <w:bCs/>
+        </w:rPr>
+        <w:t xml:space="preserve"> of all elements on odd positions</w:t>
       </w:r>
     </w:p>
     <w:p>
@@ -2173,7 +2897,23 @@
           <w:b/>
           <w:bCs/>
         </w:rPr>
-        <w:t>d = gcd(even positions)</w:t>
+        <w:t xml:space="preserve">d = </w:t>
+      </w:r>
+      <w:proofErr w:type="spellStart"/>
+      <w:r>
+        <w:rPr>
+          <w:b/>
+          <w:bCs/>
+        </w:rPr>
+        <w:t>gcd</w:t>
+      </w:r>
+      <w:proofErr w:type="spellEnd"/>
+      <w:r>
+        <w:rPr>
+          <w:b/>
+          <w:bCs/>
+        </w:rPr>
+        <w:t>(even positions)</w:t>
       </w:r>
       <w:r>
         <w:br/>
@@ -2223,7 +2963,23 @@
           <w:b/>
           <w:bCs/>
         </w:rPr>
-        <w:t>d = gcd(odd positions)</w:t>
+        <w:t xml:space="preserve">d = </w:t>
+      </w:r>
+      <w:proofErr w:type="spellStart"/>
+      <w:r>
+        <w:rPr>
+          <w:b/>
+          <w:bCs/>
+        </w:rPr>
+        <w:t>gcd</w:t>
+      </w:r>
+      <w:proofErr w:type="spellEnd"/>
+      <w:r>
+        <w:rPr>
+          <w:b/>
+          <w:bCs/>
+        </w:rPr>
+        <w:t>(odd positions)</w:t>
       </w:r>
       <w:r>
         <w:br/>
@@ -2325,7 +3081,15 @@
         </w:tabs>
       </w:pPr>
       <w:r>
-        <w:t>g1 = gcd of evens</w:t>
+        <w:t xml:space="preserve">g1 = </w:t>
+      </w:r>
+      <w:proofErr w:type="spellStart"/>
+      <w:r>
+        <w:t>gcd</w:t>
+      </w:r>
+      <w:proofErr w:type="spellEnd"/>
+      <w:r>
+        <w:t xml:space="preserve"> of evens</w:t>
       </w:r>
     </w:p>
     <w:p>
@@ -2339,7 +3103,15 @@
         </w:tabs>
       </w:pPr>
       <w:r>
-        <w:t>g2 = gcd of odds</w:t>
+        <w:t xml:space="preserve">g2 = </w:t>
+      </w:r>
+      <w:proofErr w:type="spellStart"/>
+      <w:r>
+        <w:t>gcd</w:t>
+      </w:r>
+      <w:proofErr w:type="spellEnd"/>
+      <w:r>
+        <w:t xml:space="preserve"> of odds</w:t>
       </w:r>
     </w:p>
     <w:p>
@@ -2361,7 +3133,15 @@
         </w:numPr>
       </w:pPr>
       <w:r>
-        <w:t>For every odd-indexed element, check a[i] % g1 != 0</w:t>
+        <w:t>For every odd-indexed element, check a[</w:t>
+      </w:r>
+      <w:proofErr w:type="spellStart"/>
+      <w:r>
+        <w:t>i</w:t>
+      </w:r>
+      <w:proofErr w:type="spellEnd"/>
+      <w:r>
+        <w:t>] % g1 != 0</w:t>
       </w:r>
     </w:p>
     <w:p>
@@ -2394,7 +3174,15 @@
         </w:numPr>
       </w:pPr>
       <w:r>
-        <w:t>For every even-indexed element, check a[i] % g2 != 0</w:t>
+        <w:t>For every even-indexed element, check a[</w:t>
+      </w:r>
+      <w:proofErr w:type="spellStart"/>
+      <w:r>
+        <w:t>i</w:t>
+      </w:r>
+      <w:proofErr w:type="spellEnd"/>
+      <w:r>
+        <w:t>] % g2 != 0</w:t>
       </w:r>
     </w:p>
     <w:p>
@@ -2478,11 +3266,27 @@
     </w:p>
     <w:p>
       <w:r>
-        <w:t>evens = [100, 200] → gcd = 100</w:t>
+        <w:t xml:space="preserve">evens = [100, 200] → </w:t>
+      </w:r>
+      <w:proofErr w:type="spellStart"/>
+      <w:r>
+        <w:t>gcd</w:t>
+      </w:r>
+      <w:proofErr w:type="spellEnd"/>
+      <w:r>
+        <w:t xml:space="preserve"> = 100</w:t>
       </w:r>
       <w:r>
         <w:br/>
-        <w:t>odds = [10] → gcd = 10</w:t>
+        <w:t xml:space="preserve">odds = [10] → </w:t>
+      </w:r>
+      <w:proofErr w:type="spellStart"/>
+      <w:r>
+        <w:t>gcd</w:t>
+      </w:r>
+      <w:proofErr w:type="spellEnd"/>
+      <w:r>
+        <w:t xml:space="preserve"> = 10</w:t>
       </w:r>
     </w:p>
     <w:p>
@@ -2545,7 +3349,15 @@
     </w:p>
     <w:p>
       <w:r>
-        <w:t>#include &lt;bits/stdc++.h&gt;</w:t>
+        <w:t>#include &lt;bits/</w:t>
+      </w:r>
+      <w:proofErr w:type="spellStart"/>
+      <w:r>
+        <w:t>stdc</w:t>
+      </w:r>
+      <w:proofErr w:type="spellEnd"/>
+      <w:r>
+        <w:t>++.h&gt;</w:t>
       </w:r>
     </w:p>
     <w:p>
@@ -2556,12 +3368,44 @@
     <w:p/>
     <w:p>
       <w:r>
-        <w:t>long long gcdll(long long a, long long b) {</w:t>
-      </w:r>
-    </w:p>
-    <w:p>
-      <w:r>
-        <w:t xml:space="preserve">    return b == 0 ? a : gcdll(b, a % b);</w:t>
+        <w:t xml:space="preserve">long </w:t>
+      </w:r>
+      <w:proofErr w:type="spellStart"/>
+      <w:r>
+        <w:t>long</w:t>
+      </w:r>
+      <w:proofErr w:type="spellEnd"/>
+      <w:r>
+        <w:t xml:space="preserve"> </w:t>
+      </w:r>
+      <w:proofErr w:type="spellStart"/>
+      <w:r>
+        <w:t>gcdll</w:t>
+      </w:r>
+      <w:proofErr w:type="spellEnd"/>
+      <w:r>
+        <w:t xml:space="preserve">(long long a, long </w:t>
+      </w:r>
+      <w:proofErr w:type="spellStart"/>
+      <w:r>
+        <w:t>long</w:t>
+      </w:r>
+      <w:proofErr w:type="spellEnd"/>
+      <w:r>
+        <w:t xml:space="preserve"> b) {</w:t>
+      </w:r>
+    </w:p>
+    <w:p>
+      <w:r>
+        <w:t xml:space="preserve">    return b == 0 ? a : </w:t>
+      </w:r>
+      <w:proofErr w:type="spellStart"/>
+      <w:r>
+        <w:t>gcdll</w:t>
+      </w:r>
+      <w:proofErr w:type="spellEnd"/>
+      <w:r>
+        <w:t>(b, a % b);</w:t>
       </w:r>
     </w:p>
     <w:p>
@@ -2577,12 +3421,44 @@
     </w:p>
     <w:p>
       <w:r>
-        <w:t xml:space="preserve">    ios::sync_with_stdio(false);</w:t>
-      </w:r>
-    </w:p>
-    <w:p>
-      <w:r>
-        <w:t xml:space="preserve">    cin.tie(nullptr);</w:t>
+        <w:t xml:space="preserve">    </w:t>
+      </w:r>
+      <w:proofErr w:type="spellStart"/>
+      <w:r>
+        <w:t>ios</w:t>
+      </w:r>
+      <w:proofErr w:type="spellEnd"/>
+      <w:r>
+        <w:t>::</w:t>
+      </w:r>
+      <w:proofErr w:type="spellStart"/>
+      <w:r>
+        <w:t>sync_with_stdio</w:t>
+      </w:r>
+      <w:proofErr w:type="spellEnd"/>
+      <w:r>
+        <w:t>(false);</w:t>
+      </w:r>
+    </w:p>
+    <w:p>
+      <w:r>
+        <w:t xml:space="preserve">    </w:t>
+      </w:r>
+      <w:proofErr w:type="spellStart"/>
+      <w:r>
+        <w:t>cin.tie</w:t>
+      </w:r>
+      <w:proofErr w:type="spellEnd"/>
+      <w:r>
+        <w:t>(</w:t>
+      </w:r>
+      <w:proofErr w:type="spellStart"/>
+      <w:r>
+        <w:t>nullptr</w:t>
+      </w:r>
+      <w:proofErr w:type="spellEnd"/>
+      <w:r>
+        <w:t>);</w:t>
       </w:r>
     </w:p>
     <w:p/>
@@ -2593,7 +3469,15 @@
     </w:p>
     <w:p>
       <w:r>
-        <w:t xml:space="preserve">    cin &gt;&gt; t;</w:t>
+        <w:t xml:space="preserve">    </w:t>
+      </w:r>
+      <w:proofErr w:type="spellStart"/>
+      <w:r>
+        <w:t>cin</w:t>
+      </w:r>
+      <w:proofErr w:type="spellEnd"/>
+      <w:r>
+        <w:t xml:space="preserve"> &gt;&gt; t;</w:t>
       </w:r>
     </w:p>
     <w:p/>
@@ -2609,7 +3493,15 @@
     </w:p>
     <w:p>
       <w:r>
-        <w:t xml:space="preserve">        cin &gt;&gt; n;</w:t>
+        <w:t xml:space="preserve">        </w:t>
+      </w:r>
+      <w:proofErr w:type="spellStart"/>
+      <w:r>
+        <w:t>cin</w:t>
+      </w:r>
+      <w:proofErr w:type="spellEnd"/>
+      <w:r>
+        <w:t xml:space="preserve"> &gt;&gt; n;</w:t>
       </w:r>
     </w:p>
     <w:p>
@@ -2620,39 +3512,151 @@
     <w:p/>
     <w:p>
       <w:r>
-        <w:t xml:space="preserve">        for (int i = 0; i &lt; n; i++)</w:t>
-      </w:r>
-    </w:p>
-    <w:p>
-      <w:r>
-        <w:t xml:space="preserve">            cin &gt;&gt; a[i];</w:t>
+        <w:t xml:space="preserve">        for (int </w:t>
+      </w:r>
+      <w:proofErr w:type="spellStart"/>
+      <w:r>
+        <w:t>i</w:t>
+      </w:r>
+      <w:proofErr w:type="spellEnd"/>
+      <w:r>
+        <w:t xml:space="preserve"> = 0; </w:t>
+      </w:r>
+      <w:proofErr w:type="spellStart"/>
+      <w:r>
+        <w:t>i</w:t>
+      </w:r>
+      <w:proofErr w:type="spellEnd"/>
+      <w:r>
+        <w:t xml:space="preserve"> &lt; n; </w:t>
+      </w:r>
+      <w:proofErr w:type="spellStart"/>
+      <w:r>
+        <w:t>i</w:t>
+      </w:r>
+      <w:proofErr w:type="spellEnd"/>
+      <w:r>
+        <w:t>++)</w:t>
+      </w:r>
+    </w:p>
+    <w:p>
+      <w:r>
+        <w:t xml:space="preserve">            </w:t>
+      </w:r>
+      <w:proofErr w:type="spellStart"/>
+      <w:r>
+        <w:t>cin</w:t>
+      </w:r>
+      <w:proofErr w:type="spellEnd"/>
+      <w:r>
+        <w:t xml:space="preserve"> &gt;&gt; a[</w:t>
+      </w:r>
+      <w:proofErr w:type="spellStart"/>
+      <w:r>
+        <w:t>i</w:t>
+      </w:r>
+      <w:proofErr w:type="spellEnd"/>
+      <w:r>
+        <w:t>];</w:t>
       </w:r>
     </w:p>
     <w:p/>
     <w:p>
       <w:r>
-        <w:t xml:space="preserve">        long long g1 = 0, g2 = 0;</w:t>
+        <w:t xml:space="preserve">        long </w:t>
+      </w:r>
+      <w:proofErr w:type="spellStart"/>
+      <w:r>
+        <w:t>long</w:t>
+      </w:r>
+      <w:proofErr w:type="spellEnd"/>
+      <w:r>
+        <w:t xml:space="preserve"> g1 = 0, g2 = 0;</w:t>
       </w:r>
     </w:p>
     <w:p/>
     <w:p>
       <w:r>
-        <w:t xml:space="preserve">        // gcd of even indices and odd indices</w:t>
-      </w:r>
-    </w:p>
-    <w:p>
-      <w:r>
-        <w:t xml:space="preserve">        for (int i = 0; i &lt; n; i++) {</w:t>
-      </w:r>
-    </w:p>
-    <w:p>
-      <w:r>
-        <w:t xml:space="preserve">            if (i % 2 == 0) g1 = gcdll(g1, a[i]);</w:t>
-      </w:r>
-    </w:p>
-    <w:p>
-      <w:r>
-        <w:t xml:space="preserve">            else g2 = gcdll(g2, a[i]);</w:t>
+        <w:t xml:space="preserve">        // </w:t>
+      </w:r>
+      <w:proofErr w:type="spellStart"/>
+      <w:r>
+        <w:t>gcd</w:t>
+      </w:r>
+      <w:proofErr w:type="spellEnd"/>
+      <w:r>
+        <w:t xml:space="preserve"> of even indices and odd indices</w:t>
+      </w:r>
+    </w:p>
+    <w:p>
+      <w:r>
+        <w:t xml:space="preserve">        for (int </w:t>
+      </w:r>
+      <w:proofErr w:type="spellStart"/>
+      <w:r>
+        <w:t>i</w:t>
+      </w:r>
+      <w:proofErr w:type="spellEnd"/>
+      <w:r>
+        <w:t xml:space="preserve"> = 0; </w:t>
+      </w:r>
+      <w:proofErr w:type="spellStart"/>
+      <w:r>
+        <w:t>i</w:t>
+      </w:r>
+      <w:proofErr w:type="spellEnd"/>
+      <w:r>
+        <w:t xml:space="preserve"> &lt; n; </w:t>
+      </w:r>
+      <w:proofErr w:type="spellStart"/>
+      <w:r>
+        <w:t>i</w:t>
+      </w:r>
+      <w:proofErr w:type="spellEnd"/>
+      <w:r>
+        <w:t>++) {</w:t>
+      </w:r>
+    </w:p>
+    <w:p>
+      <w:r>
+        <w:t xml:space="preserve">            if (</w:t>
+      </w:r>
+      <w:proofErr w:type="spellStart"/>
+      <w:r>
+        <w:t>i</w:t>
+      </w:r>
+      <w:proofErr w:type="spellEnd"/>
+      <w:r>
+        <w:t xml:space="preserve"> % 2 == 0) g1 = </w:t>
+      </w:r>
+      <w:proofErr w:type="spellStart"/>
+      <w:r>
+        <w:t>gcdll</w:t>
+      </w:r>
+      <w:proofErr w:type="spellEnd"/>
+      <w:r>
+        <w:t>(g1, a[</w:t>
+      </w:r>
+      <w:proofErr w:type="spellStart"/>
+      <w:r>
+        <w:t>i</w:t>
+      </w:r>
+      <w:proofErr w:type="spellEnd"/>
+      <w:r>
+        <w:t>]);</w:t>
+      </w:r>
+    </w:p>
+    <w:p>
+      <w:r>
+        <w:t xml:space="preserve">            else g2 = </w:t>
+      </w:r>
+      <w:proofErr w:type="spellStart"/>
+      <w:r>
+        <w:t>gcdll</w:t>
+      </w:r>
+      <w:proofErr w:type="spellEnd"/>
+      <w:r>
+        <w:t>(g2, a[i]);</w:t>
       </w:r>
     </w:p>
     <w:p>
@@ -2673,12 +3677,44 @@
     </w:p>
     <w:p>
       <w:r>
-        <w:t xml:space="preserve">        for (int i = 1; i &lt; n; i += 2)</w:t>
-      </w:r>
-    </w:p>
-    <w:p>
-      <w:r>
-        <w:t xml:space="preserve">            if (a[i] % g1 == 0) ok1 = false;</w:t>
+        <w:t xml:space="preserve">        for (int </w:t>
+      </w:r>
+      <w:proofErr w:type="spellStart"/>
+      <w:r>
+        <w:t>i</w:t>
+      </w:r>
+      <w:proofErr w:type="spellEnd"/>
+      <w:r>
+        <w:t xml:space="preserve"> = 1; </w:t>
+      </w:r>
+      <w:proofErr w:type="spellStart"/>
+      <w:r>
+        <w:t>i</w:t>
+      </w:r>
+      <w:proofErr w:type="spellEnd"/>
+      <w:r>
+        <w:t xml:space="preserve"> &lt; n; </w:t>
+      </w:r>
+      <w:proofErr w:type="spellStart"/>
+      <w:r>
+        <w:t>i</w:t>
+      </w:r>
+      <w:proofErr w:type="spellEnd"/>
+      <w:r>
+        <w:t xml:space="preserve"> += 2)</w:t>
+      </w:r>
+    </w:p>
+    <w:p>
+      <w:r>
+        <w:t xml:space="preserve">            if (a[</w:t>
+      </w:r>
+      <w:proofErr w:type="spellStart"/>
+      <w:r>
+        <w:t>i</w:t>
+      </w:r>
+      <w:proofErr w:type="spellEnd"/>
+      <w:r>
+        <w:t>] % g1 == 0) ok1 = false;</w:t>
       </w:r>
     </w:p>
     <w:p/>
@@ -2689,7 +3725,15 @@
     </w:p>
     <w:p>
       <w:r>
-        <w:t xml:space="preserve">            cout &lt;&lt; g1 &lt;&lt; "\n";</w:t>
+        <w:t xml:space="preserve">            </w:t>
+      </w:r>
+      <w:proofErr w:type="spellStart"/>
+      <w:r>
+        <w:t>cout</w:t>
+      </w:r>
+      <w:proofErr w:type="spellEnd"/>
+      <w:r>
+        <w:t xml:space="preserve"> &lt;&lt; g1 &lt;&lt; "\n";</w:t>
       </w:r>
     </w:p>
     <w:p>
@@ -2715,23 +3759,71 @@
     </w:p>
     <w:p>
       <w:r>
-        <w:t xml:space="preserve">        for (int i = 0; i &lt; n; i += 2)</w:t>
-      </w:r>
-    </w:p>
-    <w:p>
-      <w:r>
-        <w:t xml:space="preserve">            if (a[i] % g2 == 0) ok2 = false;</w:t>
+        <w:t xml:space="preserve">        for (int </w:t>
+      </w:r>
+      <w:proofErr w:type="spellStart"/>
+      <w:r>
+        <w:t>i</w:t>
+      </w:r>
+      <w:proofErr w:type="spellEnd"/>
+      <w:r>
+        <w:t xml:space="preserve"> = 0; </w:t>
+      </w:r>
+      <w:proofErr w:type="spellStart"/>
+      <w:r>
+        <w:t>i</w:t>
+      </w:r>
+      <w:proofErr w:type="spellEnd"/>
+      <w:r>
+        <w:t xml:space="preserve"> &lt; n; </w:t>
+      </w:r>
+      <w:proofErr w:type="spellStart"/>
+      <w:r>
+        <w:t>i</w:t>
+      </w:r>
+      <w:proofErr w:type="spellEnd"/>
+      <w:r>
+        <w:t xml:space="preserve"> += 2)</w:t>
+      </w:r>
+    </w:p>
+    <w:p>
+      <w:r>
+        <w:t xml:space="preserve">            if (a[</w:t>
+      </w:r>
+      <w:proofErr w:type="spellStart"/>
+      <w:r>
+        <w:t>i</w:t>
+      </w:r>
+      <w:proofErr w:type="spellEnd"/>
+      <w:r>
+        <w:t>] % g2 == 0) ok2 = false;</w:t>
       </w:r>
     </w:p>
     <w:p/>
     <w:p>
       <w:r>
-        <w:t xml:space="preserve">        if (ok2) cout &lt;&lt; g2 &lt;&lt; "\n";</w:t>
-      </w:r>
-    </w:p>
-    <w:p>
-      <w:r>
-        <w:t xml:space="preserve">        else cout &lt;&lt; 0 &lt;&lt; "\n";</w:t>
+        <w:t xml:space="preserve">        if (ok2) </w:t>
+      </w:r>
+      <w:proofErr w:type="spellStart"/>
+      <w:r>
+        <w:t>cout</w:t>
+      </w:r>
+      <w:proofErr w:type="spellEnd"/>
+      <w:r>
+        <w:t xml:space="preserve"> &lt;&lt; g2 &lt;&lt; "\n";</w:t>
+      </w:r>
+    </w:p>
+    <w:p>
+      <w:r>
+        <w:t xml:space="preserve">        else </w:t>
+      </w:r>
+      <w:proofErr w:type="spellStart"/>
+      <w:r>
+        <w:t>cout</w:t>
+      </w:r>
+      <w:proofErr w:type="spellEnd"/>
+      <w:r>
+        <w:t xml:space="preserve"> &lt;&lt; 0 &lt;&lt; "\n";</w:t>
       </w:r>
     </w:p>
     <w:p>
@@ -2910,7 +4002,15 @@
         </w:numPr>
       </w:pPr>
       <w:r>
-        <w:t>Compute gcd of each group</w:t>
+        <w:t xml:space="preserve">Compute </w:t>
+      </w:r>
+      <w:proofErr w:type="spellStart"/>
+      <w:r>
+        <w:t>gcd</w:t>
+      </w:r>
+      <w:proofErr w:type="spellEnd"/>
+      <w:r>
+        <w:t xml:space="preserve"> of each group</w:t>
       </w:r>
     </w:p>
     <w:p>
@@ -2921,7 +4021,15 @@
         </w:numPr>
       </w:pPr>
       <w:r>
-        <w:t>Check if one gcd divides only its group and not the other</w:t>
+        <w:t xml:space="preserve">Check if one </w:t>
+      </w:r>
+      <w:proofErr w:type="spellStart"/>
+      <w:r>
+        <w:t>gcd</w:t>
+      </w:r>
+      <w:proofErr w:type="spellEnd"/>
+      <w:r>
+        <w:t xml:space="preserve"> divides only its group and not the other</w:t>
       </w:r>
     </w:p>
     <w:p>
@@ -2933,7 +4041,15 @@
       </w:pPr>
       <w:r>
         <w:lastRenderedPageBreak/>
-        <w:t>Return such gcd or 0</w:t>
+        <w:t xml:space="preserve">Return such </w:t>
+      </w:r>
+      <w:proofErr w:type="spellStart"/>
+      <w:r>
+        <w:t>gcd</w:t>
+      </w:r>
+      <w:proofErr w:type="spellEnd"/>
+      <w:r>
+        <w:t xml:space="preserve"> or 0</w:t>
       </w:r>
     </w:p>
     <w:p>
@@ -2971,7 +4087,29 @@
           <w:szCs w:val="28"/>
           <w:highlight w:val="green"/>
         </w:rPr>
-        <w:t xml:space="preserve">C. Joty and Chocolate - </w:t>
+        <w:t xml:space="preserve">C. </w:t>
+      </w:r>
+      <w:proofErr w:type="spellStart"/>
+      <w:r>
+        <w:rPr>
+          <w:b/>
+          <w:bCs/>
+          <w:sz w:val="28"/>
+          <w:szCs w:val="28"/>
+          <w:highlight w:val="green"/>
+        </w:rPr>
+        <w:t>Joty</w:t>
+      </w:r>
+      <w:proofErr w:type="spellEnd"/>
+      <w:r>
+        <w:rPr>
+          <w:b/>
+          <w:bCs/>
+          <w:sz w:val="28"/>
+          <w:szCs w:val="28"/>
+          <w:highlight w:val="green"/>
+        </w:rPr>
+        <w:t xml:space="preserve"> and Chocolate - </w:t>
       </w:r>
       <w:hyperlink r:id="rId7" w:history="1">
         <w:r>
@@ -3018,8 +4156,13 @@
       </w:r>
     </w:p>
     <w:p>
-      <w:r>
-        <w:t>Joty has n tiles numbered from 1 to n.</w:t>
+      <w:proofErr w:type="spellStart"/>
+      <w:r>
+        <w:t>Joty</w:t>
+      </w:r>
+      <w:proofErr w:type="spellEnd"/>
+      <w:r>
+        <w:t xml:space="preserve"> has n tiles numbered from 1 to n.</w:t>
       </w:r>
     </w:p>
     <w:p>
@@ -3212,8 +4355,13 @@
           <w:numId w:val="17"/>
         </w:numPr>
       </w:pPr>
-      <w:r>
-        <w:t xml:space="preserve">countA = n / a → tiles divisible by </w:t>
+      <w:proofErr w:type="spellStart"/>
+      <w:r>
+        <w:t>countA</w:t>
+      </w:r>
+      <w:proofErr w:type="spellEnd"/>
+      <w:r>
+        <w:t xml:space="preserve"> = n / a → tiles divisible by </w:t>
       </w:r>
       <w:r>
         <w:rPr>
@@ -3230,8 +4378,13 @@
           <w:numId w:val="17"/>
         </w:numPr>
       </w:pPr>
-      <w:r>
-        <w:t xml:space="preserve">countB = n / b → tiles divisible by </w:t>
+      <w:proofErr w:type="spellStart"/>
+      <w:r>
+        <w:t>countB</w:t>
+      </w:r>
+      <w:proofErr w:type="spellEnd"/>
+      <w:r>
+        <w:t xml:space="preserve"> = n / b → tiles divisible by </w:t>
       </w:r>
       <w:r>
         <w:rPr>
@@ -3248,8 +4401,13 @@
           <w:numId w:val="17"/>
         </w:numPr>
       </w:pPr>
-      <w:r>
-        <w:t xml:space="preserve">countAB = n / lcm(a, b) → tiles divisible by </w:t>
+      <w:proofErr w:type="spellStart"/>
+      <w:r>
+        <w:t>countAB</w:t>
+      </w:r>
+      <w:proofErr w:type="spellEnd"/>
+      <w:r>
+        <w:t xml:space="preserve"> = n / lcm(a, b) → tiles divisible by </w:t>
       </w:r>
       <w:r>
         <w:rPr>
@@ -3277,7 +4435,23 @@
         <w:t>both</w:t>
       </w:r>
       <w:r>
-        <w:t xml:space="preserve"> will be counted in both countA and countB.</w:t>
+        <w:t xml:space="preserve"> will be counted in both </w:t>
+      </w:r>
+      <w:proofErr w:type="spellStart"/>
+      <w:r>
+        <w:t>countA</w:t>
+      </w:r>
+      <w:proofErr w:type="spellEnd"/>
+      <w:r>
+        <w:t xml:space="preserve"> and </w:t>
+      </w:r>
+      <w:proofErr w:type="spellStart"/>
+      <w:r>
+        <w:t>countB</w:t>
+      </w:r>
+      <w:proofErr w:type="spellEnd"/>
+      <w:r>
+        <w:t>.</w:t>
       </w:r>
       <w:r>
         <w:br/>
@@ -3467,8 +4641,21 @@
         </w:numPr>
       </w:pPr>
       <w:r>
-        <w:t>Pure A tiles = countA - countAB</w:t>
-      </w:r>
+        <w:t xml:space="preserve">Pure A tiles = </w:t>
+      </w:r>
+      <w:proofErr w:type="spellStart"/>
+      <w:r>
+        <w:t>countA</w:t>
+      </w:r>
+      <w:proofErr w:type="spellEnd"/>
+      <w:r>
+        <w:t xml:space="preserve"> - </w:t>
+      </w:r>
+      <w:proofErr w:type="spellStart"/>
+      <w:r>
+        <w:t>countAB</w:t>
+      </w:r>
+      <w:proofErr w:type="spellEnd"/>
     </w:p>
     <w:p>
       <w:pPr>
@@ -3478,8 +4665,21 @@
         </w:numPr>
       </w:pPr>
       <w:r>
-        <w:t>Pure B tiles = countB - countAB</w:t>
-      </w:r>
+        <w:t xml:space="preserve">Pure B tiles = </w:t>
+      </w:r>
+      <w:proofErr w:type="spellStart"/>
+      <w:r>
+        <w:t>countB</w:t>
+      </w:r>
+      <w:proofErr w:type="spellEnd"/>
+      <w:r>
+        <w:t xml:space="preserve"> - </w:t>
+      </w:r>
+      <w:proofErr w:type="spellStart"/>
+      <w:r>
+        <w:t>countAB</w:t>
+      </w:r>
+      <w:proofErr w:type="spellEnd"/>
     </w:p>
     <w:p>
       <w:r>
@@ -3519,8 +4719,29 @@
       </w:r>
     </w:p>
     <w:p>
-      <w:r>
-        <w:t>pureA * p + pureB * q + countAB * p</w:t>
+      <w:proofErr w:type="spellStart"/>
+      <w:r>
+        <w:t>pureA</w:t>
+      </w:r>
+      <w:proofErr w:type="spellEnd"/>
+      <w:r>
+        <w:t xml:space="preserve"> * p + </w:t>
+      </w:r>
+      <w:proofErr w:type="spellStart"/>
+      <w:r>
+        <w:t>pureB</w:t>
+      </w:r>
+      <w:proofErr w:type="spellEnd"/>
+      <w:r>
+        <w:t xml:space="preserve"> * q + </w:t>
+      </w:r>
+      <w:proofErr w:type="spellStart"/>
+      <w:r>
+        <w:t>countAB</w:t>
+      </w:r>
+      <w:proofErr w:type="spellEnd"/>
+      <w:r>
+        <w:t xml:space="preserve"> * p</w:t>
       </w:r>
     </w:p>
     <w:p>
@@ -3557,8 +4778,29 @@
       </w:r>
     </w:p>
     <w:p>
-      <w:r>
-        <w:t>pureA * p + pureB * q + countAB * q</w:t>
+      <w:proofErr w:type="spellStart"/>
+      <w:r>
+        <w:t>pureA</w:t>
+      </w:r>
+      <w:proofErr w:type="spellEnd"/>
+      <w:r>
+        <w:t xml:space="preserve"> * p + </w:t>
+      </w:r>
+      <w:proofErr w:type="spellStart"/>
+      <w:r>
+        <w:t>pureB</w:t>
+      </w:r>
+      <w:proofErr w:type="spellEnd"/>
+      <w:r>
+        <w:t xml:space="preserve"> * q + </w:t>
+      </w:r>
+      <w:proofErr w:type="spellStart"/>
+      <w:r>
+        <w:t>countAB</w:t>
+      </w:r>
+      <w:proofErr w:type="spellEnd"/>
+      <w:r>
+        <w:t xml:space="preserve"> * q</w:t>
       </w:r>
     </w:p>
     <w:p>
@@ -3665,7 +4907,15 @@
     </w:p>
     <w:p>
       <w:r>
-        <w:t>#include &lt;bits/stdc++.h&gt;</w:t>
+        <w:t>#include &lt;bits/</w:t>
+      </w:r>
+      <w:proofErr w:type="spellStart"/>
+      <w:r>
+        <w:t>stdc</w:t>
+      </w:r>
+      <w:proofErr w:type="spellEnd"/>
+      <w:r>
+        <w:t>++.h&gt;</w:t>
       </w:r>
     </w:p>
     <w:p>
@@ -3676,12 +4926,44 @@
     <w:p/>
     <w:p>
       <w:r>
-        <w:t>long long gcdll(long long a, long long b) {</w:t>
-      </w:r>
-    </w:p>
-    <w:p>
-      <w:r>
-        <w:t xml:space="preserve">    return b == 0 ? a : gcdll(b, a % b);</w:t>
+        <w:t xml:space="preserve">long </w:t>
+      </w:r>
+      <w:proofErr w:type="spellStart"/>
+      <w:r>
+        <w:t>long</w:t>
+      </w:r>
+      <w:proofErr w:type="spellEnd"/>
+      <w:r>
+        <w:t xml:space="preserve"> </w:t>
+      </w:r>
+      <w:proofErr w:type="spellStart"/>
+      <w:r>
+        <w:t>gcdll</w:t>
+      </w:r>
+      <w:proofErr w:type="spellEnd"/>
+      <w:r>
+        <w:t xml:space="preserve">(long long a, long </w:t>
+      </w:r>
+      <w:proofErr w:type="spellStart"/>
+      <w:r>
+        <w:t>long</w:t>
+      </w:r>
+      <w:proofErr w:type="spellEnd"/>
+      <w:r>
+        <w:t xml:space="preserve"> b) {</w:t>
+      </w:r>
+    </w:p>
+    <w:p>
+      <w:r>
+        <w:t xml:space="preserve">    return b == 0 ? a : </w:t>
+      </w:r>
+      <w:proofErr w:type="spellStart"/>
+      <w:r>
+        <w:t>gcdll</w:t>
+      </w:r>
+      <w:proofErr w:type="spellEnd"/>
+      <w:r>
+        <w:t>(b, a % b);</w:t>
       </w:r>
     </w:p>
     <w:p>
@@ -3692,12 +4974,44 @@
     <w:p/>
     <w:p>
       <w:r>
-        <w:t>long long lcmll(long long a, long long b) {</w:t>
-      </w:r>
-    </w:p>
-    <w:p>
-      <w:r>
-        <w:t xml:space="preserve">    return a / gcdll(a, b) * b;</w:t>
+        <w:t xml:space="preserve">long </w:t>
+      </w:r>
+      <w:proofErr w:type="spellStart"/>
+      <w:r>
+        <w:t>long</w:t>
+      </w:r>
+      <w:proofErr w:type="spellEnd"/>
+      <w:r>
+        <w:t xml:space="preserve"> </w:t>
+      </w:r>
+      <w:proofErr w:type="spellStart"/>
+      <w:r>
+        <w:t>lcmll</w:t>
+      </w:r>
+      <w:proofErr w:type="spellEnd"/>
+      <w:r>
+        <w:t xml:space="preserve">(long long a, long </w:t>
+      </w:r>
+      <w:proofErr w:type="spellStart"/>
+      <w:r>
+        <w:t>long</w:t>
+      </w:r>
+      <w:proofErr w:type="spellEnd"/>
+      <w:r>
+        <w:t xml:space="preserve"> b) {</w:t>
+      </w:r>
+    </w:p>
+    <w:p>
+      <w:r>
+        <w:t xml:space="preserve">    return a / </w:t>
+      </w:r>
+      <w:proofErr w:type="spellStart"/>
+      <w:r>
+        <w:t>gcdll</w:t>
+      </w:r>
+      <w:proofErr w:type="spellEnd"/>
+      <w:r>
+        <w:t>(a, b) * b;</w:t>
       </w:r>
     </w:p>
     <w:p>
@@ -3713,57 +5027,257 @@
     </w:p>
     <w:p>
       <w:r>
-        <w:t xml:space="preserve">    ios::sync_with_stdio(false);</w:t>
-      </w:r>
-    </w:p>
-    <w:p>
-      <w:r>
-        <w:t xml:space="preserve">    cin.tie(nullptr);</w:t>
+        <w:t xml:space="preserve">    </w:t>
+      </w:r>
+      <w:proofErr w:type="spellStart"/>
+      <w:r>
+        <w:t>ios</w:t>
+      </w:r>
+      <w:proofErr w:type="spellEnd"/>
+      <w:r>
+        <w:t>::</w:t>
+      </w:r>
+      <w:proofErr w:type="spellStart"/>
+      <w:r>
+        <w:t>sync_with_stdio</w:t>
+      </w:r>
+      <w:proofErr w:type="spellEnd"/>
+      <w:r>
+        <w:t>(false);</w:t>
+      </w:r>
+    </w:p>
+    <w:p>
+      <w:r>
+        <w:t xml:space="preserve">    </w:t>
+      </w:r>
+      <w:proofErr w:type="spellStart"/>
+      <w:r>
+        <w:t>cin.tie</w:t>
+      </w:r>
+      <w:proofErr w:type="spellEnd"/>
+      <w:r>
+        <w:t>(</w:t>
+      </w:r>
+      <w:proofErr w:type="spellStart"/>
+      <w:r>
+        <w:t>nullptr</w:t>
+      </w:r>
+      <w:proofErr w:type="spellEnd"/>
+      <w:r>
+        <w:t>);</w:t>
       </w:r>
     </w:p>
     <w:p/>
     <w:p>
       <w:r>
-        <w:t xml:space="preserve">    long long n, a, b, p, q;</w:t>
+        <w:t xml:space="preserve">    long </w:t>
+      </w:r>
+      <w:proofErr w:type="spellStart"/>
+      <w:r>
+        <w:t>long</w:t>
+      </w:r>
+      <w:proofErr w:type="spellEnd"/>
+      <w:r>
+        <w:t xml:space="preserve"> n, a, b, p, q;</w:t>
       </w:r>
     </w:p>
     <w:p>
       <w:r>
         <w:lastRenderedPageBreak/>
-        <w:t xml:space="preserve">    cin &gt;&gt; n &gt;&gt; a &gt;&gt; b &gt;&gt; p &gt;&gt; q;</w:t>
+        <w:t xml:space="preserve">    </w:t>
+      </w:r>
+      <w:proofErr w:type="spellStart"/>
+      <w:r>
+        <w:t>cin</w:t>
+      </w:r>
+      <w:proofErr w:type="spellEnd"/>
+      <w:r>
+        <w:t xml:space="preserve"> &gt;&gt; n &gt;&gt; a &gt;&gt; b &gt;&gt; p &gt;&gt; q;</w:t>
       </w:r>
     </w:p>
     <w:p/>
     <w:p>
       <w:r>
-        <w:t xml:space="preserve">    long long countA = n / a;</w:t>
-      </w:r>
-    </w:p>
-    <w:p>
-      <w:r>
-        <w:t xml:space="preserve">    long long countB = n / b;</w:t>
-      </w:r>
-    </w:p>
-    <w:p>
-      <w:r>
-        <w:t xml:space="preserve">    long long countAB = n / lcmll(a, b);</w:t>
+        <w:t xml:space="preserve">    long </w:t>
+      </w:r>
+      <w:proofErr w:type="spellStart"/>
+      <w:r>
+        <w:t>long</w:t>
+      </w:r>
+      <w:proofErr w:type="spellEnd"/>
+      <w:r>
+        <w:t xml:space="preserve"> </w:t>
+      </w:r>
+      <w:proofErr w:type="spellStart"/>
+      <w:r>
+        <w:t>countA</w:t>
+      </w:r>
+      <w:proofErr w:type="spellEnd"/>
+      <w:r>
+        <w:t xml:space="preserve"> = n / a;</w:t>
+      </w:r>
+    </w:p>
+    <w:p>
+      <w:r>
+        <w:t xml:space="preserve">    long </w:t>
+      </w:r>
+      <w:proofErr w:type="spellStart"/>
+      <w:r>
+        <w:t>long</w:t>
+      </w:r>
+      <w:proofErr w:type="spellEnd"/>
+      <w:r>
+        <w:t xml:space="preserve"> </w:t>
+      </w:r>
+      <w:proofErr w:type="spellStart"/>
+      <w:r>
+        <w:t>countB</w:t>
+      </w:r>
+      <w:proofErr w:type="spellEnd"/>
+      <w:r>
+        <w:t xml:space="preserve"> = n / b;</w:t>
+      </w:r>
+    </w:p>
+    <w:p>
+      <w:r>
+        <w:t xml:space="preserve">    long </w:t>
+      </w:r>
+      <w:proofErr w:type="spellStart"/>
+      <w:r>
+        <w:t>long</w:t>
+      </w:r>
+      <w:proofErr w:type="spellEnd"/>
+      <w:r>
+        <w:t xml:space="preserve"> </w:t>
+      </w:r>
+      <w:proofErr w:type="spellStart"/>
+      <w:r>
+        <w:t>countAB</w:t>
+      </w:r>
+      <w:proofErr w:type="spellEnd"/>
+      <w:r>
+        <w:t xml:space="preserve"> = n / </w:t>
+      </w:r>
+      <w:proofErr w:type="spellStart"/>
+      <w:r>
+        <w:t>lcmll</w:t>
+      </w:r>
+      <w:proofErr w:type="spellEnd"/>
+      <w:r>
+        <w:t>(a, b);</w:t>
       </w:r>
     </w:p>
     <w:p/>
     <w:p>
       <w:r>
-        <w:t xml:space="preserve">    long long pureA = countA - countAB;</w:t>
-      </w:r>
-    </w:p>
-    <w:p>
-      <w:r>
-        <w:t xml:space="preserve">    long long pureB = countB - countAB;</w:t>
+        <w:t xml:space="preserve">    long </w:t>
+      </w:r>
+      <w:proofErr w:type="spellStart"/>
+      <w:r>
+        <w:t>long</w:t>
+      </w:r>
+      <w:proofErr w:type="spellEnd"/>
+      <w:r>
+        <w:t xml:space="preserve"> </w:t>
+      </w:r>
+      <w:proofErr w:type="spellStart"/>
+      <w:r>
+        <w:t>pureA</w:t>
+      </w:r>
+      <w:proofErr w:type="spellEnd"/>
+      <w:r>
+        <w:t xml:space="preserve"> = </w:t>
+      </w:r>
+      <w:proofErr w:type="spellStart"/>
+      <w:r>
+        <w:t>countA</w:t>
+      </w:r>
+      <w:proofErr w:type="spellEnd"/>
+      <w:r>
+        <w:t xml:space="preserve"> - </w:t>
+      </w:r>
+      <w:proofErr w:type="spellStart"/>
+      <w:r>
+        <w:t>countAB</w:t>
+      </w:r>
+      <w:proofErr w:type="spellEnd"/>
+      <w:r>
+        <w:t>;</w:t>
+      </w:r>
+    </w:p>
+    <w:p>
+      <w:r>
+        <w:t xml:space="preserve">    long </w:t>
+      </w:r>
+      <w:proofErr w:type="spellStart"/>
+      <w:r>
+        <w:t>long</w:t>
+      </w:r>
+      <w:proofErr w:type="spellEnd"/>
+      <w:r>
+        <w:t xml:space="preserve"> </w:t>
+      </w:r>
+      <w:proofErr w:type="spellStart"/>
+      <w:r>
+        <w:t>pureB</w:t>
+      </w:r>
+      <w:proofErr w:type="spellEnd"/>
+      <w:r>
+        <w:t xml:space="preserve"> = </w:t>
+      </w:r>
+      <w:proofErr w:type="spellStart"/>
+      <w:r>
+        <w:t>countB</w:t>
+      </w:r>
+      <w:proofErr w:type="spellEnd"/>
+      <w:r>
+        <w:t xml:space="preserve"> - </w:t>
+      </w:r>
+      <w:proofErr w:type="spellStart"/>
+      <w:r>
+        <w:t>countAB</w:t>
+      </w:r>
+      <w:proofErr w:type="spellEnd"/>
+      <w:r>
+        <w:t>;</w:t>
       </w:r>
     </w:p>
     <w:p/>
     <w:p>
       <w:r>
-        <w:t xml:space="preserve">    long long ans = pureA * p + pureB * q;</w:t>
+        <w:t xml:space="preserve">    long </w:t>
+      </w:r>
+      <w:proofErr w:type="spellStart"/>
+      <w:r>
+        <w:t>long</w:t>
+      </w:r>
+      <w:proofErr w:type="spellEnd"/>
+      <w:r>
+        <w:t xml:space="preserve"> </w:t>
+      </w:r>
+      <w:proofErr w:type="spellStart"/>
+      <w:r>
+        <w:t>ans</w:t>
+      </w:r>
+      <w:proofErr w:type="spellEnd"/>
+      <w:r>
+        <w:t xml:space="preserve"> = </w:t>
+      </w:r>
+      <w:proofErr w:type="spellStart"/>
+      <w:r>
+        <w:t>pureA</w:t>
+      </w:r>
+      <w:proofErr w:type="spellEnd"/>
+      <w:r>
+        <w:t xml:space="preserve"> * p + </w:t>
+      </w:r>
+      <w:proofErr w:type="spellStart"/>
+      <w:r>
+        <w:t>pureB</w:t>
+      </w:r>
+      <w:proofErr w:type="spellEnd"/>
+      <w:r>
+        <w:t xml:space="preserve"> * q;</w:t>
       </w:r>
     </w:p>
     <w:p/>
@@ -3774,13 +5288,45 @@
     </w:p>
     <w:p>
       <w:r>
-        <w:t xml:space="preserve">    ans += countAB * max(p, q);</w:t>
+        <w:t xml:space="preserve">    </w:t>
+      </w:r>
+      <w:proofErr w:type="spellStart"/>
+      <w:r>
+        <w:t>ans</w:t>
+      </w:r>
+      <w:proofErr w:type="spellEnd"/>
+      <w:r>
+        <w:t xml:space="preserve"> += </w:t>
+      </w:r>
+      <w:proofErr w:type="spellStart"/>
+      <w:r>
+        <w:t>countAB</w:t>
+      </w:r>
+      <w:proofErr w:type="spellEnd"/>
+      <w:r>
+        <w:t xml:space="preserve"> * max(p, q);</w:t>
       </w:r>
     </w:p>
     <w:p/>
     <w:p>
       <w:r>
-        <w:t xml:space="preserve">    cout &lt;&lt; ans &lt;&lt; "\n";</w:t>
+        <w:t xml:space="preserve">    </w:t>
+      </w:r>
+      <w:proofErr w:type="spellStart"/>
+      <w:r>
+        <w:t>cout</w:t>
+      </w:r>
+      <w:proofErr w:type="spellEnd"/>
+      <w:r>
+        <w:t xml:space="preserve"> &lt;&lt; </w:t>
+      </w:r>
+      <w:proofErr w:type="spellStart"/>
+      <w:r>
+        <w:t>ans</w:t>
+      </w:r>
+      <w:proofErr w:type="spellEnd"/>
+      <w:r>
+        <w:t xml:space="preserve"> &lt;&lt; "\n";</w:t>
       </w:r>
     </w:p>
     <w:p/>
@@ -3917,7 +5463,15 @@
         </w:numPr>
       </w:pPr>
       <w:r>
-        <w:t>Computing gcd/lcm → O(log(min(a, b)))</w:t>
+        <w:t xml:space="preserve">Computing </w:t>
+      </w:r>
+      <w:proofErr w:type="spellStart"/>
+      <w:r>
+        <w:t>gcd</w:t>
+      </w:r>
+      <w:proofErr w:type="spellEnd"/>
+      <w:r>
+        <w:t>/lcm → O(log(min(a, b)))</w:t>
       </w:r>
     </w:p>
     <w:p>
@@ -4121,7 +5675,15 @@
     </w:p>
     <w:p>
       <w:r>
-        <w:t xml:space="preserve">Mr. Funt has income </w:t>
+        <w:t xml:space="preserve">Mr. </w:t>
+      </w:r>
+      <w:proofErr w:type="spellStart"/>
+      <w:r>
+        <w:t>Funt</w:t>
+      </w:r>
+      <w:proofErr w:type="spellEnd"/>
+      <w:r>
+        <w:t xml:space="preserve"> has income </w:t>
       </w:r>
       <w:r>
         <w:rPr>
@@ -4150,7 +5712,23 @@
           <w:b/>
           <w:bCs/>
         </w:rPr>
-        <w:t>maximum divisor of n (except n itself)</w:t>
+        <w:t xml:space="preserve">maximum divisor of n (except </w:t>
+      </w:r>
+      <w:proofErr w:type="spellStart"/>
+      <w:r>
+        <w:rPr>
+          <w:b/>
+          <w:bCs/>
+        </w:rPr>
+        <w:t>n</w:t>
+      </w:r>
+      <w:proofErr w:type="spellEnd"/>
+      <w:r>
+        <w:rPr>
+          <w:b/>
+          <w:bCs/>
+        </w:rPr>
+        <w:t xml:space="preserve"> itself)</w:t>
       </w:r>
       <w:r>
         <w:br/>
@@ -4235,12 +5813,25 @@
     </w:p>
     <w:p>
       <w:r>
-        <w:t>n = n1 + n2 + ... + nk</w:t>
-      </w:r>
-    </w:p>
-    <w:p>
-      <w:r>
-        <w:t>each ni ≥ 2</w:t>
+        <w:t xml:space="preserve">n = n1 + n2 + ... + </w:t>
+      </w:r>
+      <w:proofErr w:type="spellStart"/>
+      <w:r>
+        <w:t>nk</w:t>
+      </w:r>
+      <w:proofErr w:type="spellEnd"/>
+    </w:p>
+    <w:p>
+      <w:r>
+        <w:t xml:space="preserve">each </w:t>
+      </w:r>
+      <w:proofErr w:type="spellStart"/>
+      <w:r>
+        <w:t>ni</w:t>
+      </w:r>
+      <w:proofErr w:type="spellEnd"/>
+      <w:r>
+        <w:t xml:space="preserve"> ≥ 2</w:t>
       </w:r>
     </w:p>
     <w:p>
@@ -4250,7 +5841,31 @@
     </w:p>
     <w:p>
       <w:r>
-        <w:t>Tax of part ni = largest divisor of ni (except ni)</w:t>
+        <w:t xml:space="preserve">Tax of part </w:t>
+      </w:r>
+      <w:proofErr w:type="spellStart"/>
+      <w:r>
+        <w:t>ni</w:t>
+      </w:r>
+      <w:proofErr w:type="spellEnd"/>
+      <w:r>
+        <w:t xml:space="preserve"> = largest divisor of </w:t>
+      </w:r>
+      <w:proofErr w:type="spellStart"/>
+      <w:r>
+        <w:t>ni</w:t>
+      </w:r>
+      <w:proofErr w:type="spellEnd"/>
+      <w:r>
+        <w:t xml:space="preserve"> (except </w:t>
+      </w:r>
+      <w:proofErr w:type="spellStart"/>
+      <w:r>
+        <w:t>ni</w:t>
+      </w:r>
+      <w:proofErr w:type="spellEnd"/>
+      <w:r>
+        <w:t>)</w:t>
       </w:r>
     </w:p>
     <w:p>
@@ -4419,8 +6034,13 @@
         </w:numPr>
       </w:pPr>
       <w:r>
-        <w:t>The tax = n’s largest proper divisor = n / smallest_prime_factor</w:t>
-      </w:r>
+        <w:t xml:space="preserve">The tax = n’s largest proper divisor = n / </w:t>
+      </w:r>
+      <w:proofErr w:type="spellStart"/>
+      <w:r>
+        <w:t>smallest_prime_factor</w:t>
+      </w:r>
+      <w:proofErr w:type="spellEnd"/>
     </w:p>
     <w:p>
       <w:r>
@@ -4476,7 +6096,15 @@
         </w:numPr>
       </w:pPr>
       <w:r>
-        <w:t xml:space="preserve">For ni = 2 → only divisor is 1 → tax = </w:t>
+        <w:t xml:space="preserve">For </w:t>
+      </w:r>
+      <w:proofErr w:type="spellStart"/>
+      <w:r>
+        <w:t>ni</w:t>
+      </w:r>
+      <w:proofErr w:type="spellEnd"/>
+      <w:r>
+        <w:t xml:space="preserve"> = 2 → only divisor is 1 → tax = </w:t>
       </w:r>
       <w:r>
         <w:rPr>
@@ -4761,7 +6389,15 @@
     </w:p>
     <w:p>
       <w:r>
-        <w:t>n = 2 + 2 + ... + 2  (+3 if n odd)</w:t>
+        <w:t xml:space="preserve">n = 2 + 2 + ... + 2  (+3 if </w:t>
+      </w:r>
+      <w:proofErr w:type="spellStart"/>
+      <w:r>
+        <w:t>n</w:t>
+      </w:r>
+      <w:proofErr w:type="spellEnd"/>
+      <w:r>
+        <w:t xml:space="preserve"> odd)</w:t>
       </w:r>
     </w:p>
     <w:p>
@@ -5036,8 +6672,13 @@
     </w:p>
     <w:p>
       <w:r>
-        <w:t>Tax = largest proper divisor of n = n / smallest_prime_factor</w:t>
-      </w:r>
+        <w:t xml:space="preserve">Tax = largest proper divisor of n = n / </w:t>
+      </w:r>
+      <w:proofErr w:type="spellStart"/>
+      <w:r>
+        <w:t>smallest_prime_factor</w:t>
+      </w:r>
+      <w:proofErr w:type="spellEnd"/>
       <w:r>
         <w:br/>
         <w:t>This is the minimum possible tax in this scenario.</w:t>
@@ -5182,7 +6823,23 @@
           <w:b/>
           <w:bCs/>
         </w:rPr>
-        <w:t>minimal tax Mr. Funt must pay</w:t>
+        <w:t xml:space="preserve">minimal tax Mr. </w:t>
+      </w:r>
+      <w:proofErr w:type="spellStart"/>
+      <w:r>
+        <w:rPr>
+          <w:b/>
+          <w:bCs/>
+        </w:rPr>
+        <w:t>Funt</w:t>
+      </w:r>
+      <w:proofErr w:type="spellEnd"/>
+      <w:r>
+        <w:rPr>
+          <w:b/>
+          <w:bCs/>
+        </w:rPr>
+        <w:t xml:space="preserve"> must pay</w:t>
       </w:r>
       <w:r>
         <w:br/>
@@ -5211,8 +6868,13 @@
     </w:p>
     <w:p>
       <w:r>
-        <w:t>largest proper divisor = n / smallest_prime_factor</w:t>
-      </w:r>
+        <w:t xml:space="preserve">largest proper divisor = n / </w:t>
+      </w:r>
+      <w:proofErr w:type="spellStart"/>
+      <w:r>
+        <w:t>smallest_prime_factor</w:t>
+      </w:r>
+      <w:proofErr w:type="spellEnd"/>
     </w:p>
     <w:p>
       <w:r>
@@ -5910,8 +7572,21 @@
     </w:p>
     <w:p>
       <w:r>
-        <w:t>n = (n - smallest_prime_factor) + smallest_prime_factor</w:t>
-      </w:r>
+        <w:t xml:space="preserve">n = (n - </w:t>
+      </w:r>
+      <w:proofErr w:type="spellStart"/>
+      <w:r>
+        <w:t>smallest_prime_factor</w:t>
+      </w:r>
+      <w:proofErr w:type="spellEnd"/>
+      <w:r>
+        <w:t xml:space="preserve">) + </w:t>
+      </w:r>
+      <w:proofErr w:type="spellStart"/>
+      <w:r>
+        <w:t>smallest_prime_factor</w:t>
+      </w:r>
+      <w:proofErr w:type="spellEnd"/>
     </w:p>
     <w:p>
       <w:r>
@@ -5919,8 +7594,13 @@
       </w:r>
     </w:p>
     <w:p>
-      <w:r>
-        <w:t>smallest_prime_factor = p</w:t>
+      <w:proofErr w:type="spellStart"/>
+      <w:r>
+        <w:t>smallest_prime_factor</w:t>
+      </w:r>
+      <w:proofErr w:type="spellEnd"/>
+      <w:r>
+        <w:t xml:space="preserve"> = p</w:t>
       </w:r>
     </w:p>
     <w:p>
@@ -6136,11 +7816,27 @@
         </w:numPr>
       </w:pPr>
       <w:r>
-        <w:t>Even numbers: split into 2 + 2 + … → each tax=1 → total tax=number_of_parts= n/2, BUT k=1 allowed!</w:t>
+        <w:t>Even numbers: split into 2 + 2 + … → each tax=1 → total tax=</w:t>
+      </w:r>
+      <w:proofErr w:type="spellStart"/>
+      <w:r>
+        <w:t>number_of_parts</w:t>
+      </w:r>
+      <w:proofErr w:type="spellEnd"/>
+      <w:r>
+        <w:t>= n/2, BUT k=1 allowed!</w:t>
       </w:r>
       <w:r>
         <w:br/>
-        <w:t>Wait: You can choose one part n itself? No, taxes = largest divisor = n/2</w:t>
+        <w:t xml:space="preserve">Wait: You can choose one part </w:t>
+      </w:r>
+      <w:proofErr w:type="spellStart"/>
+      <w:r>
+        <w:t>n</w:t>
+      </w:r>
+      <w:proofErr w:type="spellEnd"/>
+      <w:r>
+        <w:t xml:space="preserve"> itself? No, taxes = largest divisor = n/2</w:t>
       </w:r>
     </w:p>
     <w:p>
@@ -6176,7 +7872,23 @@
           <w:b/>
           <w:bCs/>
         </w:rPr>
-        <w:t xml:space="preserve"> Final Final Correct Formula:</w:t>
+        <w:t xml:space="preserve"> Final </w:t>
+      </w:r>
+      <w:proofErr w:type="spellStart"/>
+      <w:r>
+        <w:rPr>
+          <w:b/>
+          <w:bCs/>
+        </w:rPr>
+        <w:t>Final</w:t>
+      </w:r>
+      <w:proofErr w:type="spellEnd"/>
+      <w:r>
+        <w:rPr>
+          <w:b/>
+          <w:bCs/>
+        </w:rPr>
+        <w:t xml:space="preserve"> Correct Formula:</w:t>
       </w:r>
     </w:p>
     <w:p>
@@ -6304,7 +8016,15 @@
     </w:p>
     <w:p>
       <w:r>
-        <w:t>#include &lt;bits/stdc++.h&gt;</w:t>
+        <w:t>#include &lt;bits/</w:t>
+      </w:r>
+      <w:proofErr w:type="spellStart"/>
+      <w:r>
+        <w:t>stdc</w:t>
+      </w:r>
+      <w:proofErr w:type="spellEnd"/>
+      <w:r>
+        <w:t>++.h&gt;</w:t>
       </w:r>
     </w:p>
     <w:p>
@@ -6315,7 +8035,23 @@
     <w:p/>
     <w:p>
       <w:r>
-        <w:t>long long smallest_prime_factor(long long n) {</w:t>
+        <w:t xml:space="preserve">long </w:t>
+      </w:r>
+      <w:proofErr w:type="spellStart"/>
+      <w:r>
+        <w:t>long</w:t>
+      </w:r>
+      <w:proofErr w:type="spellEnd"/>
+      <w:r>
+        <w:t xml:space="preserve"> </w:t>
+      </w:r>
+      <w:proofErr w:type="spellStart"/>
+      <w:r>
+        <w:t>smallest_prime_factor</w:t>
+      </w:r>
+      <w:proofErr w:type="spellEnd"/>
+      <w:r>
+        <w:t>(long long n) {</w:t>
       </w:r>
     </w:p>
     <w:p>
@@ -6325,12 +8061,68 @@
     </w:p>
     <w:p>
       <w:r>
-        <w:t xml:space="preserve">    for (long long i = 3; i * i &lt;= n; i += 2)</w:t>
-      </w:r>
-    </w:p>
-    <w:p>
-      <w:r>
-        <w:t xml:space="preserve">        if (n % i == 0) return i;</w:t>
+        <w:t xml:space="preserve">    for (long </w:t>
+      </w:r>
+      <w:proofErr w:type="spellStart"/>
+      <w:r>
+        <w:t>long</w:t>
+      </w:r>
+      <w:proofErr w:type="spellEnd"/>
+      <w:r>
+        <w:t xml:space="preserve"> </w:t>
+      </w:r>
+      <w:proofErr w:type="spellStart"/>
+      <w:r>
+        <w:t>i</w:t>
+      </w:r>
+      <w:proofErr w:type="spellEnd"/>
+      <w:r>
+        <w:t xml:space="preserve"> = 3; </w:t>
+      </w:r>
+      <w:proofErr w:type="spellStart"/>
+      <w:r>
+        <w:t>i</w:t>
+      </w:r>
+      <w:proofErr w:type="spellEnd"/>
+      <w:r>
+        <w:t xml:space="preserve"> * </w:t>
+      </w:r>
+      <w:proofErr w:type="spellStart"/>
+      <w:r>
+        <w:t>i</w:t>
+      </w:r>
+      <w:proofErr w:type="spellEnd"/>
+      <w:r>
+        <w:t xml:space="preserve"> &lt;= n; </w:t>
+      </w:r>
+      <w:proofErr w:type="spellStart"/>
+      <w:r>
+        <w:t>i</w:t>
+      </w:r>
+      <w:proofErr w:type="spellEnd"/>
+      <w:r>
+        <w:t xml:space="preserve"> += 2)</w:t>
+      </w:r>
+    </w:p>
+    <w:p>
+      <w:r>
+        <w:t xml:space="preserve">        if (n % </w:t>
+      </w:r>
+      <w:proofErr w:type="spellStart"/>
+      <w:r>
+        <w:t>i</w:t>
+      </w:r>
+      <w:proofErr w:type="spellEnd"/>
+      <w:r>
+        <w:t xml:space="preserve"> == 0) return </w:t>
+      </w:r>
+      <w:proofErr w:type="spellStart"/>
+      <w:r>
+        <w:t>i</w:t>
+      </w:r>
+      <w:proofErr w:type="spellEnd"/>
+      <w:r>
+        <w:t>;</w:t>
       </w:r>
     </w:p>
     <w:p>
@@ -6351,13 +8143,29 @@
     </w:p>
     <w:p>
       <w:r>
-        <w:t xml:space="preserve">    long long n;</w:t>
+        <w:t xml:space="preserve">    long </w:t>
+      </w:r>
+      <w:proofErr w:type="spellStart"/>
+      <w:r>
+        <w:t>long</w:t>
+      </w:r>
+      <w:proofErr w:type="spellEnd"/>
+      <w:r>
+        <w:t xml:space="preserve"> n;</w:t>
       </w:r>
     </w:p>
     <w:p>
       <w:r>
         <w:lastRenderedPageBreak/>
-        <w:t xml:space="preserve">    cin &gt;&gt; n;</w:t>
+        <w:t xml:space="preserve">    </w:t>
+      </w:r>
+      <w:proofErr w:type="spellStart"/>
+      <w:r>
+        <w:t>cin</w:t>
+      </w:r>
+      <w:proofErr w:type="spellEnd"/>
+      <w:r>
+        <w:t xml:space="preserve"> &gt;&gt; n;</w:t>
       </w:r>
     </w:p>
     <w:p/>
@@ -6368,7 +8176,15 @@
     </w:p>
     <w:p>
       <w:r>
-        <w:t xml:space="preserve">        cout &lt;&lt; 2 &lt;&lt; "\n";</w:t>
+        <w:t xml:space="preserve">        </w:t>
+      </w:r>
+      <w:proofErr w:type="spellStart"/>
+      <w:r>
+        <w:t>cout</w:t>
+      </w:r>
+      <w:proofErr w:type="spellEnd"/>
+      <w:r>
+        <w:t xml:space="preserve"> &lt;&lt; 2 &lt;&lt; "\n";</w:t>
       </w:r>
     </w:p>
     <w:p>
@@ -6378,17 +8194,49 @@
     </w:p>
     <w:p>
       <w:r>
-        <w:t xml:space="preserve">        long long p = smallest_prime_factor(n);</w:t>
-      </w:r>
-    </w:p>
-    <w:p>
-      <w:r>
-        <w:t xml:space="preserve">        if (p == n) cout &lt;&lt; 1 &lt;&lt; "\n"; </w:t>
-      </w:r>
-    </w:p>
-    <w:p>
-      <w:r>
-        <w:t xml:space="preserve">        else cout &lt;&lt; p &lt;&lt; "\n";</w:t>
+        <w:t xml:space="preserve">        long </w:t>
+      </w:r>
+      <w:proofErr w:type="spellStart"/>
+      <w:r>
+        <w:t>long</w:t>
+      </w:r>
+      <w:proofErr w:type="spellEnd"/>
+      <w:r>
+        <w:t xml:space="preserve"> p = </w:t>
+      </w:r>
+      <w:proofErr w:type="spellStart"/>
+      <w:r>
+        <w:t>smallest_prime_factor</w:t>
+      </w:r>
+      <w:proofErr w:type="spellEnd"/>
+      <w:r>
+        <w:t>(n);</w:t>
+      </w:r>
+    </w:p>
+    <w:p>
+      <w:r>
+        <w:t xml:space="preserve">        if (p == n) </w:t>
+      </w:r>
+      <w:proofErr w:type="spellStart"/>
+      <w:r>
+        <w:t>cout</w:t>
+      </w:r>
+      <w:proofErr w:type="spellEnd"/>
+      <w:r>
+        <w:t xml:space="preserve"> &lt;&lt; 1 &lt;&lt; "\n"; </w:t>
+      </w:r>
+    </w:p>
+    <w:p>
+      <w:r>
+        <w:t xml:space="preserve">        else </w:t>
+      </w:r>
+      <w:proofErr w:type="spellStart"/>
+      <w:r>
+        <w:t>cout</w:t>
+      </w:r>
+      <w:proofErr w:type="spellEnd"/>
+      <w:r>
+        <w:t xml:space="preserve"> &lt;&lt; p &lt;&lt; "\n";</w:t>
       </w:r>
     </w:p>
     <w:p>
@@ -6644,7 +8492,23 @@
           <w:b/>
           <w:bCs/>
         </w:rPr>
-        <w:t>Split all numbers from l to r into pairs (i, j)</w:t>
+        <w:t>Split all numbers from l to r into pairs (</w:t>
+      </w:r>
+      <w:proofErr w:type="spellStart"/>
+      <w:r>
+        <w:rPr>
+          <w:b/>
+          <w:bCs/>
+        </w:rPr>
+        <w:t>i</w:t>
+      </w:r>
+      <w:proofErr w:type="spellEnd"/>
+      <w:r>
+        <w:rPr>
+          <w:b/>
+          <w:bCs/>
+        </w:rPr>
+        <w:t>, j)</w:t>
       </w:r>
       <w:r>
         <w:br/>
@@ -6670,12 +8534,37 @@
       <w:r>
         <w:t xml:space="preserve"> Each pair must satisfy </w:t>
       </w:r>
-      <w:r>
-        <w:rPr>
-          <w:b/>
-          <w:bCs/>
-        </w:rPr>
-        <w:t>gcd(i, j) = 1</w:t>
+      <w:proofErr w:type="spellStart"/>
+      <w:r>
+        <w:rPr>
+          <w:b/>
+          <w:bCs/>
+        </w:rPr>
+        <w:t>gcd</w:t>
+      </w:r>
+      <w:proofErr w:type="spellEnd"/>
+      <w:r>
+        <w:rPr>
+          <w:b/>
+          <w:bCs/>
+        </w:rPr>
+        <w:t>(</w:t>
+      </w:r>
+      <w:proofErr w:type="spellStart"/>
+      <w:r>
+        <w:rPr>
+          <w:b/>
+          <w:bCs/>
+        </w:rPr>
+        <w:t>i</w:t>
+      </w:r>
+      <w:proofErr w:type="spellEnd"/>
+      <w:r>
+        <w:rPr>
+          <w:b/>
+          <w:bCs/>
+        </w:rPr>
+        <w:t>, j) = 1</w:t>
       </w:r>
     </w:p>
     <w:p>
@@ -6804,7 +8693,15 @@
       </w:r>
       <w:r>
         <w:br/>
-        <w:t>If two numbers differ by 1, their gcd is always 1:</w:t>
+        <w:t xml:space="preserve">If two numbers differ by 1, their </w:t>
+      </w:r>
+      <w:proofErr w:type="spellStart"/>
+      <w:r>
+        <w:t>gcd</w:t>
+      </w:r>
+      <w:proofErr w:type="spellEnd"/>
+      <w:r>
+        <w:t xml:space="preserve"> is always 1:</w:t>
       </w:r>
     </w:p>
     <w:p>
@@ -6813,7 +8710,15 @@
       </w:r>
       <w:r>
         <w:br/>
-        <w:t>\gcd(x, x+1) = 1</w:t>
+        <w:t>\</w:t>
+      </w:r>
+      <w:proofErr w:type="spellStart"/>
+      <w:r>
+        <w:t>gcd</w:t>
+      </w:r>
+      <w:proofErr w:type="spellEnd"/>
+      <w:r>
+        <w:t>(x, x+1) = 1</w:t>
       </w:r>
       <w:r>
         <w:br/>
@@ -6973,7 +8878,15 @@
         </w:numPr>
       </w:pPr>
       <w:r>
-        <w:t>Loop from i = l to r stepping by 2</w:t>
+        <w:t xml:space="preserve">Loop from </w:t>
+      </w:r>
+      <w:proofErr w:type="spellStart"/>
+      <w:r>
+        <w:t>i</w:t>
+      </w:r>
+      <w:proofErr w:type="spellEnd"/>
+      <w:r>
+        <w:t xml:space="preserve"> = l to r stepping by 2</w:t>
       </w:r>
     </w:p>
     <w:p>
@@ -6997,8 +8910,29 @@
           <w:tab w:val="clear" w:pos="720"/>
         </w:tabs>
       </w:pPr>
-      <w:r>
-        <w:t>cout &lt;&lt; i &lt;&lt; " " &lt;&lt; i+1 &lt;&lt; endl;</w:t>
+      <w:proofErr w:type="spellStart"/>
+      <w:r>
+        <w:t>cout</w:t>
+      </w:r>
+      <w:proofErr w:type="spellEnd"/>
+      <w:r>
+        <w:t xml:space="preserve"> &lt;&lt; </w:t>
+      </w:r>
+      <w:proofErr w:type="spellStart"/>
+      <w:r>
+        <w:t>i</w:t>
+      </w:r>
+      <w:proofErr w:type="spellEnd"/>
+      <w:r>
+        <w:t xml:space="preserve"> &lt;&lt; " " &lt;&lt; i+1 &lt;&lt; </w:t>
+      </w:r>
+      <w:proofErr w:type="spellStart"/>
+      <w:r>
+        <w:t>endl</w:t>
+      </w:r>
+      <w:proofErr w:type="spellEnd"/>
+      <w:r>
+        <w:t>;</w:t>
       </w:r>
     </w:p>
     <w:p>
@@ -7103,12 +9037,76 @@
     </w:p>
     <w:p>
       <w:r>
-        <w:t>for (long long i = l; i &lt;= r; i += 2) {</w:t>
-      </w:r>
-    </w:p>
-    <w:p>
-      <w:r>
-        <w:t xml:space="preserve">    cout &lt;&lt; i &lt;&lt; " " &lt;&lt; (i + 1) &lt;&lt; endl;</w:t>
+        <w:t xml:space="preserve">for (long </w:t>
+      </w:r>
+      <w:proofErr w:type="spellStart"/>
+      <w:r>
+        <w:t>long</w:t>
+      </w:r>
+      <w:proofErr w:type="spellEnd"/>
+      <w:r>
+        <w:t xml:space="preserve"> </w:t>
+      </w:r>
+      <w:proofErr w:type="spellStart"/>
+      <w:r>
+        <w:t>i</w:t>
+      </w:r>
+      <w:proofErr w:type="spellEnd"/>
+      <w:r>
+        <w:t xml:space="preserve"> = l; </w:t>
+      </w:r>
+      <w:proofErr w:type="spellStart"/>
+      <w:r>
+        <w:t>i</w:t>
+      </w:r>
+      <w:proofErr w:type="spellEnd"/>
+      <w:r>
+        <w:t xml:space="preserve"> &lt;= r; </w:t>
+      </w:r>
+      <w:proofErr w:type="spellStart"/>
+      <w:r>
+        <w:t>i</w:t>
+      </w:r>
+      <w:proofErr w:type="spellEnd"/>
+      <w:r>
+        <w:t xml:space="preserve"> += 2) {</w:t>
+      </w:r>
+    </w:p>
+    <w:p>
+      <w:r>
+        <w:t xml:space="preserve">    </w:t>
+      </w:r>
+      <w:proofErr w:type="spellStart"/>
+      <w:r>
+        <w:t>cout</w:t>
+      </w:r>
+      <w:proofErr w:type="spellEnd"/>
+      <w:r>
+        <w:t xml:space="preserve"> &lt;&lt; </w:t>
+      </w:r>
+      <w:proofErr w:type="spellStart"/>
+      <w:r>
+        <w:t>i</w:t>
+      </w:r>
+      <w:proofErr w:type="spellEnd"/>
+      <w:r>
+        <w:t xml:space="preserve"> &lt;&lt; " " &lt;&lt; (</w:t>
+      </w:r>
+      <w:proofErr w:type="spellStart"/>
+      <w:r>
+        <w:t>i</w:t>
+      </w:r>
+      <w:proofErr w:type="spellEnd"/>
+      <w:r>
+        <w:t xml:space="preserve"> + 1) &lt;&lt; </w:t>
+      </w:r>
+      <w:proofErr w:type="spellStart"/>
+      <w:r>
+        <w:t>endl</w:t>
+      </w:r>
+      <w:proofErr w:type="spellEnd"/>
+      <w:r>
+        <w:t>;</w:t>
       </w:r>
     </w:p>
     <w:p>
@@ -7154,7 +9152,15 @@
     </w:p>
     <w:p>
       <w:r>
-        <w:t>#include &lt;bits/stdc++.h&gt;</w:t>
+        <w:t>#include &lt;bits/</w:t>
+      </w:r>
+      <w:proofErr w:type="spellStart"/>
+      <w:r>
+        <w:t>stdc</w:t>
+      </w:r>
+      <w:proofErr w:type="spellEnd"/>
+      <w:r>
+        <w:t>++.h&gt;</w:t>
       </w:r>
     </w:p>
     <w:p>
@@ -7170,39 +9176,151 @@
     </w:p>
     <w:p>
       <w:r>
-        <w:t xml:space="preserve">    ios::sync_with_stdio(false);</w:t>
-      </w:r>
-    </w:p>
-    <w:p>
-      <w:r>
-        <w:t xml:space="preserve">    cin.tie(nullptr);</w:t>
+        <w:t xml:space="preserve">    </w:t>
+      </w:r>
+      <w:proofErr w:type="spellStart"/>
+      <w:r>
+        <w:t>ios</w:t>
+      </w:r>
+      <w:proofErr w:type="spellEnd"/>
+      <w:r>
+        <w:t>::</w:t>
+      </w:r>
+      <w:proofErr w:type="spellStart"/>
+      <w:r>
+        <w:t>sync_with_stdio</w:t>
+      </w:r>
+      <w:proofErr w:type="spellEnd"/>
+      <w:r>
+        <w:t>(false);</w:t>
+      </w:r>
+    </w:p>
+    <w:p>
+      <w:r>
+        <w:t xml:space="preserve">    </w:t>
+      </w:r>
+      <w:proofErr w:type="spellStart"/>
+      <w:r>
+        <w:t>cin.tie</w:t>
+      </w:r>
+      <w:proofErr w:type="spellEnd"/>
+      <w:r>
+        <w:t>(</w:t>
+      </w:r>
+      <w:proofErr w:type="spellStart"/>
+      <w:r>
+        <w:t>nullptr</w:t>
+      </w:r>
+      <w:proofErr w:type="spellEnd"/>
+      <w:r>
+        <w:t>);</w:t>
       </w:r>
     </w:p>
     <w:p/>
     <w:p>
       <w:r>
-        <w:t xml:space="preserve">    long long l, r;</w:t>
-      </w:r>
-    </w:p>
-    <w:p>
-      <w:r>
-        <w:t xml:space="preserve">    cin &gt;&gt; l &gt;&gt; r;</w:t>
+        <w:t xml:space="preserve">    long </w:t>
+      </w:r>
+      <w:proofErr w:type="spellStart"/>
+      <w:r>
+        <w:t>long</w:t>
+      </w:r>
+      <w:proofErr w:type="spellEnd"/>
+      <w:r>
+        <w:t xml:space="preserve"> l, r;</w:t>
+      </w:r>
+    </w:p>
+    <w:p>
+      <w:r>
+        <w:t xml:space="preserve">    </w:t>
+      </w:r>
+      <w:proofErr w:type="spellStart"/>
+      <w:r>
+        <w:t>cin</w:t>
+      </w:r>
+      <w:proofErr w:type="spellEnd"/>
+      <w:r>
+        <w:t xml:space="preserve"> &gt;&gt; l &gt;&gt; r;</w:t>
       </w:r>
     </w:p>
     <w:p/>
     <w:p>
       <w:r>
-        <w:t xml:space="preserve">    cout &lt;&lt; "YES\n";</w:t>
-      </w:r>
-    </w:p>
-    <w:p>
-      <w:r>
-        <w:t xml:space="preserve">    for (long long i = l; i &lt;= r; i += 2) {</w:t>
-      </w:r>
-    </w:p>
-    <w:p>
-      <w:r>
-        <w:t xml:space="preserve">        cout &lt;&lt; i &lt;&lt; " " &lt;&lt; i + 1 &lt;&lt; "\n";</w:t>
+        <w:t xml:space="preserve">    </w:t>
+      </w:r>
+      <w:proofErr w:type="spellStart"/>
+      <w:r>
+        <w:t>cout</w:t>
+      </w:r>
+      <w:proofErr w:type="spellEnd"/>
+      <w:r>
+        <w:t xml:space="preserve"> &lt;&lt; "YES\n";</w:t>
+      </w:r>
+    </w:p>
+    <w:p>
+      <w:r>
+        <w:t xml:space="preserve">    for (long </w:t>
+      </w:r>
+      <w:proofErr w:type="spellStart"/>
+      <w:r>
+        <w:t>long</w:t>
+      </w:r>
+      <w:proofErr w:type="spellEnd"/>
+      <w:r>
+        <w:t xml:space="preserve"> </w:t>
+      </w:r>
+      <w:proofErr w:type="spellStart"/>
+      <w:r>
+        <w:t>i</w:t>
+      </w:r>
+      <w:proofErr w:type="spellEnd"/>
+      <w:r>
+        <w:t xml:space="preserve"> = l; </w:t>
+      </w:r>
+      <w:proofErr w:type="spellStart"/>
+      <w:r>
+        <w:t>i</w:t>
+      </w:r>
+      <w:proofErr w:type="spellEnd"/>
+      <w:r>
+        <w:t xml:space="preserve"> &lt;= r; </w:t>
+      </w:r>
+      <w:proofErr w:type="spellStart"/>
+      <w:r>
+        <w:t>i</w:t>
+      </w:r>
+      <w:proofErr w:type="spellEnd"/>
+      <w:r>
+        <w:t xml:space="preserve"> += 2) {</w:t>
+      </w:r>
+    </w:p>
+    <w:p>
+      <w:r>
+        <w:t xml:space="preserve">        </w:t>
+      </w:r>
+      <w:proofErr w:type="spellStart"/>
+      <w:r>
+        <w:t>cout</w:t>
+      </w:r>
+      <w:proofErr w:type="spellEnd"/>
+      <w:r>
+        <w:t xml:space="preserve"> &lt;&lt; </w:t>
+      </w:r>
+      <w:proofErr w:type="spellStart"/>
+      <w:r>
+        <w:t>i</w:t>
+      </w:r>
+      <w:proofErr w:type="spellEnd"/>
+      <w:r>
+        <w:t xml:space="preserve"> &lt;&lt; " " &lt;&lt; </w:t>
+      </w:r>
+      <w:proofErr w:type="spellStart"/>
+      <w:r>
+        <w:t>i</w:t>
+      </w:r>
+      <w:proofErr w:type="spellEnd"/>
+      <w:r>
+        <w:t xml:space="preserve"> + 1 &lt;&lt; "\n";</w:t>
       </w:r>
     </w:p>
     <w:p>
@@ -7297,8 +9415,13 @@
       </w:r>
     </w:p>
     <w:p>
-      <w:r>
-        <w:t>Super efficient — works easily within limits.</w:t>
+      <w:proofErr w:type="spellStart"/>
+      <w:r>
+        <w:t>Super efficient</w:t>
+      </w:r>
+      <w:proofErr w:type="spellEnd"/>
+      <w:r>
+        <w:t xml:space="preserve"> — works easily within limits.</w:t>
       </w:r>
     </w:p>
     <w:p>
@@ -7450,8 +9573,13 @@
             <w:hideMark/>
           </w:tcPr>
           <w:p>
+            <w:proofErr w:type="spellStart"/>
             <w:r>
-              <w:t>gcd(x, x+1) = 1 (always)</w:t>
+              <w:t>gcd</w:t>
+            </w:r>
+            <w:proofErr w:type="spellEnd"/>
+            <w:r>
+              <w:t>(x, x+1) = 1 (always)</w:t>
             </w:r>
           </w:p>
         </w:tc>
@@ -7671,7 +9799,15 @@
         </w:numPr>
       </w:pPr>
       <w:r>
-        <w:t>Compute ( \gcd(a, b) )</w:t>
+        <w:t>Compute ( \</w:t>
+      </w:r>
+      <w:proofErr w:type="spellStart"/>
+      <w:r>
+        <w:t>gcd</w:t>
+      </w:r>
+      <w:proofErr w:type="spellEnd"/>
+      <w:r>
+        <w:t>(a, b) )</w:t>
       </w:r>
     </w:p>
     <w:p>
@@ -7694,7 +9830,23 @@
           <w:b/>
           <w:bCs/>
         </w:rPr>
-        <w:t>Find the maximum possible value of gcd(a, b)</w:t>
+        <w:t xml:space="preserve">Find the maximum possible value of </w:t>
+      </w:r>
+      <w:proofErr w:type="spellStart"/>
+      <w:r>
+        <w:rPr>
+          <w:b/>
+          <w:bCs/>
+        </w:rPr>
+        <w:t>gcd</w:t>
+      </w:r>
+      <w:proofErr w:type="spellEnd"/>
+      <w:r>
+        <w:rPr>
+          <w:b/>
+          <w:bCs/>
+        </w:rPr>
+        <w:t>(a, b)</w:t>
       </w:r>
       <w:r>
         <w:t xml:space="preserve"> among all such pairs.</w:t>
@@ -7742,7 +9894,15 @@
       </w:r>
       <w:r>
         <w:br/>
-        <w:t>\gcd(a, b)</w:t>
+        <w:t>\</w:t>
+      </w:r>
+      <w:proofErr w:type="spellStart"/>
+      <w:r>
+        <w:t>gcd</w:t>
+      </w:r>
+      <w:proofErr w:type="spellEnd"/>
+      <w:r>
+        <w:t>(a, b)</w:t>
       </w:r>
       <w:r>
         <w:br/>
@@ -7769,7 +9929,15 @@
     </w:p>
     <w:p>
       <w:r>
-        <w:t xml:space="preserve">The maximum gcd comes when </w:t>
+        <w:t xml:space="preserve">The maximum </w:t>
+      </w:r>
+      <w:proofErr w:type="spellStart"/>
+      <w:r>
+        <w:t>gcd</w:t>
+      </w:r>
+      <w:proofErr w:type="spellEnd"/>
+      <w:r>
+        <w:t xml:space="preserve"> comes when </w:t>
       </w:r>
       <w:r>
         <w:rPr>
@@ -7831,7 +9999,15 @@
         </w:numPr>
       </w:pPr>
       <w:r>
-        <w:t xml:space="preserve">The best chance to get high gcd is to pick </w:t>
+        <w:t xml:space="preserve">The best chance to get high </w:t>
+      </w:r>
+      <w:proofErr w:type="spellStart"/>
+      <w:r>
+        <w:t>gcd</w:t>
+      </w:r>
+      <w:proofErr w:type="spellEnd"/>
+      <w:r>
+        <w:t xml:space="preserve"> is to pick </w:t>
       </w:r>
       <w:r>
         <w:rPr>
@@ -7878,7 +10054,15 @@
       </w:r>
       <w:r>
         <w:br/>
-        <w:t>\gcd(n, \frac{n}{2}) = \frac{n}{2}</w:t>
+        <w:t>\</w:t>
+      </w:r>
+      <w:proofErr w:type="spellStart"/>
+      <w:r>
+        <w:t>gcd</w:t>
+      </w:r>
+      <w:proofErr w:type="spellEnd"/>
+      <w:r>
+        <w:t>(n, \frac{n}{2}) = \frac{n}{2}</w:t>
       </w:r>
       <w:r>
         <w:br/>
@@ -7913,7 +10097,15 @@
         </w:numPr>
       </w:pPr>
       <w:r>
-        <w:t xml:space="preserve">n = 10 → pair (10, 5) → gcd = 5 → which is </w:t>
+        <w:t xml:space="preserve">n = 10 → pair (10, 5) → </w:t>
+      </w:r>
+      <w:proofErr w:type="spellStart"/>
+      <w:r>
+        <w:t>gcd</w:t>
+      </w:r>
+      <w:proofErr w:type="spellEnd"/>
+      <w:r>
+        <w:t xml:space="preserve"> = 5 → which is </w:t>
       </w:r>
       <w:r>
         <w:rPr>
@@ -7931,7 +10123,15 @@
         </w:numPr>
       </w:pPr>
       <w:r>
-        <w:t xml:space="preserve">n = 5 → pair (5, 2) → gcd = 1 → but maximum is (4, 2) = 2 → which is </w:t>
+        <w:t xml:space="preserve">n = 5 → pair (5, 2) → </w:t>
+      </w:r>
+      <w:proofErr w:type="spellStart"/>
+      <w:r>
+        <w:t>gcd</w:t>
+      </w:r>
+      <w:proofErr w:type="spellEnd"/>
+      <w:r>
+        <w:t xml:space="preserve"> = 1 → but maximum is (4, 2) = 2 → which is </w:t>
       </w:r>
       <w:r>
         <w:rPr>
@@ -7946,7 +10146,15 @@
     </w:p>
     <w:p>
       <w:r>
-        <w:t>Even if n is odd, the maximum gcd is:</w:t>
+        <w:t xml:space="preserve">Even if n is odd, the maximum </w:t>
+      </w:r>
+      <w:proofErr w:type="spellStart"/>
+      <w:r>
+        <w:t>gcd</w:t>
+      </w:r>
+      <w:proofErr w:type="spellEnd"/>
+      <w:r>
+        <w:t xml:space="preserve"> is:</w:t>
       </w:r>
     </w:p>
     <w:p>
@@ -7955,8 +10163,21 @@
       </w:r>
       <w:r>
         <w:br/>
-        <w:t>\left\lfloor \frac{n}{2} \right\rfloor</w:t>
-      </w:r>
+        <w:t>\left\</w:t>
+      </w:r>
+      <w:proofErr w:type="spellStart"/>
+      <w:r>
+        <w:t>lfloor</w:t>
+      </w:r>
+      <w:proofErr w:type="spellEnd"/>
+      <w:r>
+        <w:t xml:space="preserve"> \frac{n}{2} \right\</w:t>
+      </w:r>
+      <w:proofErr w:type="spellStart"/>
+      <w:r>
+        <w:t>rfloor</w:t>
+      </w:r>
+      <w:proofErr w:type="spellEnd"/>
       <w:r>
         <w:br/>
         <w:t>]</w:t>
@@ -7973,7 +10194,23 @@
       </w:r>
       <w:r>
         <w:br/>
-        <w:t>a = \left\lfloor \frac{n}{2} \right\rfloor,\quad b = 2a</w:t>
+        <w:t>a = \left\</w:t>
+      </w:r>
+      <w:proofErr w:type="spellStart"/>
+      <w:r>
+        <w:t>lfloor</w:t>
+      </w:r>
+      <w:proofErr w:type="spellEnd"/>
+      <w:r>
+        <w:t xml:space="preserve"> \frac{n}{2} \right\</w:t>
+      </w:r>
+      <w:proofErr w:type="spellStart"/>
+      <w:r>
+        <w:t>rfloor</w:t>
+      </w:r>
+      <w:proofErr w:type="spellEnd"/>
+      <w:r>
+        <w:t>,\quad b = 2a</w:t>
       </w:r>
       <w:r>
         <w:br/>
@@ -8044,7 +10281,23 @@
       </w:r>
       <w:r>
         <w:br/>
-        <w:t>\boxed{\left\lfloor \frac{n}{2} \right\rfloor}</w:t>
+        <w:t>\boxed{\left\</w:t>
+      </w:r>
+      <w:proofErr w:type="spellStart"/>
+      <w:r>
+        <w:t>lfloor</w:t>
+      </w:r>
+      <w:proofErr w:type="spellEnd"/>
+      <w:r>
+        <w:t xml:space="preserve"> \frac{n}{2} \right\</w:t>
+      </w:r>
+      <w:proofErr w:type="spellStart"/>
+      <w:r>
+        <w:t>rfloor</w:t>
+      </w:r>
+      <w:proofErr w:type="spellEnd"/>
+      <w:r>
+        <w:t>}</w:t>
       </w:r>
       <w:r>
         <w:br/>
@@ -8107,11 +10360,35 @@
       </w:r>
       <w:r>
         <w:br/>
-        <w:t>(1,2), (1,3), (2,3) → max gcd = 1</w:t>
+        <w:t xml:space="preserve">(1,2), (1,3), (2,3) → max </w:t>
+      </w:r>
+      <w:proofErr w:type="spellStart"/>
+      <w:r>
+        <w:t>gcd</w:t>
+      </w:r>
+      <w:proofErr w:type="spellEnd"/>
+      <w:r>
+        <w:t xml:space="preserve"> = 1</w:t>
       </w:r>
       <w:r>
         <w:br/>
-        <w:t>Matches ( \lfloor 3/2 \rfloor = 1 )</w:t>
+        <w:t>Matches ( \</w:t>
+      </w:r>
+      <w:proofErr w:type="spellStart"/>
+      <w:r>
+        <w:t>lfloor</w:t>
+      </w:r>
+      <w:proofErr w:type="spellEnd"/>
+      <w:r>
+        <w:t xml:space="preserve"> 3/2 \</w:t>
+      </w:r>
+      <w:proofErr w:type="spellStart"/>
+      <w:r>
+        <w:t>rfloor</w:t>
+      </w:r>
+      <w:proofErr w:type="spellEnd"/>
+      <w:r>
+        <w:t xml:space="preserve"> = 1 )</w:t>
       </w:r>
     </w:p>
     <w:p>
@@ -8140,11 +10417,35 @@
       </w:r>
       <w:r>
         <w:br/>
-        <w:t>2 &amp; 4 → gcd = 2</w:t>
+        <w:t xml:space="preserve">2 &amp; 4 → </w:t>
+      </w:r>
+      <w:proofErr w:type="spellStart"/>
+      <w:r>
+        <w:t>gcd</w:t>
+      </w:r>
+      <w:proofErr w:type="spellEnd"/>
+      <w:r>
+        <w:t xml:space="preserve"> = 2</w:t>
       </w:r>
       <w:r>
         <w:br/>
-        <w:t>Matches ( \lfloor 5/2 \rfloor = 2 )</w:t>
+        <w:t>Matches ( \</w:t>
+      </w:r>
+      <w:proofErr w:type="spellStart"/>
+      <w:r>
+        <w:t>lfloor</w:t>
+      </w:r>
+      <w:proofErr w:type="spellEnd"/>
+      <w:r>
+        <w:t xml:space="preserve"> 5/2 \</w:t>
+      </w:r>
+      <w:proofErr w:type="spellStart"/>
+      <w:r>
+        <w:t>rfloor</w:t>
+      </w:r>
+      <w:proofErr w:type="spellEnd"/>
+      <w:r>
+        <w:t xml:space="preserve"> = 2 )</w:t>
       </w:r>
     </w:p>
     <w:p>
@@ -8179,7 +10480,15 @@
     </w:p>
     <w:p>
       <w:r>
-        <w:t>#include &lt;bits/stdc++.h&gt;</w:t>
+        <w:t>#include &lt;bits/</w:t>
+      </w:r>
+      <w:proofErr w:type="spellStart"/>
+      <w:r>
+        <w:t>stdc</w:t>
+      </w:r>
+      <w:proofErr w:type="spellEnd"/>
+      <w:r>
+        <w:t>++.h&gt;</w:t>
       </w:r>
     </w:p>
     <w:p>
@@ -8195,12 +10504,44 @@
     </w:p>
     <w:p>
       <w:r>
-        <w:t xml:space="preserve">    ios::sync_with_stdio(false);</w:t>
-      </w:r>
-    </w:p>
-    <w:p>
-      <w:r>
-        <w:t xml:space="preserve">    cin.tie(nullptr);</w:t>
+        <w:t xml:space="preserve">    </w:t>
+      </w:r>
+      <w:proofErr w:type="spellStart"/>
+      <w:r>
+        <w:t>ios</w:t>
+      </w:r>
+      <w:proofErr w:type="spellEnd"/>
+      <w:r>
+        <w:t>::</w:t>
+      </w:r>
+      <w:proofErr w:type="spellStart"/>
+      <w:r>
+        <w:t>sync_with_stdio</w:t>
+      </w:r>
+      <w:proofErr w:type="spellEnd"/>
+      <w:r>
+        <w:t>(false);</w:t>
+      </w:r>
+    </w:p>
+    <w:p>
+      <w:r>
+        <w:t xml:space="preserve">    </w:t>
+      </w:r>
+      <w:proofErr w:type="spellStart"/>
+      <w:r>
+        <w:t>cin.tie</w:t>
+      </w:r>
+      <w:proofErr w:type="spellEnd"/>
+      <w:r>
+        <w:t>(</w:t>
+      </w:r>
+      <w:proofErr w:type="spellStart"/>
+      <w:r>
+        <w:t>nullptr</w:t>
+      </w:r>
+      <w:proofErr w:type="spellEnd"/>
+      <w:r>
+        <w:t>);</w:t>
       </w:r>
     </w:p>
     <w:p/>
@@ -8212,7 +10553,15 @@
     </w:p>
     <w:p>
       <w:r>
-        <w:t xml:space="preserve">    cin &gt;&gt; t;</w:t>
+        <w:t xml:space="preserve">    </w:t>
+      </w:r>
+      <w:proofErr w:type="spellStart"/>
+      <w:r>
+        <w:t>cin</w:t>
+      </w:r>
+      <w:proofErr w:type="spellEnd"/>
+      <w:r>
+        <w:t xml:space="preserve"> &gt;&gt; t;</w:t>
       </w:r>
     </w:p>
     <w:p>
@@ -8222,17 +10571,41 @@
     </w:p>
     <w:p>
       <w:r>
-        <w:t xml:space="preserve">        long long n;</w:t>
-      </w:r>
-    </w:p>
-    <w:p>
-      <w:r>
-        <w:t xml:space="preserve">        cin &gt;&gt; n;</w:t>
-      </w:r>
-    </w:p>
-    <w:p>
-      <w:r>
-        <w:t xml:space="preserve">        cout &lt;&lt; n / 2 &lt;&lt; "\n";</w:t>
+        <w:t xml:space="preserve">        long </w:t>
+      </w:r>
+      <w:proofErr w:type="spellStart"/>
+      <w:r>
+        <w:t>long</w:t>
+      </w:r>
+      <w:proofErr w:type="spellEnd"/>
+      <w:r>
+        <w:t xml:space="preserve"> n;</w:t>
+      </w:r>
+    </w:p>
+    <w:p>
+      <w:r>
+        <w:t xml:space="preserve">        </w:t>
+      </w:r>
+      <w:proofErr w:type="spellStart"/>
+      <w:r>
+        <w:t>cin</w:t>
+      </w:r>
+      <w:proofErr w:type="spellEnd"/>
+      <w:r>
+        <w:t xml:space="preserve"> &gt;&gt; n;</w:t>
+      </w:r>
+    </w:p>
+    <w:p>
+      <w:r>
+        <w:t xml:space="preserve">        </w:t>
+      </w:r>
+      <w:proofErr w:type="spellStart"/>
+      <w:r>
+        <w:t>cout</w:t>
+      </w:r>
+      <w:proofErr w:type="spellEnd"/>
+      <w:r>
+        <w:t xml:space="preserve"> &lt;&lt; n / 2 &lt;&lt; "\n";</w:t>
       </w:r>
     </w:p>
     <w:p>
@@ -8446,7 +10819,15 @@
           </w:tcPr>
           <w:p>
             <w:r>
-              <w:t>Max gcd among pairs in [1, n]</w:t>
+              <w:t xml:space="preserve">Max </w:t>
+            </w:r>
+            <w:proofErr w:type="spellStart"/>
+            <w:r>
+              <w:t>gcd</w:t>
+            </w:r>
+            <w:proofErr w:type="spellEnd"/>
+            <w:r>
+              <w:t xml:space="preserve"> among pairs in [1, n]</w:t>
             </w:r>
           </w:p>
         </w:tc>
@@ -8475,7 +10856,15 @@
           </w:tcPr>
           <w:p>
             <w:r>
-              <w:t>Best gcd comes from pairing n with n/2</w:t>
+              <w:t xml:space="preserve">Best </w:t>
+            </w:r>
+            <w:proofErr w:type="spellStart"/>
+            <w:r>
+              <w:t>gcd</w:t>
+            </w:r>
+            <w:proofErr w:type="spellEnd"/>
+            <w:r>
+              <w:t xml:space="preserve"> comes from pairing n with n/2</w:t>
             </w:r>
           </w:p>
         </w:tc>
@@ -8580,6 +10969,49 @@
     <w:p/>
     <w:p/>
     <w:p/>
+    <w:p/>
+    <w:p/>
+    <w:p>
+      <w:pPr>
+        <w:rPr>
+          <w:b/>
+          <w:bCs/>
+        </w:rPr>
+      </w:pPr>
+      <w:r>
+        <w:rPr>
+          <w:b/>
+          <w:bCs/>
+          <w:sz w:val="28"/>
+          <w:szCs w:val="28"/>
+          <w:highlight w:val="green"/>
+        </w:rPr>
+        <w:t>C. Non-coprime Split</w:t>
+      </w:r>
+      <w:r>
+        <w:rPr>
+          <w:b/>
+          <w:bCs/>
+          <w:sz w:val="28"/>
+          <w:szCs w:val="28"/>
+          <w:highlight w:val="green"/>
+        </w:rPr>
+        <w:t xml:space="preserve"> - </w:t>
+      </w:r>
+      <w:hyperlink r:id="rId11" w:history="1">
+        <w:r>
+          <w:rPr>
+            <w:rStyle w:val="Hyperlink"/>
+            <w:b/>
+            <w:bCs/>
+            <w:sz w:val="28"/>
+            <w:szCs w:val="28"/>
+            <w:highlight w:val="green"/>
+          </w:rPr>
+          <w:t>https://codeforces.com/problemset/problem/1872/C</w:t>
+        </w:r>
+      </w:hyperlink>
+    </w:p>
     <w:p/>
     <w:p/>
     <w:p/>

</xml_diff>